<commit_message>
Finished written answers - needs final revision
</commit_message>
<xml_diff>
--- a/Practical4/prac4handin.docx
+++ b/Practical4/prac4handin.docx
@@ -1,6 +1,6 @@
 
 <file path=word/document.xml><?xml version="1.0" encoding="utf-8"?>
-<w:document xmlns:wpc="http://schemas.microsoft.com/office/word/2010/wordprocessingCanvas" xmlns:cx="http://schemas.microsoft.com/office/drawing/2014/chartex" xmlns:cx1="http://schemas.microsoft.com/office/drawing/2015/9/8/chartex" xmlns:mc="http://schemas.openxmlformats.org/markup-compatibility/2006" xmlns:o="urn:schemas-microsoft-com:office:office" xmlns:r="http://schemas.openxmlformats.org/officeDocument/2006/relationships" xmlns:m="http://schemas.openxmlformats.org/officeDocument/2006/math" xmlns:v="urn:schemas-microsoft-com:vml" xmlns:wp14="http://schemas.microsoft.com/office/word/2010/wordprocessingDrawing" xmlns:wp="http://schemas.openxmlformats.org/drawingml/2006/wordprocessingDrawing" xmlns:w10="urn:schemas-microsoft-com:office:word" xmlns:w="http://schemas.openxmlformats.org/wordprocessingml/2006/main" xmlns:w14="http://schemas.microsoft.com/office/word/2010/wordml" xmlns:w15="http://schemas.microsoft.com/office/word/2012/wordml" xmlns:w16se="http://schemas.microsoft.com/office/word/2015/wordml/symex" xmlns:wpg="http://schemas.microsoft.com/office/word/2010/wordprocessingGroup" xmlns:wpi="http://schemas.microsoft.com/office/word/2010/wordprocessingInk" xmlns:wne="http://schemas.microsoft.com/office/word/2006/wordml" xmlns:wps="http://schemas.microsoft.com/office/word/2010/wordprocessingShape" mc:Ignorable="w14 w15 w16se wp14">
+<w:document xmlns:wpc="http://schemas.microsoft.com/office/word/2010/wordprocessingCanvas" xmlns:mc="http://schemas.openxmlformats.org/markup-compatibility/2006" xmlns:o="urn:schemas-microsoft-com:office:office" xmlns:r="http://schemas.openxmlformats.org/officeDocument/2006/relationships" xmlns:m="http://schemas.openxmlformats.org/officeDocument/2006/math" xmlns:v="urn:schemas-microsoft-com:vml" xmlns:wp14="http://schemas.microsoft.com/office/word/2010/wordprocessingDrawing" xmlns:wp="http://schemas.openxmlformats.org/drawingml/2006/wordprocessingDrawing" xmlns:w10="urn:schemas-microsoft-com:office:word" xmlns:w="http://schemas.openxmlformats.org/wordprocessingml/2006/main" xmlns:w14="http://schemas.microsoft.com/office/word/2010/wordml" xmlns:wpg="http://schemas.microsoft.com/office/word/2010/wordprocessingGroup" xmlns:wpi="http://schemas.microsoft.com/office/word/2010/wordprocessingInk" xmlns:wne="http://schemas.microsoft.com/office/word/2006/wordml" xmlns:wps="http://schemas.microsoft.com/office/word/2010/wordprocessingShape" mc:Ignorable="w14 wp14">
   <w:body>
     <w:p>
       <w:pPr>
@@ -15,7 +15,15 @@
         <w:pStyle w:val="Heading2"/>
       </w:pPr>
       <w:r>
-        <w:t xml:space="preserve">Practical 4 Handin – Group </w:t>
+        <w:t xml:space="preserve">Practical 4 </w:t>
+      </w:r>
+      <w:proofErr w:type="spellStart"/>
+      <w:r>
+        <w:t>Handin</w:t>
+      </w:r>
+      <w:proofErr w:type="spellEnd"/>
+      <w:r>
+        <w:t xml:space="preserve"> – Group </w:t>
       </w:r>
       <w:r>
         <w:t>J</w:t>
@@ -63,8 +71,17 @@
           <w:u w:val="single"/>
           <w:lang w:val="en-ZA"/>
         </w:rPr>
-        <w:t>Task 2  Palindromes</w:t>
-      </w:r>
+        <w:t xml:space="preserve">Task </w:t>
+      </w:r>
+      <w:proofErr w:type="gramStart"/>
+      <w:r>
+        <w:rPr>
+          <w:u w:val="single"/>
+          <w:lang w:val="en-ZA"/>
+        </w:rPr>
+        <w:t>2  Palindromes</w:t>
+      </w:r>
+      <w:proofErr w:type="gramEnd"/>
     </w:p>
     <w:p>
       <w:pPr>
@@ -162,7 +179,27 @@
           <w:sz w:val="22"/>
           <w:lang w:val="en-ZA"/>
         </w:rPr>
-        <w:t>Is it an LL(1) grammar?          If not, why not?</w:t>
+        <w:t xml:space="preserve">Is it an </w:t>
+      </w:r>
+      <w:proofErr w:type="gramStart"/>
+      <w:r>
+        <w:rPr>
+          <w:b/>
+          <w:bCs/>
+          <w:sz w:val="22"/>
+          <w:lang w:val="en-ZA"/>
+        </w:rPr>
+        <w:t>LL(</w:t>
+      </w:r>
+      <w:proofErr w:type="gramEnd"/>
+      <w:r>
+        <w:rPr>
+          <w:b/>
+          <w:bCs/>
+          <w:sz w:val="22"/>
+          <w:lang w:val="en-ZA"/>
+        </w:rPr>
+        <w:t>1) grammar?          If not, why not?</w:t>
       </w:r>
     </w:p>
     <w:p>
@@ -188,7 +225,25 @@
           <w:sz w:val="22"/>
           <w:lang w:val="en-ZA"/>
         </w:rPr>
-        <w:t>At any point in the grammar the parser must be able to decide on the basis of a single look-ahead symbol which of several alternatives have to be selected.</w:t>
+        <w:t xml:space="preserve">At any point in the grammar the parser must be able to decide on the basis of </w:t>
+      </w:r>
+      <w:proofErr w:type="gramStart"/>
+      <w:r>
+        <w:rPr>
+          <w:color w:val="808080" w:themeColor="background1" w:themeShade="80"/>
+          <w:sz w:val="22"/>
+          <w:lang w:val="en-ZA"/>
+        </w:rPr>
+        <w:t>a single look-ahead symbol which of several alternatives have</w:t>
+      </w:r>
+      <w:proofErr w:type="gramEnd"/>
+      <w:r>
+        <w:rPr>
+          <w:color w:val="808080" w:themeColor="background1" w:themeShade="80"/>
+          <w:sz w:val="22"/>
+          <w:lang w:val="en-ZA"/>
+        </w:rPr>
+        <w:t xml:space="preserve"> to be selected.</w:t>
       </w:r>
       <w:bookmarkEnd w:id="0"/>
       <w:r>
@@ -197,7 +252,25 @@
           <w:sz w:val="22"/>
           <w:lang w:val="en-ZA"/>
         </w:rPr>
-        <w:t xml:space="preserve"> This grammar is therefore LL(1) since either </w:t>
+        <w:t xml:space="preserve"> This grammar is therefore </w:t>
+      </w:r>
+      <w:proofErr w:type="gramStart"/>
+      <w:r>
+        <w:rPr>
+          <w:color w:val="808080" w:themeColor="background1" w:themeShade="80"/>
+          <w:sz w:val="22"/>
+          <w:lang w:val="en-ZA"/>
+        </w:rPr>
+        <w:t>LL(</w:t>
+      </w:r>
+      <w:proofErr w:type="gramEnd"/>
+      <w:r>
+        <w:rPr>
+          <w:color w:val="808080" w:themeColor="background1" w:themeShade="80"/>
+          <w:sz w:val="22"/>
+          <w:lang w:val="en-ZA"/>
+        </w:rPr>
+        <w:t xml:space="preserve">1) since either </w:t>
       </w:r>
       <w:r>
         <w:rPr>
@@ -340,7 +413,25 @@
           <w:sz w:val="22"/>
           <w:lang w:val="en-ZA"/>
         </w:rPr>
-        <w:t>This grammar accepts palindromes of an odd length (such as ababa), but would fail a palindrome of an even length. This is due to the only terminating replacement for the ‘Palindrome’ production being a single ‘a’ or ‘b’, so while it accounts for checking a palindrome from the outside inwards, the centre HAS to end with a single ‘a’ or ‘b’, which only accounts for palindromes of even length.</w:t>
+        <w:t xml:space="preserve">This grammar accepts palindromes of an odd length (such as </w:t>
+      </w:r>
+      <w:proofErr w:type="spellStart"/>
+      <w:r>
+        <w:rPr>
+          <w:color w:val="808080" w:themeColor="background1" w:themeShade="80"/>
+          <w:sz w:val="22"/>
+          <w:lang w:val="en-ZA"/>
+        </w:rPr>
+        <w:t>ababa</w:t>
+      </w:r>
+      <w:proofErr w:type="spellEnd"/>
+      <w:r>
+        <w:rPr>
+          <w:color w:val="808080" w:themeColor="background1" w:themeShade="80"/>
+          <w:sz w:val="22"/>
+          <w:lang w:val="en-ZA"/>
+        </w:rPr>
+        <w:t>), but would fail a palindrome of an even length. This is due to the only terminating replacement for the ‘Palindrome’ production being a single ‘a’ or ‘b’, so while it accounts for checking a palindrome from the outside inwards, the centre HAS to end with a single ‘a’ or ‘b’, which only accounts for palindromes of even length.</w:t>
       </w:r>
     </w:p>
     <w:p>
@@ -359,7 +450,27 @@
           <w:sz w:val="22"/>
           <w:lang w:val="en-ZA"/>
         </w:rPr>
-        <w:t>Is it an LL(1) grammar?          If not, why not?</w:t>
+        <w:t xml:space="preserve">Is it an </w:t>
+      </w:r>
+      <w:proofErr w:type="gramStart"/>
+      <w:r>
+        <w:rPr>
+          <w:b/>
+          <w:bCs/>
+          <w:sz w:val="22"/>
+          <w:lang w:val="en-ZA"/>
+        </w:rPr>
+        <w:t>LL(</w:t>
+      </w:r>
+      <w:proofErr w:type="gramEnd"/>
+      <w:r>
+        <w:rPr>
+          <w:b/>
+          <w:bCs/>
+          <w:sz w:val="22"/>
+          <w:lang w:val="en-ZA"/>
+        </w:rPr>
+        <w:t>1) grammar?          If not, why not?</w:t>
       </w:r>
     </w:p>
     <w:p>
@@ -555,24 +666,80 @@
           <w:sz w:val="22"/>
           <w:lang w:val="en-ZA"/>
         </w:rPr>
-        <w:t>Is it an LL(1) grammar?          If not, why not?</w:t>
-      </w:r>
-    </w:p>
-    <w:p>
-      <w:pPr>
-        <w:rPr>
-          <w:color w:val="808080" w:themeColor="background1" w:themeShade="80"/>
-          <w:sz w:val="22"/>
-          <w:lang w:val="en-ZA"/>
-        </w:rPr>
-      </w:pPr>
-      <w:r>
-        <w:rPr>
-          <w:color w:val="808080" w:themeColor="background1" w:themeShade="80"/>
-          <w:sz w:val="22"/>
-          <w:lang w:val="en-ZA"/>
-        </w:rPr>
-        <w:t xml:space="preserve">No since there are LL(1) conflicts caused by “a” and “b” being at the start and successor of a deletable structure.  </w:t>
+        <w:t xml:space="preserve">Is it an </w:t>
+      </w:r>
+      <w:proofErr w:type="gramStart"/>
+      <w:r>
+        <w:rPr>
+          <w:b/>
+          <w:bCs/>
+          <w:sz w:val="22"/>
+          <w:lang w:val="en-ZA"/>
+        </w:rPr>
+        <w:t>LL(</w:t>
+      </w:r>
+      <w:proofErr w:type="gramEnd"/>
+      <w:r>
+        <w:rPr>
+          <w:b/>
+          <w:bCs/>
+          <w:sz w:val="22"/>
+          <w:lang w:val="en-ZA"/>
+        </w:rPr>
+        <w:t>1) grammar?          If not, why not?</w:t>
+      </w:r>
+    </w:p>
+    <w:p>
+      <w:pPr>
+        <w:rPr>
+          <w:color w:val="808080" w:themeColor="background1" w:themeShade="80"/>
+          <w:sz w:val="22"/>
+          <w:lang w:val="en-ZA"/>
+        </w:rPr>
+      </w:pPr>
+      <w:r>
+        <w:rPr>
+          <w:color w:val="808080" w:themeColor="background1" w:themeShade="80"/>
+          <w:sz w:val="22"/>
+          <w:lang w:val="en-ZA"/>
+        </w:rPr>
+        <w:t xml:space="preserve">No since there are </w:t>
+      </w:r>
+      <w:proofErr w:type="gramStart"/>
+      <w:r>
+        <w:rPr>
+          <w:color w:val="808080" w:themeColor="background1" w:themeShade="80"/>
+          <w:sz w:val="22"/>
+          <w:lang w:val="en-ZA"/>
+        </w:rPr>
+        <w:t>LL(</w:t>
+      </w:r>
+      <w:proofErr w:type="gramEnd"/>
+      <w:r>
+        <w:rPr>
+          <w:color w:val="808080" w:themeColor="background1" w:themeShade="80"/>
+          <w:sz w:val="22"/>
+          <w:lang w:val="en-ZA"/>
+        </w:rPr>
+        <w:t xml:space="preserve">1) conflicts caused by “a” and “b” being at the start and successor of a </w:t>
+      </w:r>
+      <w:proofErr w:type="spellStart"/>
+      <w:r>
+        <w:rPr>
+          <w:color w:val="808080" w:themeColor="background1" w:themeShade="80"/>
+          <w:sz w:val="22"/>
+          <w:lang w:val="en-ZA"/>
+        </w:rPr>
+        <w:t>deletable</w:t>
+      </w:r>
+      <w:proofErr w:type="spellEnd"/>
+      <w:r>
+        <w:rPr>
+          <w:color w:val="808080" w:themeColor="background1" w:themeShade="80"/>
+          <w:sz w:val="22"/>
+          <w:lang w:val="en-ZA"/>
+        </w:rPr>
+        <w:t xml:space="preserve"> structure.  </w:t>
       </w:r>
     </w:p>
     <w:p>
@@ -640,7 +807,27 @@
           <w:sz w:val="22"/>
           <w:lang w:val="en-ZA"/>
         </w:rPr>
-        <w:t>Is it an LL(1) grammar?          If not, why not?</w:t>
+        <w:t xml:space="preserve">Is it an </w:t>
+      </w:r>
+      <w:proofErr w:type="gramStart"/>
+      <w:r>
+        <w:rPr>
+          <w:b/>
+          <w:bCs/>
+          <w:sz w:val="22"/>
+          <w:lang w:val="en-ZA"/>
+        </w:rPr>
+        <w:t>LL(</w:t>
+      </w:r>
+      <w:proofErr w:type="gramEnd"/>
+      <w:r>
+        <w:rPr>
+          <w:b/>
+          <w:bCs/>
+          <w:sz w:val="22"/>
+          <w:lang w:val="en-ZA"/>
+        </w:rPr>
+        <w:t>1) grammar?          If not, why not?</w:t>
       </w:r>
     </w:p>
     <w:p>
@@ -739,7 +926,25 @@
           <w:sz w:val="22"/>
           <w:lang w:val="en-ZA"/>
         </w:rPr>
-        <w:t xml:space="preserve"> Both of them still contain LL(1) errors though.</w:t>
+        <w:t xml:space="preserve"> Both of them still contain </w:t>
+      </w:r>
+      <w:proofErr w:type="gramStart"/>
+      <w:r>
+        <w:rPr>
+          <w:color w:val="808080" w:themeColor="background1" w:themeShade="80"/>
+          <w:sz w:val="22"/>
+          <w:lang w:val="en-ZA"/>
+        </w:rPr>
+        <w:t>LL(</w:t>
+      </w:r>
+      <w:proofErr w:type="gramEnd"/>
+      <w:r>
+        <w:rPr>
+          <w:color w:val="808080" w:themeColor="background1" w:themeShade="80"/>
+          <w:sz w:val="22"/>
+          <w:lang w:val="en-ZA"/>
+        </w:rPr>
+        <w:t>1) errors though.</w:t>
       </w:r>
     </w:p>
     <w:p>
@@ -757,15 +962,33 @@
           <w:lang w:val="en-ZA"/>
         </w:rPr>
         <w:lastRenderedPageBreak/>
-        <w:t xml:space="preserve">Palindrome = </w:t>
-      </w:r>
-      <w:r>
-        <w:rPr>
-          <w:color w:val="808080" w:themeColor="background1" w:themeShade="80"/>
-          <w:sz w:val="22"/>
-          <w:lang w:val="en-ZA"/>
-        </w:rPr>
-        <w:t xml:space="preserve"> "a" </w:t>
+        <w:t xml:space="preserve">Palindrome </w:t>
+      </w:r>
+      <w:proofErr w:type="gramStart"/>
+      <w:r>
+        <w:rPr>
+          <w:color w:val="808080" w:themeColor="background1" w:themeShade="80"/>
+          <w:sz w:val="22"/>
+          <w:lang w:val="en-ZA"/>
+        </w:rPr>
+        <w:t xml:space="preserve">= </w:t>
+      </w:r>
+      <w:r>
+        <w:rPr>
+          <w:color w:val="808080" w:themeColor="background1" w:themeShade="80"/>
+          <w:sz w:val="22"/>
+          <w:lang w:val="en-ZA"/>
+        </w:rPr>
+        <w:t xml:space="preserve"> "</w:t>
+      </w:r>
+      <w:proofErr w:type="gramEnd"/>
+      <w:r>
+        <w:rPr>
+          <w:color w:val="808080" w:themeColor="background1" w:themeShade="80"/>
+          <w:sz w:val="22"/>
+          <w:lang w:val="en-ZA"/>
+        </w:rPr>
+        <w:t xml:space="preserve">a" </w:t>
       </w:r>
       <w:r>
         <w:rPr>
@@ -810,6 +1033,15 @@
     </w:p>
     <w:p>
       <w:pPr>
+        <w:rPr>
+          <w:color w:val="808080" w:themeColor="background1" w:themeShade="80"/>
+          <w:sz w:val="22"/>
+          <w:lang w:val="en-ZA"/>
+        </w:rPr>
+      </w:pPr>
+    </w:p>
+    <w:p>
+      <w:pPr>
         <w:pStyle w:val="Heading3"/>
         <w:rPr>
           <w:u w:val="single"/>
@@ -826,13 +1058,6 @@
     <w:p>
       <w:pPr>
         <w:rPr>
-          <w:lang w:val="en-ZA"/>
-        </w:rPr>
-      </w:pPr>
-    </w:p>
-    <w:p>
-      <w:pPr>
-        <w:rPr>
           <w:b/>
           <w:bCs/>
         </w:rPr>
@@ -848,35 +1073,72 @@
     </w:p>
     <w:p>
       <w:pPr>
-        <w:rPr>
-          <w:b/>
-          <w:bCs/>
-        </w:rPr>
-      </w:pPr>
-      <w:r>
-        <w:rPr>
-          <w:b/>
-          <w:bCs/>
-          <w:lang w:val="en-ZA"/>
-        </w:rPr>
-        <w:t xml:space="preserve">     (a) An LL(1) grammar cannot be ambiguous.</w:t>
-      </w:r>
-    </w:p>
-    <w:p>
-      <w:pPr>
-        <w:rPr>
-          <w:color w:val="808080" w:themeColor="background1" w:themeShade="80"/>
-          <w:sz w:val="22"/>
-          <w:lang w:val="en-ZA"/>
-        </w:rPr>
-      </w:pPr>
-      <w:r>
-        <w:rPr>
-          <w:color w:val="808080" w:themeColor="background1" w:themeShade="80"/>
-          <w:sz w:val="22"/>
-          <w:lang w:val="en-ZA"/>
-        </w:rPr>
-        <w:t>True. At any point in the grammar the parser must be able to decide on the basis of a single look-ahead symbol which of several alternatives have to be selected. An ambiguous grammar can produce different parse trees for the same sentence</w:t>
+        <w:spacing w:after="0"/>
+        <w:rPr>
+          <w:b/>
+          <w:bCs/>
+        </w:rPr>
+      </w:pPr>
+      <w:r>
+        <w:rPr>
+          <w:b/>
+          <w:bCs/>
+          <w:lang w:val="en-ZA"/>
+        </w:rPr>
+        <w:t xml:space="preserve">     (a) An </w:t>
+      </w:r>
+      <w:proofErr w:type="gramStart"/>
+      <w:r>
+        <w:rPr>
+          <w:b/>
+          <w:bCs/>
+          <w:lang w:val="en-ZA"/>
+        </w:rPr>
+        <w:t>LL(</w:t>
+      </w:r>
+      <w:proofErr w:type="gramEnd"/>
+      <w:r>
+        <w:rPr>
+          <w:b/>
+          <w:bCs/>
+          <w:lang w:val="en-ZA"/>
+        </w:rPr>
+        <w:t>1) grammar cannot be ambiguous.</w:t>
+      </w:r>
+    </w:p>
+    <w:p>
+      <w:pPr>
+        <w:rPr>
+          <w:color w:val="808080" w:themeColor="background1" w:themeShade="80"/>
+          <w:sz w:val="22"/>
+          <w:lang w:val="en-ZA"/>
+        </w:rPr>
+      </w:pPr>
+      <w:r>
+        <w:rPr>
+          <w:color w:val="808080" w:themeColor="background1" w:themeShade="80"/>
+          <w:sz w:val="22"/>
+          <w:lang w:val="en-ZA"/>
+        </w:rPr>
+        <w:t xml:space="preserve">True. At any point in the grammar the parser must be able to decide on the basis of </w:t>
+      </w:r>
+      <w:proofErr w:type="gramStart"/>
+      <w:r>
+        <w:rPr>
+          <w:color w:val="808080" w:themeColor="background1" w:themeShade="80"/>
+          <w:sz w:val="22"/>
+          <w:lang w:val="en-ZA"/>
+        </w:rPr>
+        <w:t>a single look-ahead symbol which of several alternatives have</w:t>
+      </w:r>
+      <w:proofErr w:type="gramEnd"/>
+      <w:r>
+        <w:rPr>
+          <w:color w:val="808080" w:themeColor="background1" w:themeShade="80"/>
+          <w:sz w:val="22"/>
+          <w:lang w:val="en-ZA"/>
+        </w:rPr>
+        <w:t xml:space="preserve"> to be selected. An ambiguous grammar can produce different parse trees for the same sentence</w:t>
       </w:r>
       <w:r>
         <w:rPr>
@@ -908,10 +1170,31 @@
           <w:sz w:val="22"/>
           <w:lang w:val="en-ZA"/>
         </w:rPr>
-        <w:t xml:space="preserve"> an LL(1) grammar cannot be ambiguous. </w:t>
-      </w:r>
-    </w:p>
-    <w:p>
+        <w:t xml:space="preserve"> an </w:t>
+      </w:r>
+      <w:proofErr w:type="gramStart"/>
+      <w:r>
+        <w:rPr>
+          <w:color w:val="808080" w:themeColor="background1" w:themeShade="80"/>
+          <w:sz w:val="22"/>
+          <w:lang w:val="en-ZA"/>
+        </w:rPr>
+        <w:t>LL(</w:t>
+      </w:r>
+      <w:proofErr w:type="gramEnd"/>
+      <w:r>
+        <w:rPr>
+          <w:color w:val="808080" w:themeColor="background1" w:themeShade="80"/>
+          <w:sz w:val="22"/>
+          <w:lang w:val="en-ZA"/>
+        </w:rPr>
+        <w:t xml:space="preserve">1) grammar cannot be ambiguous. </w:t>
+      </w:r>
+    </w:p>
+    <w:p>
+      <w:pPr>
+        <w:spacing w:after="0"/>
+      </w:pPr>
       <w:r>
         <w:rPr>
           <w:lang w:val="en-ZA"/>
@@ -924,32 +1207,78 @@
           <w:bCs/>
           <w:lang w:val="en-ZA"/>
         </w:rPr>
-        <w:t xml:space="preserve">   (b) A non-LL(1) grammar must be ambiguous.</w:t>
-      </w:r>
-    </w:p>
-    <w:p>
-      <w:pPr>
-        <w:rPr>
-          <w:color w:val="808080" w:themeColor="background1" w:themeShade="80"/>
-          <w:sz w:val="22"/>
-          <w:lang w:val="en-ZA"/>
-        </w:rPr>
-      </w:pPr>
-      <w:r>
-        <w:rPr>
-          <w:color w:val="808080" w:themeColor="background1" w:themeShade="80"/>
-          <w:sz w:val="22"/>
-          <w:lang w:val="en-ZA"/>
-        </w:rPr>
-        <w:t xml:space="preserve">False. </w:t>
-      </w:r>
-      <w:r>
-        <w:rPr>
-          <w:color w:val="808080" w:themeColor="background1" w:themeShade="80"/>
-          <w:sz w:val="22"/>
-          <w:lang w:val="en-ZA"/>
-        </w:rPr>
-        <w:t>A non-LL(1) grammar refers to an LL(k) grammar, meaning it looks ahead k symbols in the production to decide which alternative to take</w:t>
+        <w:t xml:space="preserve">   (b) A non-</w:t>
+      </w:r>
+      <w:proofErr w:type="gramStart"/>
+      <w:r>
+        <w:rPr>
+          <w:b/>
+          <w:bCs/>
+          <w:lang w:val="en-ZA"/>
+        </w:rPr>
+        <w:t>LL(</w:t>
+      </w:r>
+      <w:proofErr w:type="gramEnd"/>
+      <w:r>
+        <w:rPr>
+          <w:b/>
+          <w:bCs/>
+          <w:lang w:val="en-ZA"/>
+        </w:rPr>
+        <w:t>1) grammar must be ambiguous.</w:t>
+      </w:r>
+    </w:p>
+    <w:p>
+      <w:pPr>
+        <w:rPr>
+          <w:color w:val="808080" w:themeColor="background1" w:themeShade="80"/>
+          <w:sz w:val="22"/>
+          <w:lang w:val="en-ZA"/>
+        </w:rPr>
+      </w:pPr>
+      <w:proofErr w:type="gramStart"/>
+      <w:r>
+        <w:rPr>
+          <w:color w:val="808080" w:themeColor="background1" w:themeShade="80"/>
+          <w:sz w:val="22"/>
+          <w:lang w:val="en-ZA"/>
+        </w:rPr>
+        <w:t>False.</w:t>
+      </w:r>
+      <w:proofErr w:type="gramEnd"/>
+      <w:r>
+        <w:rPr>
+          <w:color w:val="808080" w:themeColor="background1" w:themeShade="80"/>
+          <w:sz w:val="22"/>
+          <w:lang w:val="en-ZA"/>
+        </w:rPr>
+        <w:t xml:space="preserve"> </w:t>
+      </w:r>
+      <w:r>
+        <w:rPr>
+          <w:color w:val="808080" w:themeColor="background1" w:themeShade="80"/>
+          <w:sz w:val="22"/>
+          <w:lang w:val="en-ZA"/>
+        </w:rPr>
+        <w:t>A non-</w:t>
+      </w:r>
+      <w:proofErr w:type="gramStart"/>
+      <w:r>
+        <w:rPr>
+          <w:color w:val="808080" w:themeColor="background1" w:themeShade="80"/>
+          <w:sz w:val="22"/>
+          <w:lang w:val="en-ZA"/>
+        </w:rPr>
+        <w:t>LL(</w:t>
+      </w:r>
+      <w:proofErr w:type="gramEnd"/>
+      <w:r>
+        <w:rPr>
+          <w:color w:val="808080" w:themeColor="background1" w:themeShade="80"/>
+          <w:sz w:val="22"/>
+          <w:lang w:val="en-ZA"/>
+        </w:rPr>
+        <w:t>1) grammar refers to an LL(k) grammar, meaning it looks ahead k symbols in the production to decide which alternative to take</w:t>
       </w:r>
       <w:r>
         <w:rPr>
@@ -965,302 +1294,1732 @@
           <w:sz w:val="22"/>
           <w:lang w:val="en-ZA"/>
         </w:rPr>
-        <w:t>While this then creates an environment in which ambiguous grammars could be created, it does not necessarily mean that all LL(k) grammars MUST be ambiguous. LL(k) grammars coud</w:t>
+        <w:t xml:space="preserve">While this then creates an environment in which ambiguous grammars could be created, it does not necessarily mean that all </w:t>
+      </w:r>
+      <w:proofErr w:type="gramStart"/>
+      <w:r>
+        <w:rPr>
+          <w:color w:val="808080" w:themeColor="background1" w:themeShade="80"/>
+          <w:sz w:val="22"/>
+          <w:lang w:val="en-ZA"/>
+        </w:rPr>
+        <w:t>LL(</w:t>
+      </w:r>
+      <w:proofErr w:type="gramEnd"/>
+      <w:r>
+        <w:rPr>
+          <w:color w:val="808080" w:themeColor="background1" w:themeShade="80"/>
+          <w:sz w:val="22"/>
+          <w:lang w:val="en-ZA"/>
+        </w:rPr>
+        <w:t>k) grammars MUST b</w:t>
+      </w:r>
+      <w:r>
+        <w:rPr>
+          <w:color w:val="808080" w:themeColor="background1" w:themeShade="80"/>
+          <w:sz w:val="22"/>
+          <w:lang w:val="en-ZA"/>
+        </w:rPr>
+        <w:t xml:space="preserve">e ambiguous. </w:t>
+      </w:r>
+      <w:proofErr w:type="gramStart"/>
+      <w:r>
+        <w:rPr>
+          <w:color w:val="808080" w:themeColor="background1" w:themeShade="80"/>
+          <w:sz w:val="22"/>
+          <w:lang w:val="en-ZA"/>
+        </w:rPr>
+        <w:t>LL(</w:t>
+      </w:r>
+      <w:proofErr w:type="gramEnd"/>
+      <w:r>
+        <w:rPr>
+          <w:color w:val="808080" w:themeColor="background1" w:themeShade="80"/>
+          <w:sz w:val="22"/>
+          <w:lang w:val="en-ZA"/>
+        </w:rPr>
+        <w:t xml:space="preserve">k) grammars are able to describe more grammars than LL(1) grammars, including LL(1) grammars. Since </w:t>
+      </w:r>
+      <w:proofErr w:type="gramStart"/>
+      <w:r>
+        <w:rPr>
+          <w:color w:val="808080" w:themeColor="background1" w:themeShade="80"/>
+          <w:sz w:val="22"/>
+          <w:lang w:val="en-ZA"/>
+        </w:rPr>
+        <w:t>LL(</w:t>
+      </w:r>
+      <w:proofErr w:type="gramEnd"/>
+      <w:r>
+        <w:rPr>
+          <w:color w:val="808080" w:themeColor="background1" w:themeShade="80"/>
+          <w:sz w:val="22"/>
+          <w:lang w:val="en-ZA"/>
+        </w:rPr>
+        <w:t>1) grammars cannot be ambiguous, therefore there is an LL(k) grammar that is not ambiguous.</w:t>
+      </w:r>
+    </w:p>
+    <w:p>
+      <w:pPr>
+        <w:spacing w:after="0"/>
+      </w:pPr>
+      <w:r>
+        <w:rPr>
+          <w:lang w:val="en-ZA"/>
+        </w:rPr>
+        <w:t xml:space="preserve">     </w:t>
+      </w:r>
+      <w:r>
+        <w:rPr>
+          <w:b/>
+          <w:bCs/>
+          <w:lang w:val="en-ZA"/>
+        </w:rPr>
+        <w:t xml:space="preserve">(c) An ambiguous language cannot be described by an </w:t>
+      </w:r>
+      <w:proofErr w:type="gramStart"/>
+      <w:r>
+        <w:rPr>
+          <w:b/>
+          <w:bCs/>
+          <w:lang w:val="en-ZA"/>
+        </w:rPr>
+        <w:t>LL(</w:t>
+      </w:r>
+      <w:proofErr w:type="gramEnd"/>
+      <w:r>
+        <w:rPr>
+          <w:b/>
+          <w:bCs/>
+          <w:lang w:val="en-ZA"/>
+        </w:rPr>
+        <w:t>1) grammar.</w:t>
+      </w:r>
+    </w:p>
+    <w:p>
+      <w:pPr>
+        <w:rPr>
+          <w:color w:val="808080" w:themeColor="background1" w:themeShade="80"/>
+          <w:sz w:val="22"/>
+          <w:lang w:val="en-ZA"/>
+        </w:rPr>
+      </w:pPr>
+      <w:r>
+        <w:rPr>
+          <w:color w:val="808080" w:themeColor="background1" w:themeShade="80"/>
+          <w:sz w:val="22"/>
+          <w:lang w:val="en-ZA"/>
+        </w:rPr>
+        <w:t>True, n</w:t>
+      </w:r>
+      <w:r>
+        <w:rPr>
+          <w:color w:val="808080" w:themeColor="background1" w:themeShade="80"/>
+          <w:sz w:val="22"/>
+          <w:lang w:val="en-ZA"/>
+        </w:rPr>
+        <w:t>ot without the help of resolvers. This allows the parser to determine which alternative to take in</w:t>
+      </w:r>
+      <w:r>
+        <w:rPr>
+          <w:color w:val="808080" w:themeColor="background1" w:themeShade="80"/>
+          <w:sz w:val="22"/>
+          <w:lang w:val="en-ZA"/>
+        </w:rPr>
+        <w:t xml:space="preserve"> instances of </w:t>
+      </w:r>
+      <w:proofErr w:type="gramStart"/>
+      <w:r>
+        <w:rPr>
+          <w:color w:val="808080" w:themeColor="background1" w:themeShade="80"/>
+          <w:sz w:val="22"/>
+          <w:lang w:val="en-ZA"/>
+        </w:rPr>
+        <w:t>LL(</w:t>
+      </w:r>
+      <w:proofErr w:type="gramEnd"/>
+      <w:r>
+        <w:rPr>
+          <w:color w:val="808080" w:themeColor="background1" w:themeShade="80"/>
+          <w:sz w:val="22"/>
+          <w:lang w:val="en-ZA"/>
+        </w:rPr>
+        <w:t>1) conflicts.</w:t>
+      </w:r>
+      <w:r>
+        <w:rPr>
+          <w:color w:val="808080" w:themeColor="background1" w:themeShade="80"/>
+          <w:sz w:val="22"/>
+          <w:lang w:val="en-ZA"/>
+        </w:rPr>
+        <w:t>??????????????????????</w:t>
+      </w:r>
+    </w:p>
+    <w:p>
+      <w:pPr>
+        <w:spacing w:after="0"/>
+        <w:rPr>
+          <w:b/>
+          <w:bCs/>
+          <w:lang w:val="en-ZA"/>
+        </w:rPr>
+      </w:pPr>
+      <w:r>
+        <w:rPr>
+          <w:b/>
+          <w:bCs/>
+          <w:lang w:val="en-ZA"/>
+        </w:rPr>
+        <w:t xml:space="preserve">     </w:t>
+      </w:r>
+      <w:r>
+        <w:rPr>
+          <w:b/>
+          <w:bCs/>
+          <w:lang w:val="en-ZA"/>
+        </w:rPr>
+        <w:t xml:space="preserve">(d) It is possible to find an </w:t>
+      </w:r>
+      <w:proofErr w:type="gramStart"/>
+      <w:r>
+        <w:rPr>
+          <w:b/>
+          <w:bCs/>
+          <w:lang w:val="en-ZA"/>
+        </w:rPr>
+        <w:t>LL(</w:t>
+      </w:r>
+      <w:proofErr w:type="gramEnd"/>
+      <w:r>
+        <w:rPr>
+          <w:b/>
+          <w:bCs/>
+          <w:lang w:val="en-ZA"/>
+        </w:rPr>
+        <w:t>1) grammar to describe any non-ambiguous language.</w:t>
+      </w:r>
+    </w:p>
+    <w:p>
+      <w:pPr>
+        <w:rPr>
+          <w:color w:val="808080" w:themeColor="background1" w:themeShade="80"/>
+          <w:sz w:val="22"/>
+          <w:lang w:val="en-ZA"/>
+        </w:rPr>
+      </w:pPr>
+      <w:r>
+        <w:rPr>
+          <w:color w:val="808080" w:themeColor="background1" w:themeShade="80"/>
+          <w:sz w:val="22"/>
+          <w:lang w:val="en-ZA"/>
+        </w:rPr>
+        <w:t>False, although a</w:t>
+      </w:r>
+      <w:r>
+        <w:rPr>
+          <w:color w:val="808080" w:themeColor="background1" w:themeShade="80"/>
+          <w:sz w:val="22"/>
+          <w:lang w:val="en-ZA"/>
+        </w:rPr>
+        <w:t xml:space="preserve">n </w:t>
+      </w:r>
+      <w:proofErr w:type="gramStart"/>
+      <w:r>
+        <w:rPr>
+          <w:color w:val="808080" w:themeColor="background1" w:themeShade="80"/>
+          <w:sz w:val="22"/>
+          <w:lang w:val="en-ZA"/>
+        </w:rPr>
+        <w:t>LL(</w:t>
+      </w:r>
+      <w:proofErr w:type="gramEnd"/>
+      <w:r>
+        <w:rPr>
+          <w:color w:val="808080" w:themeColor="background1" w:themeShade="80"/>
+          <w:sz w:val="22"/>
+          <w:lang w:val="en-ZA"/>
+        </w:rPr>
+        <w:t>1) grammar cannot be ambiguous, this does not i</w:t>
+      </w:r>
+      <w:r>
+        <w:rPr>
+          <w:color w:val="808080" w:themeColor="background1" w:themeShade="80"/>
+          <w:sz w:val="22"/>
+          <w:lang w:val="en-ZA"/>
+        </w:rPr>
+        <w:t>mply that the inverse is true. A language could be non-ambiguous, however it takes more than a single look-ahead to determine that and so w</w:t>
+      </w:r>
+      <w:r>
+        <w:rPr>
+          <w:color w:val="808080" w:themeColor="background1" w:themeShade="80"/>
+          <w:sz w:val="22"/>
+          <w:lang w:val="en-ZA"/>
+        </w:rPr>
+        <w:t>ill require a non-</w:t>
+      </w:r>
+      <w:proofErr w:type="gramStart"/>
+      <w:r>
+        <w:rPr>
+          <w:color w:val="808080" w:themeColor="background1" w:themeShade="80"/>
+          <w:sz w:val="22"/>
+          <w:lang w:val="en-ZA"/>
+        </w:rPr>
+        <w:t>LL(</w:t>
+      </w:r>
+      <w:proofErr w:type="gramEnd"/>
+      <w:r>
+        <w:rPr>
+          <w:color w:val="808080" w:themeColor="background1" w:themeShade="80"/>
+          <w:sz w:val="22"/>
+          <w:lang w:val="en-ZA"/>
+        </w:rPr>
+        <w:t xml:space="preserve">1) grammar. Therefore certain non-ambiguous languages cannot be described by an </w:t>
+      </w:r>
+      <w:proofErr w:type="gramStart"/>
+      <w:r>
+        <w:rPr>
+          <w:color w:val="808080" w:themeColor="background1" w:themeShade="80"/>
+          <w:sz w:val="22"/>
+          <w:lang w:val="en-ZA"/>
+        </w:rPr>
+        <w:t>LL(</w:t>
+      </w:r>
+      <w:proofErr w:type="gramEnd"/>
+      <w:r>
+        <w:rPr>
+          <w:color w:val="808080" w:themeColor="background1" w:themeShade="80"/>
+          <w:sz w:val="22"/>
+          <w:lang w:val="en-ZA"/>
+        </w:rPr>
+        <w:t>1) grammar.</w:t>
+      </w:r>
+    </w:p>
+    <w:p>
+      <w:pPr>
+        <w:pStyle w:val="Heading3"/>
+        <w:rPr>
+          <w:lang w:val="en-ZA"/>
+        </w:rPr>
+      </w:pPr>
+    </w:p>
+    <w:p>
+      <w:pPr>
+        <w:pStyle w:val="Heading3"/>
+        <w:rPr>
+          <w:u w:val="single"/>
+        </w:rPr>
+      </w:pPr>
+      <w:r>
+        <w:rPr>
+          <w:u w:val="single"/>
+          <w:lang w:val="en-ZA"/>
+        </w:rPr>
+        <w:t>Task 4</w:t>
+      </w:r>
+      <w:r>
+        <w:rPr>
+          <w:u w:val="single"/>
+          <w:lang w:val="en-ZA"/>
+        </w:rPr>
+        <w:t xml:space="preserve"> Meet the family</w:t>
+      </w:r>
+    </w:p>
+    <w:p>
+      <w:pPr>
+        <w:pStyle w:val="NormalWeb"/>
+        <w:spacing w:beforeAutospacing="0" w:after="0" w:afterAutospacing="0"/>
+        <w:rPr>
+          <w:b/>
+          <w:bCs/>
+        </w:rPr>
+      </w:pPr>
+      <w:r>
+        <w:rPr>
+          <w:b/>
+          <w:bCs/>
+          <w:sz w:val="22"/>
+          <w:szCs w:val="22"/>
+        </w:rPr>
+        <w:t xml:space="preserve">Is it </w:t>
+      </w:r>
+      <w:proofErr w:type="gramStart"/>
+      <w:r>
+        <w:rPr>
+          <w:b/>
+          <w:bCs/>
+          <w:sz w:val="22"/>
+          <w:szCs w:val="22"/>
+        </w:rPr>
+        <w:t>LL(</w:t>
+      </w:r>
+      <w:proofErr w:type="gramEnd"/>
+      <w:r>
+        <w:rPr>
+          <w:b/>
+          <w:bCs/>
+          <w:sz w:val="22"/>
+          <w:szCs w:val="22"/>
+        </w:rPr>
+        <w:t xml:space="preserve">1) compliant? If not, which </w:t>
+      </w:r>
+      <w:r>
+        <w:rPr>
+          <w:b/>
+          <w:bCs/>
+          <w:lang w:val="en-ZA"/>
+        </w:rPr>
+        <w:t xml:space="preserve">productions break the </w:t>
+      </w:r>
+      <w:proofErr w:type="gramStart"/>
+      <w:r>
+        <w:rPr>
+          <w:b/>
+          <w:bCs/>
+          <w:lang w:val="en-ZA"/>
+        </w:rPr>
+        <w:t>LL(</w:t>
+      </w:r>
+      <w:proofErr w:type="gramEnd"/>
+      <w:r>
+        <w:rPr>
+          <w:b/>
+          <w:bCs/>
+          <w:lang w:val="en-ZA"/>
+        </w:rPr>
+        <w:t>1) rules, and why?</w:t>
+      </w:r>
+    </w:p>
+    <w:p>
+      <w:pPr>
+        <w:rPr>
+          <w:color w:val="808080" w:themeColor="background1" w:themeShade="80"/>
+          <w:sz w:val="22"/>
+          <w:lang w:val="en-ZA"/>
+        </w:rPr>
+      </w:pPr>
+      <w:r>
+        <w:rPr>
+          <w:color w:val="808080" w:themeColor="background1" w:themeShade="80"/>
+          <w:sz w:val="22"/>
+          <w:lang w:val="en-ZA"/>
+        </w:rPr>
+        <w:t>No.</w:t>
+      </w:r>
+      <w:r>
+        <w:rPr>
+          <w:color w:val="808080" w:themeColor="background1" w:themeShade="80"/>
+          <w:sz w:val="22"/>
+          <w:lang w:val="en-ZA"/>
+        </w:rPr>
+        <w:t xml:space="preserve"> Parents is the only production that</w:t>
+      </w:r>
+      <w:r>
+        <w:rPr>
+          <w:color w:val="808080" w:themeColor="background1" w:themeShade="80"/>
+          <w:sz w:val="22"/>
+          <w:lang w:val="en-ZA"/>
+        </w:rPr>
+        <w:t xml:space="preserve"> break</w:t>
+      </w:r>
+      <w:r>
+        <w:rPr>
+          <w:color w:val="808080" w:themeColor="background1" w:themeShade="80"/>
+          <w:sz w:val="22"/>
+          <w:lang w:val="en-ZA"/>
+        </w:rPr>
+        <w:t xml:space="preserve">s the </w:t>
+      </w:r>
+      <w:proofErr w:type="gramStart"/>
+      <w:r>
+        <w:rPr>
+          <w:color w:val="808080" w:themeColor="background1" w:themeShade="80"/>
+          <w:sz w:val="22"/>
+          <w:lang w:val="en-ZA"/>
+        </w:rPr>
+        <w:t>LL(</w:t>
+      </w:r>
+      <w:proofErr w:type="gramEnd"/>
+      <w:r>
+        <w:rPr>
+          <w:color w:val="808080" w:themeColor="background1" w:themeShade="80"/>
+          <w:sz w:val="22"/>
+          <w:lang w:val="en-ZA"/>
+        </w:rPr>
+        <w:t>1) rules s</w:t>
+      </w:r>
+      <w:r>
+        <w:rPr>
+          <w:color w:val="808080" w:themeColor="background1" w:themeShade="80"/>
+          <w:sz w:val="22"/>
+          <w:lang w:val="en-ZA"/>
+        </w:rPr>
+        <w:t xml:space="preserve">ince </w:t>
+      </w:r>
+      <w:r>
+        <w:rPr>
+          <w:color w:val="808080" w:themeColor="background1" w:themeShade="80"/>
+          <w:sz w:val="22"/>
+          <w:lang w:val="en-ZA"/>
+        </w:rPr>
+        <w:t>‘M</w:t>
+      </w:r>
+      <w:r>
+        <w:rPr>
+          <w:color w:val="808080" w:themeColor="background1" w:themeShade="80"/>
+          <w:sz w:val="22"/>
+          <w:lang w:val="en-ZA"/>
+        </w:rPr>
+        <w:t>om</w:t>
+      </w:r>
+      <w:r>
+        <w:rPr>
+          <w:color w:val="808080" w:themeColor="background1" w:themeShade="80"/>
+          <w:sz w:val="22"/>
+          <w:lang w:val="en-ZA"/>
+        </w:rPr>
+        <w:t>’</w:t>
+      </w:r>
+      <w:r>
+        <w:rPr>
+          <w:color w:val="808080" w:themeColor="background1" w:themeShade="80"/>
+          <w:sz w:val="22"/>
+          <w:lang w:val="en-ZA"/>
+        </w:rPr>
+        <w:t xml:space="preserve"> </w:t>
+      </w:r>
+      <w:r>
+        <w:rPr>
+          <w:color w:val="808080" w:themeColor="background1" w:themeShade="80"/>
+          <w:sz w:val="22"/>
+          <w:lang w:val="en-ZA"/>
+        </w:rPr>
+        <w:t>is</w:t>
+      </w:r>
+      <w:r>
+        <w:rPr>
+          <w:color w:val="808080" w:themeColor="background1" w:themeShade="80"/>
+          <w:sz w:val="22"/>
+          <w:lang w:val="en-ZA"/>
+        </w:rPr>
+        <w:t xml:space="preserve"> at the start of sever</w:t>
+      </w:r>
+      <w:r>
+        <w:rPr>
+          <w:color w:val="808080" w:themeColor="background1" w:themeShade="80"/>
+          <w:sz w:val="22"/>
+          <w:lang w:val="en-ZA"/>
+        </w:rPr>
+        <w:t>al alternatives.</w:t>
+      </w:r>
+      <w:r>
+        <w:rPr>
+          <w:color w:val="808080" w:themeColor="background1" w:themeShade="80"/>
+          <w:sz w:val="22"/>
+          <w:lang w:val="en-ZA"/>
+        </w:rPr>
+        <w:t xml:space="preserve"> A</w:t>
+      </w:r>
+      <w:r>
+        <w:rPr>
+          <w:color w:val="808080" w:themeColor="background1" w:themeShade="80"/>
+          <w:sz w:val="22"/>
+          <w:lang w:val="en-ZA"/>
+        </w:rPr>
+        <w:t>t any point in the grammar the parser must be able to decide</w:t>
+      </w:r>
+      <w:r>
+        <w:rPr>
+          <w:color w:val="808080" w:themeColor="background1" w:themeShade="80"/>
+          <w:sz w:val="22"/>
+          <w:lang w:val="en-ZA"/>
+        </w:rPr>
+        <w:t>,</w:t>
+      </w:r>
+      <w:r>
+        <w:rPr>
+          <w:color w:val="808080" w:themeColor="background1" w:themeShade="80"/>
+          <w:sz w:val="22"/>
+          <w:lang w:val="en-ZA"/>
+        </w:rPr>
+        <w:t xml:space="preserve"> on the basis of </w:t>
+      </w:r>
+      <w:proofErr w:type="gramStart"/>
+      <w:r>
+        <w:rPr>
+          <w:color w:val="808080" w:themeColor="background1" w:themeShade="80"/>
+          <w:sz w:val="22"/>
+          <w:lang w:val="en-ZA"/>
+        </w:rPr>
+        <w:t>a single look-ahead symbol</w:t>
+      </w:r>
+      <w:r>
+        <w:rPr>
+          <w:color w:val="808080" w:themeColor="background1" w:themeShade="80"/>
+          <w:sz w:val="22"/>
+          <w:lang w:val="en-ZA"/>
+        </w:rPr>
+        <w:t>,</w:t>
+      </w:r>
+      <w:r>
+        <w:rPr>
+          <w:color w:val="808080" w:themeColor="background1" w:themeShade="80"/>
+          <w:sz w:val="22"/>
+          <w:lang w:val="en-ZA"/>
+        </w:rPr>
+        <w:t xml:space="preserve"> which of several alternatives have</w:t>
+      </w:r>
+      <w:proofErr w:type="gramEnd"/>
+      <w:r>
+        <w:rPr>
+          <w:color w:val="808080" w:themeColor="background1" w:themeShade="80"/>
+          <w:sz w:val="22"/>
+          <w:lang w:val="en-ZA"/>
+        </w:rPr>
+        <w:t xml:space="preserve"> to be selected. This results in </w:t>
+      </w:r>
+      <w:proofErr w:type="gramStart"/>
+      <w:r>
+        <w:rPr>
+          <w:color w:val="808080" w:themeColor="background1" w:themeShade="80"/>
+          <w:sz w:val="22"/>
+          <w:lang w:val="en-ZA"/>
+        </w:rPr>
+        <w:t>LL(</w:t>
+      </w:r>
+      <w:proofErr w:type="gramEnd"/>
+      <w:r>
+        <w:rPr>
+          <w:color w:val="808080" w:themeColor="background1" w:themeShade="80"/>
+          <w:sz w:val="22"/>
+          <w:lang w:val="en-ZA"/>
+        </w:rPr>
+        <w:t xml:space="preserve">1) conflicts as the parser is unable to determine which alternative to take with only a single look-ahead symbol. </w:t>
+      </w:r>
+    </w:p>
+    <w:p>
+      <w:pPr>
+        <w:rPr>
+          <w:b/>
+          <w:bCs/>
+          <w:lang w:val="en-ZA"/>
+        </w:rPr>
+      </w:pPr>
+      <w:r>
+        <w:rPr>
+          <w:b/>
+          <w:bCs/>
+          <w:lang w:val="en-ZA"/>
+        </w:rPr>
+        <w:t xml:space="preserve">Can you find an equivalent grammar that does obey the </w:t>
+      </w:r>
+      <w:proofErr w:type="gramStart"/>
+      <w:r>
+        <w:rPr>
+          <w:b/>
+          <w:bCs/>
+          <w:lang w:val="en-ZA"/>
+        </w:rPr>
+        <w:t>LL(</w:t>
+      </w:r>
+      <w:proofErr w:type="gramEnd"/>
+      <w:r>
+        <w:rPr>
+          <w:b/>
+          <w:bCs/>
+          <w:lang w:val="en-ZA"/>
+        </w:rPr>
+        <w:t>1) constraints? If so, give it. If not, explain why you think it can</w:t>
+      </w:r>
+      <w:r>
+        <w:rPr>
+          <w:b/>
+          <w:bCs/>
+          <w:lang w:val="en-ZA"/>
+        </w:rPr>
+        <w:t>n</w:t>
+      </w:r>
+      <w:r>
+        <w:rPr>
+          <w:b/>
+          <w:bCs/>
+          <w:lang w:val="en-ZA"/>
+        </w:rPr>
+        <w:t xml:space="preserve">ot be done. </w:t>
+      </w:r>
+    </w:p>
+    <w:p>
+      <w:pPr>
+        <w:rPr>
+          <w:color w:val="808080" w:themeColor="background1" w:themeShade="80"/>
+          <w:sz w:val="22"/>
+          <w:lang w:val="en-ZA"/>
+        </w:rPr>
+      </w:pPr>
+      <w:r>
+        <w:rPr>
+          <w:color w:val="808080" w:themeColor="background1" w:themeShade="80"/>
+          <w:sz w:val="22"/>
+          <w:lang w:val="en-ZA"/>
+        </w:rPr>
+        <w:t>Yes</w:t>
+      </w:r>
+      <w:r>
+        <w:rPr>
+          <w:color w:val="808080" w:themeColor="background1" w:themeShade="80"/>
+          <w:sz w:val="22"/>
+          <w:lang w:val="en-ZA"/>
+        </w:rPr>
+        <w:t>:</w:t>
+      </w:r>
+    </w:p>
+    <w:p>
+      <w:pPr>
+        <w:spacing w:after="0"/>
+        <w:rPr>
+          <w:color w:val="808080" w:themeColor="background1" w:themeShade="80"/>
+          <w:sz w:val="22"/>
+          <w:lang w:val="en-ZA"/>
+        </w:rPr>
+      </w:pPr>
+      <w:r>
+        <w:rPr>
+          <w:color w:val="808080" w:themeColor="background1" w:themeShade="80"/>
+          <w:sz w:val="22"/>
+          <w:lang w:val="en-ZA"/>
+        </w:rPr>
+        <w:t>PRODUCTIONS</w:t>
+      </w:r>
+    </w:p>
+    <w:p>
+      <w:pPr>
+        <w:spacing w:after="0"/>
+        <w:rPr>
+          <w:color w:val="808080" w:themeColor="background1" w:themeShade="80"/>
+          <w:sz w:val="22"/>
+          <w:lang w:val="en-ZA"/>
+        </w:rPr>
+      </w:pPr>
+      <w:r>
+        <w:rPr>
+          <w:color w:val="808080" w:themeColor="background1" w:themeShade="80"/>
+          <w:sz w:val="22"/>
+          <w:lang w:val="en-ZA"/>
+        </w:rPr>
+        <w:t xml:space="preserve">  Home      </w:t>
+      </w:r>
+      <w:r>
+        <w:rPr>
+          <w:color w:val="808080" w:themeColor="background1" w:themeShade="80"/>
+          <w:sz w:val="22"/>
+          <w:lang w:val="en-ZA"/>
+        </w:rPr>
+        <w:tab/>
+      </w:r>
+      <w:r>
+        <w:rPr>
+          <w:color w:val="808080" w:themeColor="background1" w:themeShade="80"/>
+          <w:sz w:val="22"/>
+          <w:lang w:val="en-ZA"/>
+        </w:rPr>
+        <w:t>= Family Pets Vehicle "house</w:t>
+      </w:r>
+      <w:proofErr w:type="gramStart"/>
+      <w:r>
+        <w:rPr>
+          <w:color w:val="808080" w:themeColor="background1" w:themeShade="80"/>
+          <w:sz w:val="22"/>
+          <w:lang w:val="en-ZA"/>
+        </w:rPr>
+        <w:t>" .</w:t>
+      </w:r>
+      <w:proofErr w:type="gramEnd"/>
+    </w:p>
+    <w:p>
+      <w:pPr>
+        <w:spacing w:after="0"/>
+        <w:rPr>
+          <w:color w:val="808080" w:themeColor="background1" w:themeShade="80"/>
+          <w:sz w:val="22"/>
+          <w:lang w:val="en-ZA"/>
+        </w:rPr>
+      </w:pPr>
+      <w:r>
+        <w:rPr>
+          <w:color w:val="808080" w:themeColor="background1" w:themeShade="80"/>
+          <w:sz w:val="22"/>
+          <w:lang w:val="en-ZA"/>
+        </w:rPr>
+        <w:t xml:space="preserve">  Vehicle</w:t>
+      </w:r>
+      <w:r>
+        <w:rPr>
+          <w:color w:val="808080" w:themeColor="background1" w:themeShade="80"/>
+          <w:sz w:val="22"/>
+          <w:lang w:val="en-ZA"/>
+        </w:rPr>
+        <w:tab/>
+      </w:r>
+      <w:r>
+        <w:rPr>
+          <w:color w:val="808080" w:themeColor="background1" w:themeShade="80"/>
+          <w:sz w:val="22"/>
+          <w:lang w:val="en-ZA"/>
+        </w:rPr>
+        <w:t xml:space="preserve">= </w:t>
+      </w:r>
+      <w:proofErr w:type="spellStart"/>
+      <w:r>
+        <w:rPr>
+          <w:color w:val="808080" w:themeColor="background1" w:themeShade="80"/>
+          <w:sz w:val="22"/>
+          <w:lang w:val="en-ZA"/>
+        </w:rPr>
+        <w:t>BikeOrScoot</w:t>
+      </w:r>
+      <w:proofErr w:type="spellEnd"/>
+      <w:r>
+        <w:rPr>
+          <w:color w:val="808080" w:themeColor="background1" w:themeShade="80"/>
+          <w:sz w:val="22"/>
+          <w:lang w:val="en-ZA"/>
+        </w:rPr>
+        <w:t xml:space="preserve"> "</w:t>
+      </w:r>
+      <w:proofErr w:type="spellStart"/>
+      <w:r>
+        <w:rPr>
+          <w:color w:val="808080" w:themeColor="background1" w:themeShade="80"/>
+          <w:sz w:val="22"/>
+          <w:lang w:val="en-ZA"/>
+        </w:rPr>
+        <w:t>fourbyfour</w:t>
+      </w:r>
+      <w:proofErr w:type="spellEnd"/>
+      <w:r>
+        <w:rPr>
+          <w:color w:val="808080" w:themeColor="background1" w:themeShade="80"/>
+          <w:sz w:val="22"/>
+          <w:lang w:val="en-ZA"/>
+        </w:rPr>
+        <w:t xml:space="preserve">" </w:t>
+      </w:r>
+      <w:proofErr w:type="gramStart"/>
+      <w:r>
+        <w:rPr>
+          <w:color w:val="808080" w:themeColor="background1" w:themeShade="80"/>
+          <w:sz w:val="22"/>
+          <w:lang w:val="en-ZA"/>
+        </w:rPr>
+        <w:t>|  .</w:t>
+      </w:r>
+      <w:proofErr w:type="gramEnd"/>
+    </w:p>
+    <w:p>
+      <w:pPr>
+        <w:spacing w:after="0"/>
+        <w:rPr>
+          <w:color w:val="808080" w:themeColor="background1" w:themeShade="80"/>
+          <w:sz w:val="22"/>
+          <w:lang w:val="en-ZA"/>
+        </w:rPr>
+      </w:pPr>
+      <w:r>
+        <w:rPr>
+          <w:color w:val="808080" w:themeColor="background1" w:themeShade="80"/>
+          <w:sz w:val="22"/>
+          <w:lang w:val="en-ZA"/>
+        </w:rPr>
+        <w:t xml:space="preserve">  Pets      </w:t>
+      </w:r>
+      <w:r>
+        <w:rPr>
+          <w:color w:val="808080" w:themeColor="background1" w:themeShade="80"/>
+          <w:sz w:val="22"/>
+          <w:lang w:val="en-ZA"/>
+        </w:rPr>
+        <w:tab/>
+      </w:r>
+      <w:r>
+        <w:rPr>
+          <w:color w:val="808080" w:themeColor="background1" w:themeShade="80"/>
+          <w:sz w:val="22"/>
+          <w:lang w:val="en-ZA"/>
+        </w:rPr>
+        <w:t xml:space="preserve">= "dog" Pets | "cat" Pets </w:t>
+      </w:r>
+      <w:proofErr w:type="gramStart"/>
+      <w:r>
+        <w:rPr>
+          <w:color w:val="808080" w:themeColor="background1" w:themeShade="80"/>
+          <w:sz w:val="22"/>
+          <w:lang w:val="en-ZA"/>
+        </w:rPr>
+        <w:t>|  .</w:t>
+      </w:r>
+      <w:proofErr w:type="gramEnd"/>
+    </w:p>
+    <w:p>
+      <w:pPr>
+        <w:spacing w:after="0"/>
+        <w:rPr>
+          <w:color w:val="808080" w:themeColor="background1" w:themeShade="80"/>
+          <w:sz w:val="22"/>
+          <w:lang w:val="en-ZA"/>
+        </w:rPr>
+      </w:pPr>
+      <w:r>
+        <w:rPr>
+          <w:color w:val="808080" w:themeColor="background1" w:themeShade="80"/>
+          <w:sz w:val="22"/>
+          <w:lang w:val="en-ZA"/>
+        </w:rPr>
+        <w:t xml:space="preserve">  </w:t>
+      </w:r>
+      <w:proofErr w:type="spellStart"/>
+      <w:r>
+        <w:rPr>
+          <w:color w:val="808080" w:themeColor="background1" w:themeShade="80"/>
+          <w:sz w:val="22"/>
+          <w:lang w:val="en-ZA"/>
+        </w:rPr>
+        <w:t>BikeOrScoot</w:t>
+      </w:r>
+      <w:proofErr w:type="spellEnd"/>
+      <w:r>
+        <w:rPr>
+          <w:color w:val="808080" w:themeColor="background1" w:themeShade="80"/>
+          <w:sz w:val="22"/>
+          <w:lang w:val="en-ZA"/>
+        </w:rPr>
+        <w:t xml:space="preserve"> </w:t>
+      </w:r>
+      <w:r>
+        <w:rPr>
+          <w:color w:val="808080" w:themeColor="background1" w:themeShade="80"/>
+          <w:sz w:val="22"/>
+          <w:lang w:val="en-ZA"/>
+        </w:rPr>
+        <w:tab/>
+      </w:r>
+      <w:r>
+        <w:rPr>
+          <w:color w:val="808080" w:themeColor="background1" w:themeShade="80"/>
+          <w:sz w:val="22"/>
+          <w:lang w:val="en-ZA"/>
+        </w:rPr>
+        <w:t>= "scooter" | "bicycle</w:t>
+      </w:r>
+      <w:proofErr w:type="gramStart"/>
+      <w:r>
+        <w:rPr>
+          <w:color w:val="808080" w:themeColor="background1" w:themeShade="80"/>
+          <w:sz w:val="22"/>
+          <w:lang w:val="en-ZA"/>
+        </w:rPr>
+        <w:t>" .</w:t>
+      </w:r>
+      <w:proofErr w:type="gramEnd"/>
+    </w:p>
+    <w:p>
+      <w:pPr>
+        <w:spacing w:after="0"/>
+        <w:rPr>
+          <w:color w:val="808080" w:themeColor="background1" w:themeShade="80"/>
+          <w:sz w:val="22"/>
+          <w:lang w:val="en-ZA"/>
+        </w:rPr>
+      </w:pPr>
+      <w:r>
+        <w:rPr>
+          <w:color w:val="808080" w:themeColor="background1" w:themeShade="80"/>
+          <w:sz w:val="22"/>
+          <w:lang w:val="en-ZA"/>
+        </w:rPr>
+        <w:t xml:space="preserve">  Family    </w:t>
+      </w:r>
+      <w:r>
+        <w:rPr>
+          <w:color w:val="808080" w:themeColor="background1" w:themeShade="80"/>
+          <w:sz w:val="22"/>
+          <w:lang w:val="en-ZA"/>
+        </w:rPr>
+        <w:tab/>
+      </w:r>
+      <w:r>
+        <w:rPr>
+          <w:color w:val="808080" w:themeColor="background1" w:themeShade="80"/>
+          <w:sz w:val="22"/>
+          <w:lang w:val="en-ZA"/>
+        </w:rPr>
+        <w:t xml:space="preserve">= Parents </w:t>
+      </w:r>
+      <w:proofErr w:type="gramStart"/>
+      <w:r>
+        <w:rPr>
+          <w:color w:val="808080" w:themeColor="background1" w:themeShade="80"/>
+          <w:sz w:val="22"/>
+          <w:lang w:val="en-ZA"/>
+        </w:rPr>
+        <w:t>Children .</w:t>
+      </w:r>
+      <w:proofErr w:type="gramEnd"/>
+    </w:p>
+    <w:p>
+      <w:pPr>
+        <w:spacing w:after="0"/>
+        <w:rPr>
+          <w:color w:val="808080" w:themeColor="background1" w:themeShade="80"/>
+          <w:sz w:val="22"/>
+          <w:lang w:val="en-ZA"/>
+        </w:rPr>
+      </w:pPr>
+      <w:r>
+        <w:rPr>
+          <w:color w:val="808080" w:themeColor="background1" w:themeShade="80"/>
+          <w:sz w:val="22"/>
+          <w:lang w:val="en-ZA"/>
+        </w:rPr>
+        <w:t xml:space="preserve">  Children  </w:t>
+      </w:r>
+      <w:r>
+        <w:rPr>
+          <w:color w:val="808080" w:themeColor="background1" w:themeShade="80"/>
+          <w:sz w:val="22"/>
+          <w:lang w:val="en-ZA"/>
+        </w:rPr>
+        <w:tab/>
+      </w:r>
+      <w:r>
+        <w:rPr>
+          <w:color w:val="808080" w:themeColor="background1" w:themeShade="80"/>
+          <w:sz w:val="22"/>
+          <w:lang w:val="en-ZA"/>
+        </w:rPr>
+        <w:t xml:space="preserve">= Child | Children Child </w:t>
+      </w:r>
+      <w:proofErr w:type="gramStart"/>
+      <w:r>
+        <w:rPr>
+          <w:color w:val="808080" w:themeColor="background1" w:themeShade="80"/>
+          <w:sz w:val="22"/>
+          <w:lang w:val="en-ZA"/>
+        </w:rPr>
+        <w:t>| .</w:t>
+      </w:r>
+      <w:proofErr w:type="gramEnd"/>
+    </w:p>
+    <w:p>
+      <w:pPr>
+        <w:spacing w:after="0"/>
+        <w:rPr>
+          <w:color w:val="808080" w:themeColor="background1" w:themeShade="80"/>
+          <w:sz w:val="22"/>
+          <w:lang w:val="en-ZA"/>
+        </w:rPr>
+      </w:pPr>
+      <w:r>
+        <w:rPr>
+          <w:color w:val="808080" w:themeColor="background1" w:themeShade="80"/>
+          <w:sz w:val="22"/>
+          <w:lang w:val="en-ZA"/>
+        </w:rPr>
+        <w:t xml:space="preserve">  Parents   </w:t>
+      </w:r>
+      <w:r>
+        <w:rPr>
+          <w:color w:val="808080" w:themeColor="background1" w:themeShade="80"/>
+          <w:sz w:val="22"/>
+          <w:lang w:val="en-ZA"/>
+        </w:rPr>
+        <w:tab/>
+      </w:r>
+      <w:r>
+        <w:rPr>
+          <w:color w:val="808080" w:themeColor="background1" w:themeShade="80"/>
+          <w:sz w:val="22"/>
+          <w:lang w:val="en-ZA"/>
+        </w:rPr>
+        <w:t xml:space="preserve">= </w:t>
+      </w:r>
+      <w:r>
+        <w:rPr>
+          <w:color w:val="808080" w:themeColor="background1" w:themeShade="80"/>
+          <w:sz w:val="22"/>
+          <w:lang w:val="en-ZA"/>
+        </w:rPr>
+        <w:t xml:space="preserve">Mother </w:t>
+      </w:r>
+      <w:proofErr w:type="gramStart"/>
+      <w:r>
+        <w:rPr>
+          <w:color w:val="808080" w:themeColor="background1" w:themeShade="80"/>
+          <w:sz w:val="22"/>
+          <w:lang w:val="en-ZA"/>
+        </w:rPr>
+        <w:t>Father</w:t>
+      </w:r>
+      <w:r>
+        <w:rPr>
+          <w:color w:val="808080" w:themeColor="background1" w:themeShade="80"/>
+          <w:sz w:val="22"/>
+          <w:lang w:val="en-ZA"/>
+        </w:rPr>
+        <w:t xml:space="preserve">  .</w:t>
+      </w:r>
+      <w:proofErr w:type="gramEnd"/>
+    </w:p>
+    <w:p>
+      <w:pPr>
+        <w:spacing w:after="0"/>
+        <w:rPr>
+          <w:color w:val="808080" w:themeColor="background1" w:themeShade="80"/>
+          <w:sz w:val="22"/>
+          <w:lang w:val="en-ZA"/>
+        </w:rPr>
+      </w:pPr>
+      <w:r>
+        <w:rPr>
+          <w:color w:val="808080" w:themeColor="background1" w:themeShade="80"/>
+          <w:sz w:val="22"/>
+          <w:lang w:val="en-ZA"/>
+        </w:rPr>
+        <w:lastRenderedPageBreak/>
+        <w:t xml:space="preserve">  Mother</w:t>
+      </w:r>
+      <w:r>
+        <w:rPr>
+          <w:color w:val="808080" w:themeColor="background1" w:themeShade="80"/>
+          <w:sz w:val="22"/>
+          <w:lang w:val="en-ZA"/>
+        </w:rPr>
+        <w:tab/>
+        <w:t>= “Mom” |   .</w:t>
+      </w:r>
+    </w:p>
+    <w:p>
+      <w:pPr>
+        <w:spacing w:after="0"/>
+        <w:rPr>
+          <w:color w:val="808080" w:themeColor="background1" w:themeShade="80"/>
+          <w:sz w:val="22"/>
+          <w:lang w:val="en-ZA"/>
+        </w:rPr>
+      </w:pPr>
+      <w:r>
+        <w:rPr>
+          <w:color w:val="808080" w:themeColor="background1" w:themeShade="80"/>
+          <w:sz w:val="22"/>
+          <w:lang w:val="en-ZA"/>
+        </w:rPr>
+        <w:t xml:space="preserve">  Father</w:t>
+      </w:r>
+      <w:r>
+        <w:rPr>
+          <w:color w:val="808080" w:themeColor="background1" w:themeShade="80"/>
+          <w:sz w:val="22"/>
+          <w:lang w:val="en-ZA"/>
+        </w:rPr>
+        <w:tab/>
+      </w:r>
+      <w:r>
+        <w:rPr>
+          <w:color w:val="808080" w:themeColor="background1" w:themeShade="80"/>
+          <w:sz w:val="22"/>
+          <w:lang w:val="en-ZA"/>
+        </w:rPr>
+        <w:tab/>
+        <w:t>= “Dad” |    .</w:t>
+      </w:r>
+    </w:p>
+    <w:p>
+      <w:pPr>
+        <w:spacing w:after="0"/>
+        <w:rPr>
+          <w:color w:val="808080" w:themeColor="background1" w:themeShade="80"/>
+          <w:sz w:val="22"/>
+          <w:lang w:val="en-ZA"/>
+        </w:rPr>
+      </w:pPr>
+      <w:r>
+        <w:rPr>
+          <w:color w:val="808080" w:themeColor="background1" w:themeShade="80"/>
+          <w:sz w:val="22"/>
+          <w:lang w:val="en-ZA"/>
+        </w:rPr>
+        <w:t xml:space="preserve">  Child    </w:t>
+      </w:r>
+      <w:r>
+        <w:rPr>
+          <w:color w:val="808080" w:themeColor="background1" w:themeShade="80"/>
+          <w:sz w:val="22"/>
+          <w:lang w:val="en-ZA"/>
+        </w:rPr>
+        <w:tab/>
+      </w:r>
+      <w:proofErr w:type="gramStart"/>
+      <w:r>
+        <w:rPr>
+          <w:color w:val="808080" w:themeColor="background1" w:themeShade="80"/>
+          <w:sz w:val="22"/>
+          <w:lang w:val="en-ZA"/>
+        </w:rPr>
+        <w:t>=  "</w:t>
+      </w:r>
+      <w:proofErr w:type="gramEnd"/>
+      <w:r>
+        <w:rPr>
+          <w:color w:val="808080" w:themeColor="background1" w:themeShade="80"/>
+          <w:sz w:val="22"/>
+          <w:lang w:val="en-ZA"/>
+        </w:rPr>
+        <w:t>Helen" | "Margaret" | "Alice" | "Robyn" | "Cathy"</w:t>
+      </w:r>
+    </w:p>
+    <w:p>
+      <w:pPr>
+        <w:spacing w:after="0"/>
+        <w:rPr>
+          <w:color w:val="808080" w:themeColor="background1" w:themeShade="80"/>
+          <w:sz w:val="22"/>
+          <w:lang w:val="en-ZA"/>
+        </w:rPr>
+      </w:pPr>
+      <w:r>
+        <w:rPr>
+          <w:color w:val="808080" w:themeColor="background1" w:themeShade="80"/>
+          <w:sz w:val="22"/>
+          <w:lang w:val="en-ZA"/>
+        </w:rPr>
+        <w:t xml:space="preserve">             </w:t>
+      </w:r>
+      <w:r>
+        <w:rPr>
+          <w:color w:val="808080" w:themeColor="background1" w:themeShade="80"/>
+          <w:sz w:val="22"/>
+          <w:lang w:val="en-ZA"/>
+        </w:rPr>
+        <w:tab/>
+      </w:r>
+      <w:r>
+        <w:rPr>
+          <w:color w:val="808080" w:themeColor="background1" w:themeShade="80"/>
+          <w:sz w:val="22"/>
+          <w:lang w:val="en-ZA"/>
+        </w:rPr>
+        <w:tab/>
+        <w:t xml:space="preserve">    </w:t>
+      </w:r>
+      <w:r>
+        <w:rPr>
+          <w:color w:val="808080" w:themeColor="background1" w:themeShade="80"/>
+          <w:sz w:val="22"/>
+          <w:lang w:val="en-ZA"/>
+        </w:rPr>
+        <w:t xml:space="preserve"> | "Janet" | "Anne" | "</w:t>
+      </w:r>
+      <w:proofErr w:type="spellStart"/>
+      <w:r>
+        <w:rPr>
+          <w:color w:val="808080" w:themeColor="background1" w:themeShade="80"/>
+          <w:sz w:val="22"/>
+          <w:lang w:val="en-ZA"/>
+        </w:rPr>
+        <w:t>Ntombizodwa</w:t>
+      </w:r>
+      <w:proofErr w:type="spellEnd"/>
+      <w:r>
+        <w:rPr>
+          <w:color w:val="808080" w:themeColor="background1" w:themeShade="80"/>
+          <w:sz w:val="22"/>
+          <w:lang w:val="en-ZA"/>
+        </w:rPr>
+        <w:t>" | "</w:t>
+      </w:r>
+      <w:proofErr w:type="spellStart"/>
+      <w:r>
+        <w:rPr>
+          <w:color w:val="808080" w:themeColor="background1" w:themeShade="80"/>
+          <w:sz w:val="22"/>
+          <w:lang w:val="en-ZA"/>
+        </w:rPr>
+        <w:t>Ntombizanele</w:t>
+      </w:r>
+      <w:proofErr w:type="spellEnd"/>
+      <w:proofErr w:type="gramStart"/>
+      <w:r>
+        <w:rPr>
+          <w:color w:val="808080" w:themeColor="background1" w:themeShade="80"/>
+          <w:sz w:val="22"/>
+          <w:lang w:val="en-ZA"/>
+        </w:rPr>
+        <w:t>" .</w:t>
+      </w:r>
+      <w:proofErr w:type="gramEnd"/>
+    </w:p>
+    <w:p>
+      <w:pPr>
+        <w:rPr>
+          <w:lang w:val="en-ZA"/>
+        </w:rPr>
+      </w:pPr>
+    </w:p>
+    <w:p>
+      <w:pPr>
+        <w:pStyle w:val="Heading3"/>
+        <w:rPr>
+          <w:u w:val="single"/>
+        </w:rPr>
+      </w:pPr>
+      <w:r>
+        <w:rPr>
+          <w:u w:val="single"/>
+          <w:lang w:val="en-ZA"/>
+        </w:rPr>
+        <w:t xml:space="preserve">Task </w:t>
+      </w:r>
+      <w:proofErr w:type="gramStart"/>
+      <w:r>
+        <w:rPr>
+          <w:u w:val="single"/>
+          <w:lang w:val="en-ZA"/>
+        </w:rPr>
+        <w:t>5  RPN</w:t>
+      </w:r>
+      <w:proofErr w:type="gramEnd"/>
+      <w:r>
+        <w:rPr>
+          <w:u w:val="single"/>
+          <w:lang w:val="en-ZA"/>
+        </w:rPr>
+        <w:t xml:space="preserve"> </w:t>
+      </w:r>
+    </w:p>
+    <w:p>
+      <w:pPr>
+        <w:rPr>
+          <w:b/>
+          <w:bCs/>
+        </w:rPr>
+      </w:pPr>
+      <w:r>
+        <w:rPr>
+          <w:b/>
+          <w:bCs/>
+          <w:lang w:val="en-ZA"/>
+        </w:rPr>
+        <w:t xml:space="preserve">Are the given grammars equivalent?  </w:t>
+      </w:r>
+    </w:p>
+    <w:p>
+      <w:pPr>
+        <w:rPr>
+          <w:color w:val="808080" w:themeColor="background1" w:themeShade="80"/>
+          <w:sz w:val="22"/>
+          <w:lang w:val="en-ZA"/>
+        </w:rPr>
+      </w:pPr>
+      <w:r>
+        <w:rPr>
+          <w:color w:val="808080" w:themeColor="background1" w:themeShade="80"/>
+          <w:sz w:val="22"/>
+          <w:lang w:val="en-ZA"/>
+        </w:rPr>
+        <w:t>Yes, t</w:t>
+      </w:r>
+      <w:r>
+        <w:rPr>
+          <w:color w:val="808080" w:themeColor="background1" w:themeShade="80"/>
+          <w:sz w:val="22"/>
+          <w:lang w:val="en-ZA"/>
+        </w:rPr>
+        <w:t xml:space="preserve">he languages are equivalent because they generate the same set of sentences. </w:t>
+      </w:r>
+    </w:p>
+    <w:p>
+      <w:r>
+        <w:rPr>
+          <w:b/>
+          <w:bCs/>
+          <w:lang w:val="en-ZA"/>
+        </w:rPr>
+        <w:t xml:space="preserve">Is either (or both) ambiguous? </w:t>
+      </w:r>
+      <w:r>
+        <w:rPr>
+          <w:lang w:val="en-ZA"/>
+        </w:rPr>
+        <w:t xml:space="preserve"> </w:t>
+      </w:r>
+    </w:p>
+    <w:p>
+      <w:pPr>
+        <w:rPr>
+          <w:color w:val="808080" w:themeColor="background1" w:themeShade="80"/>
+          <w:sz w:val="22"/>
+          <w:lang w:val="en-ZA"/>
+        </w:rPr>
+      </w:pPr>
+      <w:r>
+        <w:rPr>
+          <w:color w:val="808080" w:themeColor="background1" w:themeShade="80"/>
+          <w:sz w:val="22"/>
+          <w:lang w:val="en-ZA"/>
+        </w:rPr>
+        <w:t>RPN2 is ambiguous since two different parse trees can be derived for the same sentence.</w:t>
+      </w:r>
+      <w:r>
+        <w:rPr>
+          <w:color w:val="808080" w:themeColor="background1" w:themeShade="80"/>
+          <w:sz w:val="22"/>
+          <w:lang w:val="en-ZA"/>
+        </w:rPr>
+        <w:t xml:space="preserve"> This is due to the recursive call for ‘REST’ appearing in 2 places in a single production result.</w:t>
+      </w:r>
+      <w:r>
+        <w:rPr>
+          <w:color w:val="808080" w:themeColor="background1" w:themeShade="80"/>
+          <w:sz w:val="22"/>
+          <w:lang w:val="en-ZA"/>
+        </w:rPr>
+        <w:t xml:space="preserve"> RPN1 is not ambiguous since only one parse tree can be</w:t>
+      </w:r>
+      <w:r>
+        <w:rPr>
+          <w:color w:val="808080" w:themeColor="background1" w:themeShade="80"/>
+          <w:sz w:val="22"/>
+          <w:lang w:val="en-ZA"/>
+        </w:rPr>
+        <w:t xml:space="preserve"> derived for the same sentences.</w:t>
+      </w:r>
+    </w:p>
+    <w:p>
+      <w:pPr>
+        <w:rPr>
+          <w:b/>
+          <w:bCs/>
+        </w:rPr>
+      </w:pPr>
+      <w:r>
+        <w:rPr>
+          <w:b/>
+          <w:bCs/>
+          <w:lang w:val="en-ZA"/>
+        </w:rPr>
+        <w:t xml:space="preserve">Do either or both conform to the </w:t>
+      </w:r>
+      <w:proofErr w:type="gramStart"/>
+      <w:r>
+        <w:rPr>
+          <w:b/>
+          <w:bCs/>
+          <w:lang w:val="en-ZA"/>
+        </w:rPr>
+        <w:t>LL(</w:t>
+      </w:r>
+      <w:proofErr w:type="gramEnd"/>
+      <w:r>
+        <w:rPr>
+          <w:b/>
+          <w:bCs/>
+          <w:lang w:val="en-ZA"/>
+        </w:rPr>
+        <w:t>1) conditions?  If not, explain clearly where the rules are broken, and come up with an LL(1) grammar that describes RPN notation, or else explain why it might be necessary to modify the language itself to overcome any problems you have uncovered.</w:t>
+      </w:r>
+    </w:p>
+    <w:p>
+      <w:pPr>
+        <w:rPr>
+          <w:color w:val="808080" w:themeColor="background1" w:themeShade="80"/>
+          <w:sz w:val="22"/>
+          <w:lang w:val="en-ZA"/>
+        </w:rPr>
+      </w:pPr>
+      <w:r>
+        <w:rPr>
+          <w:color w:val="808080" w:themeColor="background1" w:themeShade="80"/>
+          <w:sz w:val="22"/>
+          <w:lang w:val="en-ZA"/>
+        </w:rPr>
+        <w:t xml:space="preserve">Both fail to conform to </w:t>
+      </w:r>
+      <w:proofErr w:type="gramStart"/>
+      <w:r>
+        <w:rPr>
+          <w:color w:val="808080" w:themeColor="background1" w:themeShade="80"/>
+          <w:sz w:val="22"/>
+          <w:lang w:val="en-ZA"/>
+        </w:rPr>
+        <w:t>LL(</w:t>
+      </w:r>
+      <w:proofErr w:type="gramEnd"/>
+      <w:r>
+        <w:rPr>
+          <w:color w:val="808080" w:themeColor="background1" w:themeShade="80"/>
+          <w:sz w:val="22"/>
+          <w:lang w:val="en-ZA"/>
+        </w:rPr>
+        <w:t xml:space="preserve">1) conditions. The first production in RPN1 has three alternatives that can all start with number. In RPN2 the “-” symbol is the start and successor of a </w:t>
+      </w:r>
+      <w:proofErr w:type="spellStart"/>
+      <w:r>
+        <w:rPr>
+          <w:color w:val="808080" w:themeColor="background1" w:themeShade="80"/>
+          <w:sz w:val="22"/>
+          <w:lang w:val="en-ZA"/>
+        </w:rPr>
+        <w:t>deletable</w:t>
+      </w:r>
+      <w:proofErr w:type="spellEnd"/>
+      <w:r>
+        <w:rPr>
+          <w:color w:val="808080" w:themeColor="background1" w:themeShade="80"/>
+          <w:sz w:val="22"/>
+          <w:lang w:val="en-ZA"/>
+        </w:rPr>
+        <w:t xml:space="preserve"> structure. This is because RPN2 can end in a “-” and </w:t>
+      </w:r>
+      <w:proofErr w:type="spellStart"/>
+      <w:r>
+        <w:rPr>
+          <w:color w:val="808080" w:themeColor="background1" w:themeShade="80"/>
+          <w:sz w:val="22"/>
+          <w:lang w:val="en-ZA"/>
+        </w:rPr>
+        <w:t>unaryOP</w:t>
+      </w:r>
+      <w:proofErr w:type="spellEnd"/>
+      <w:r>
+        <w:rPr>
+          <w:color w:val="808080" w:themeColor="background1" w:themeShade="80"/>
+          <w:sz w:val="22"/>
+          <w:lang w:val="en-ZA"/>
+        </w:rPr>
+        <w:t xml:space="preserve"> can begin with “-”. The parser therefore doesn’t know when the RPN2 derivation ends and where the </w:t>
+      </w:r>
+      <w:proofErr w:type="spellStart"/>
+      <w:r>
+        <w:rPr>
+          <w:color w:val="808080" w:themeColor="background1" w:themeShade="80"/>
+          <w:sz w:val="22"/>
+          <w:lang w:val="en-ZA"/>
+        </w:rPr>
+        <w:t>unaryOP</w:t>
+      </w:r>
+      <w:proofErr w:type="spellEnd"/>
+      <w:r>
+        <w:rPr>
+          <w:color w:val="808080" w:themeColor="background1" w:themeShade="80"/>
+          <w:sz w:val="22"/>
+          <w:lang w:val="en-ZA"/>
+        </w:rPr>
+        <w:t xml:space="preserve"> begins.</w:t>
+      </w:r>
+    </w:p>
+    <w:p>
+      <w:pPr>
+        <w:rPr>
+          <w:color w:val="808080" w:themeColor="background1" w:themeShade="80"/>
+          <w:sz w:val="22"/>
+          <w:lang w:val="en-ZA"/>
+        </w:rPr>
+      </w:pPr>
+    </w:p>
+    <w:p>
+      <w:pPr>
+        <w:rPr>
+          <w:color w:val="808080" w:themeColor="background1" w:themeShade="80"/>
+          <w:sz w:val="22"/>
+          <w:lang w:val="en-ZA"/>
+        </w:rPr>
+      </w:pPr>
+      <w:r>
+        <w:rPr>
+          <w:color w:val="808080" w:themeColor="background1" w:themeShade="80"/>
+          <w:sz w:val="22"/>
+          <w:lang w:val="en-ZA"/>
+        </w:rPr>
+        <w:t xml:space="preserve">  RPN</w:t>
+      </w:r>
+      <w:r>
+        <w:rPr>
+          <w:color w:val="808080" w:themeColor="background1" w:themeShade="80"/>
+          <w:sz w:val="22"/>
+          <w:lang w:val="en-ZA"/>
+        </w:rPr>
+        <w:tab/>
+      </w:r>
+      <w:r>
+        <w:rPr>
+          <w:color w:val="808080" w:themeColor="background1" w:themeShade="80"/>
+          <w:sz w:val="22"/>
+          <w:lang w:val="en-ZA"/>
+        </w:rPr>
+        <w:tab/>
+        <w:t xml:space="preserve">= [number </w:t>
+      </w:r>
+      <w:proofErr w:type="spellStart"/>
+      <w:r>
+        <w:rPr>
+          <w:color w:val="808080" w:themeColor="background1" w:themeShade="80"/>
+          <w:sz w:val="22"/>
+          <w:lang w:val="en-ZA"/>
+        </w:rPr>
+        <w:t>number</w:t>
+      </w:r>
+      <w:proofErr w:type="spellEnd"/>
+      <w:r>
+        <w:rPr>
+          <w:color w:val="808080" w:themeColor="background1" w:themeShade="80"/>
+          <w:sz w:val="22"/>
+          <w:lang w:val="en-ZA"/>
+        </w:rPr>
+        <w:t xml:space="preserve"> RPN </w:t>
+      </w:r>
+      <w:proofErr w:type="spellStart"/>
+      <w:r>
+        <w:rPr>
+          <w:color w:val="808080" w:themeColor="background1" w:themeShade="80"/>
+          <w:sz w:val="22"/>
+          <w:lang w:val="en-ZA"/>
+        </w:rPr>
+        <w:t>binOp</w:t>
+      </w:r>
+      <w:proofErr w:type="spellEnd"/>
+      <w:r>
+        <w:rPr>
+          <w:color w:val="808080" w:themeColor="background1" w:themeShade="80"/>
+          <w:sz w:val="22"/>
+          <w:lang w:val="en-ZA"/>
+        </w:rPr>
+        <w:t xml:space="preserve"> | number RPN </w:t>
+      </w:r>
+      <w:proofErr w:type="spellStart"/>
+      <w:r>
+        <w:rPr>
+          <w:color w:val="808080" w:themeColor="background1" w:themeShade="80"/>
+          <w:sz w:val="22"/>
+          <w:lang w:val="en-ZA"/>
+        </w:rPr>
+        <w:t>unaryOp</w:t>
+      </w:r>
+      <w:proofErr w:type="spellEnd"/>
+      <w:proofErr w:type="gramStart"/>
+      <w:r>
+        <w:rPr>
+          <w:color w:val="808080" w:themeColor="background1" w:themeShade="80"/>
+          <w:sz w:val="22"/>
+          <w:lang w:val="en-ZA"/>
+        </w:rPr>
+        <w:t>]  .</w:t>
+      </w:r>
+      <w:proofErr w:type="gramEnd"/>
+    </w:p>
+    <w:p>
+      <w:pPr>
+        <w:rPr>
+          <w:color w:val="808080" w:themeColor="background1" w:themeShade="80"/>
+          <w:sz w:val="22"/>
+          <w:lang w:val="en-ZA"/>
+        </w:rPr>
+      </w:pPr>
+      <w:r>
+        <w:rPr>
+          <w:color w:val="808080" w:themeColor="background1" w:themeShade="80"/>
+          <w:sz w:val="22"/>
+          <w:lang w:val="en-ZA"/>
+        </w:rPr>
+        <w:t xml:space="preserve">  </w:t>
+      </w:r>
+      <w:proofErr w:type="spellStart"/>
+      <w:proofErr w:type="gramStart"/>
+      <w:r>
+        <w:rPr>
+          <w:color w:val="808080" w:themeColor="background1" w:themeShade="80"/>
+          <w:sz w:val="22"/>
+          <w:lang w:val="en-ZA"/>
+        </w:rPr>
+        <w:t>binOp</w:t>
+      </w:r>
+      <w:proofErr w:type="spellEnd"/>
+      <w:proofErr w:type="gramEnd"/>
+      <w:r>
+        <w:rPr>
+          <w:color w:val="808080" w:themeColor="background1" w:themeShade="80"/>
+          <w:sz w:val="22"/>
+          <w:lang w:val="en-ZA"/>
+        </w:rPr>
+        <w:tab/>
+      </w:r>
+      <w:r>
+        <w:rPr>
+          <w:color w:val="808080" w:themeColor="background1" w:themeShade="80"/>
+          <w:sz w:val="22"/>
+          <w:lang w:val="en-ZA"/>
+        </w:rPr>
+        <w:tab/>
+        <w:t>= “+” | “-” | “*” | “/”  .</w:t>
+      </w:r>
+    </w:p>
+    <w:p>
+      <w:pPr>
+        <w:rPr>
+          <w:color w:val="808080" w:themeColor="background1" w:themeShade="80"/>
+          <w:sz w:val="22"/>
+          <w:lang w:val="en-ZA"/>
+        </w:rPr>
+      </w:pPr>
+      <w:r>
+        <w:rPr>
+          <w:color w:val="808080" w:themeColor="background1" w:themeShade="80"/>
+          <w:sz w:val="22"/>
+          <w:lang w:val="en-ZA"/>
+        </w:rPr>
+        <w:t xml:space="preserve">  </w:t>
+      </w:r>
+      <w:proofErr w:type="spellStart"/>
+      <w:r>
+        <w:rPr>
+          <w:color w:val="808080" w:themeColor="background1" w:themeShade="80"/>
+          <w:sz w:val="22"/>
+          <w:lang w:val="en-ZA"/>
+        </w:rPr>
+        <w:t>unaryOp</w:t>
+      </w:r>
+      <w:proofErr w:type="spellEnd"/>
+      <w:r>
+        <w:rPr>
+          <w:color w:val="808080" w:themeColor="background1" w:themeShade="80"/>
+          <w:sz w:val="22"/>
+          <w:lang w:val="en-ZA"/>
+        </w:rPr>
+        <w:tab/>
+        <w:t>= “-” | “</w:t>
+      </w:r>
+      <w:proofErr w:type="spellStart"/>
+      <w:r>
+        <w:rPr>
+          <w:color w:val="808080" w:themeColor="background1" w:themeShade="80"/>
+          <w:sz w:val="22"/>
+          <w:lang w:val="en-ZA"/>
+        </w:rPr>
+        <w:t>sqrt</w:t>
+      </w:r>
+      <w:proofErr w:type="spellEnd"/>
+      <w:r>
+        <w:rPr>
+          <w:color w:val="808080" w:themeColor="background1" w:themeShade="80"/>
+          <w:sz w:val="22"/>
+          <w:lang w:val="en-ZA"/>
+        </w:rPr>
+        <w:t>”  .</w:t>
       </w:r>
       <w:bookmarkStart w:id="1" w:name="_GoBack"/>
       <w:bookmarkEnd w:id="1"/>
     </w:p>
-    <w:p>
-      <w:pPr>
-        <w:rPr>
-          <w:color w:val="808080" w:themeColor="background1" w:themeShade="80"/>
-          <w:sz w:val="22"/>
-          <w:lang w:val="en-ZA"/>
-        </w:rPr>
-      </w:pPr>
-      <w:r>
-        <w:rPr>
-          <w:color w:val="808080" w:themeColor="background1" w:themeShade="80"/>
-          <w:sz w:val="22"/>
-          <w:lang w:val="en-ZA"/>
-        </w:rPr>
-        <w:t>A non-LL(1) is an LL(k) where k &gt; 1. This allows a grammar, over and above the properties of a LL(1), to look ahead k symbols in the production. This means that an LL(k) is a subset of LL(k+1). Hence an LL(k) where k &gt; 1 could describe the same grammar. LL(1) grammars cannot be ambiguous therefore there is an LL(K) grammar that is not ambiguous.</w:t>
-      </w:r>
-    </w:p>
-    <w:p>
-      <w:r>
-        <w:rPr>
-          <w:lang w:val="en-ZA"/>
-        </w:rPr>
-        <w:t xml:space="preserve">     </w:t>
-      </w:r>
-      <w:r>
-        <w:rPr>
-          <w:b/>
-          <w:bCs/>
-          <w:lang w:val="en-ZA"/>
-        </w:rPr>
-        <w:t>(c) An ambiguous language cannot be described by an LL(1) grammar.</w:t>
-      </w:r>
-    </w:p>
-    <w:p>
-      <w:pPr>
-        <w:rPr>
-          <w:color w:val="808080" w:themeColor="background1" w:themeShade="80"/>
-          <w:sz w:val="22"/>
-          <w:lang w:val="en-ZA"/>
-        </w:rPr>
-      </w:pPr>
-      <w:r>
-        <w:rPr>
-          <w:color w:val="808080" w:themeColor="background1" w:themeShade="80"/>
-          <w:sz w:val="22"/>
-          <w:lang w:val="en-ZA"/>
-        </w:rPr>
-        <w:t xml:space="preserve">Not without the help of resolvers. This allows the parser to determine which alternative to take in instances of LL(1) conflicts.  </w:t>
-      </w:r>
-    </w:p>
-    <w:p>
-      <w:pPr>
-        <w:rPr>
-          <w:color w:val="808080" w:themeColor="background1" w:themeShade="80"/>
-          <w:sz w:val="22"/>
-          <w:lang w:val="en-ZA"/>
-        </w:rPr>
-      </w:pPr>
-      <w:r>
-        <w:rPr>
-          <w:color w:val="808080" w:themeColor="background1" w:themeShade="80"/>
-          <w:sz w:val="22"/>
-          <w:lang w:val="en-ZA"/>
-        </w:rPr>
-        <w:t>(d) It is possible to find an LL(1) grammar to describe any non-ambiguous language.</w:t>
-      </w:r>
-    </w:p>
-    <w:p>
-      <w:pPr>
-        <w:rPr>
-          <w:color w:val="808080" w:themeColor="background1" w:themeShade="80"/>
-          <w:sz w:val="22"/>
-          <w:lang w:val="en-ZA"/>
-        </w:rPr>
-      </w:pPr>
-      <w:r>
-        <w:rPr>
-          <w:color w:val="808080" w:themeColor="background1" w:themeShade="80"/>
-          <w:sz w:val="22"/>
-          <w:lang w:val="en-ZA"/>
-        </w:rPr>
-        <w:t xml:space="preserve">An LL(1) grammar cannot be ambiguous, this does not imply that the inverse is true.  </w:t>
-      </w:r>
-    </w:p>
-    <w:p>
-      <w:pPr>
-        <w:pStyle w:val="Heading3"/>
-        <w:rPr>
-          <w:lang w:val="en-ZA"/>
-        </w:rPr>
-      </w:pPr>
-    </w:p>
-    <w:p>
-      <w:pPr>
-        <w:pStyle w:val="Heading3"/>
-      </w:pPr>
-      <w:r>
-        <w:rPr>
-          <w:lang w:val="en-ZA"/>
-        </w:rPr>
-        <w:t>Task 4  Meet the family</w:t>
-      </w:r>
-    </w:p>
-    <w:p>
-      <w:pPr>
-        <w:pStyle w:val="NormalWeb"/>
-        <w:rPr>
-          <w:b/>
-          <w:bCs/>
-        </w:rPr>
-      </w:pPr>
-      <w:r>
-        <w:rPr>
-          <w:b/>
-          <w:bCs/>
-          <w:sz w:val="22"/>
-          <w:szCs w:val="22"/>
-        </w:rPr>
-        <w:t xml:space="preserve">Is it LL(1) compliant? If not, which </w:t>
-      </w:r>
-      <w:r>
-        <w:rPr>
-          <w:b/>
-          <w:bCs/>
-          <w:lang w:val="en-ZA"/>
-        </w:rPr>
-        <w:t>productions break the LL(1) rules, and why?</w:t>
-      </w:r>
-    </w:p>
-    <w:p>
-      <w:pPr>
-        <w:rPr>
-          <w:color w:val="808080" w:themeColor="background1" w:themeShade="80"/>
-          <w:sz w:val="22"/>
-          <w:lang w:val="en-ZA"/>
-        </w:rPr>
-      </w:pPr>
-      <w:r>
-        <w:rPr>
-          <w:color w:val="808080" w:themeColor="background1" w:themeShade="80"/>
-          <w:sz w:val="22"/>
-          <w:lang w:val="en-ZA"/>
-        </w:rPr>
-        <w:t xml:space="preserve">No. Family, pets and parents are productions that break the LL(1) rules. Since Dad and mom are at the start of several alternatives.  “cat” and “dog” are at the start of several alternatives. Since At any point in the grammar the parser must be able to decide on the basis of a single look-ahead symbol which of several alternatives have to be selected. This results in LL(1) conflicts as the parser is unable to determine which alternative to take with only a single look-ahead symbol. </w:t>
-      </w:r>
-    </w:p>
-    <w:p>
-      <w:pPr>
-        <w:rPr>
-          <w:lang w:val="en-ZA"/>
-        </w:rPr>
-      </w:pPr>
-    </w:p>
-    <w:p>
-      <w:pPr>
-        <w:rPr>
-          <w:b/>
-          <w:bCs/>
-        </w:rPr>
-      </w:pPr>
-      <w:r>
-        <w:rPr>
-          <w:b/>
-          <w:bCs/>
-          <w:lang w:val="en-ZA"/>
-        </w:rPr>
-        <w:t xml:space="preserve">Can you find an equivalent grammar that does obey the LL(1) constraints? If so, give it. If not, explain why you think it canot be done. </w:t>
-      </w:r>
-    </w:p>
-    <w:p>
-      <w:pPr>
-        <w:rPr>
-          <w:lang w:val="en-ZA"/>
-        </w:rPr>
-      </w:pPr>
-    </w:p>
-    <w:p>
-      <w:pPr>
-        <w:pStyle w:val="Heading3"/>
-      </w:pPr>
-      <w:r>
-        <w:rPr>
-          <w:lang w:val="en-ZA"/>
-        </w:rPr>
-        <w:t xml:space="preserve">Task 5  RPN </w:t>
-      </w:r>
-    </w:p>
-    <w:p>
-      <w:pPr>
-        <w:rPr>
-          <w:b/>
-          <w:bCs/>
-        </w:rPr>
-      </w:pPr>
-      <w:r>
-        <w:rPr>
-          <w:b/>
-          <w:bCs/>
-          <w:lang w:val="en-ZA"/>
-        </w:rPr>
-        <w:lastRenderedPageBreak/>
-        <w:t xml:space="preserve">Are the given grammars equivalent?  </w:t>
-      </w:r>
-    </w:p>
-    <w:p>
-      <w:pPr>
-        <w:rPr>
-          <w:color w:val="808080" w:themeColor="background1" w:themeShade="80"/>
-          <w:sz w:val="22"/>
-          <w:lang w:val="en-ZA"/>
-        </w:rPr>
-      </w:pPr>
-      <w:r>
-        <w:rPr>
-          <w:color w:val="808080" w:themeColor="background1" w:themeShade="80"/>
-          <w:sz w:val="22"/>
-          <w:lang w:val="en-ZA"/>
-        </w:rPr>
-        <w:t xml:space="preserve">The languages are equivalent because they generate the same set of sentences. </w:t>
-      </w:r>
-    </w:p>
-    <w:p>
-      <w:r>
-        <w:rPr>
-          <w:b/>
-          <w:bCs/>
-          <w:lang w:val="en-ZA"/>
-        </w:rPr>
-        <w:t xml:space="preserve">Is either (or both) ambiguous? </w:t>
-      </w:r>
-      <w:r>
-        <w:rPr>
-          <w:lang w:val="en-ZA"/>
-        </w:rPr>
-        <w:t xml:space="preserve"> </w:t>
-      </w:r>
-    </w:p>
-    <w:p>
-      <w:pPr>
-        <w:rPr>
-          <w:color w:val="808080" w:themeColor="background1" w:themeShade="80"/>
-          <w:sz w:val="22"/>
-          <w:lang w:val="en-ZA"/>
-        </w:rPr>
-      </w:pPr>
-      <w:r>
-        <w:rPr>
-          <w:color w:val="808080" w:themeColor="background1" w:themeShade="80"/>
-          <w:sz w:val="22"/>
-          <w:lang w:val="en-ZA"/>
-        </w:rPr>
-        <w:t xml:space="preserve">RPN2 is ambiguous since two different parse trees can be derived for the same sentence. RPN1 is not ambiguous since only one parse tree can be derived for the same sentences (CHECK THIS).  </w:t>
-      </w:r>
-    </w:p>
-    <w:p>
-      <w:pPr>
-        <w:rPr>
-          <w:b/>
-          <w:bCs/>
-        </w:rPr>
-      </w:pPr>
-      <w:r>
-        <w:rPr>
-          <w:b/>
-          <w:bCs/>
-          <w:lang w:val="en-ZA"/>
-        </w:rPr>
-        <w:t>Do either or both conform to the LL(1) conditions?  If not, explain clearly where the rules are broken, and come up with an LL(1) grammar that describes RPN notation, or else explain why it might be necessary to modify the language itself to overcome any problems you have uncovered.</w:t>
-      </w:r>
-    </w:p>
-    <w:p>
-      <w:pPr>
-        <w:rPr>
-          <w:color w:val="808080" w:themeColor="background1" w:themeShade="80"/>
-          <w:sz w:val="22"/>
-          <w:lang w:val="en-ZA"/>
-        </w:rPr>
-      </w:pPr>
-      <w:r>
-        <w:rPr>
-          <w:color w:val="808080" w:themeColor="background1" w:themeShade="80"/>
-          <w:sz w:val="22"/>
-          <w:lang w:val="en-ZA"/>
-        </w:rPr>
-        <w:t>Both fail to conform to LL(1) conditions. The first production in RPN1 has three alternatives that can all start with number.  In RPN2 the “-” symbol is the start and successor of a deletable structure. This is because RPN2 can end in a “-” and unaryOP can begin with “-”. The parser therefore doesn’t know when the RPN2 derivation ends and where the unaryOP begins.</w:t>
-      </w:r>
-    </w:p>
     <w:sectPr>
-      <w:headerReference w:type="default" r:id="rId6"/>
-      <w:footerReference w:type="default" r:id="rId7"/>
-      <w:headerReference w:type="first" r:id="rId8"/>
+      <w:headerReference w:type="default" r:id="rId7"/>
+      <w:footerReference w:type="default" r:id="rId8"/>
+      <w:headerReference w:type="first" r:id="rId9"/>
       <w:pgSz w:w="11906" w:h="16838"/>
       <w:pgMar w:top="794" w:right="1134" w:bottom="851" w:left="1134" w:header="709" w:footer="709" w:gutter="0"/>
       <w:cols w:space="720"/>
@@ -1273,7 +3032,7 @@
 </file>
 
 <file path=word/endnotes.xml><?xml version="1.0" encoding="utf-8"?>
-<w:endnotes xmlns:wpc="http://schemas.microsoft.com/office/word/2010/wordprocessingCanvas" xmlns:cx="http://schemas.microsoft.com/office/drawing/2014/chartex" xmlns:cx1="http://schemas.microsoft.com/office/drawing/2015/9/8/chartex" xmlns:mc="http://schemas.openxmlformats.org/markup-compatibility/2006" xmlns:o="urn:schemas-microsoft-com:office:office" xmlns:r="http://schemas.openxmlformats.org/officeDocument/2006/relationships" xmlns:m="http://schemas.openxmlformats.org/officeDocument/2006/math" xmlns:v="urn:schemas-microsoft-com:vml" xmlns:wp14="http://schemas.microsoft.com/office/word/2010/wordprocessingDrawing" xmlns:wp="http://schemas.openxmlformats.org/drawingml/2006/wordprocessingDrawing" xmlns:w10="urn:schemas-microsoft-com:office:word" xmlns:w="http://schemas.openxmlformats.org/wordprocessingml/2006/main" xmlns:w14="http://schemas.microsoft.com/office/word/2010/wordml" xmlns:w15="http://schemas.microsoft.com/office/word/2012/wordml" xmlns:w16se="http://schemas.microsoft.com/office/word/2015/wordml/symex" xmlns:wpg="http://schemas.microsoft.com/office/word/2010/wordprocessingGroup" xmlns:wpi="http://schemas.microsoft.com/office/word/2010/wordprocessingInk" xmlns:wne="http://schemas.microsoft.com/office/word/2006/wordml" xmlns:wps="http://schemas.microsoft.com/office/word/2010/wordprocessingShape" mc:Ignorable="w14 w15 w16se wp14">
+<w:endnotes xmlns:wpc="http://schemas.microsoft.com/office/word/2010/wordprocessingCanvas" xmlns:mc="http://schemas.openxmlformats.org/markup-compatibility/2006" xmlns:o="urn:schemas-microsoft-com:office:office" xmlns:r="http://schemas.openxmlformats.org/officeDocument/2006/relationships" xmlns:m="http://schemas.openxmlformats.org/officeDocument/2006/math" xmlns:v="urn:schemas-microsoft-com:vml" xmlns:wp14="http://schemas.microsoft.com/office/word/2010/wordprocessingDrawing" xmlns:wp="http://schemas.openxmlformats.org/drawingml/2006/wordprocessingDrawing" xmlns:w10="urn:schemas-microsoft-com:office:word" xmlns:w="http://schemas.openxmlformats.org/wordprocessingml/2006/main" xmlns:w14="http://schemas.microsoft.com/office/word/2010/wordml" xmlns:wpg="http://schemas.microsoft.com/office/word/2010/wordprocessingGroup" xmlns:wpi="http://schemas.microsoft.com/office/word/2010/wordprocessingInk" xmlns:wne="http://schemas.microsoft.com/office/word/2006/wordml" xmlns:wps="http://schemas.microsoft.com/office/word/2010/wordprocessingShape" mc:Ignorable="w14 wp14">
   <w:endnote w:type="separator" w:id="-1">
     <w:p>
       <w:pPr>
@@ -1298,7 +3057,7 @@
 </file>
 
 <file path=word/footer1.xml><?xml version="1.0" encoding="utf-8"?>
-<w:ftr xmlns:wpc="http://schemas.microsoft.com/office/word/2010/wordprocessingCanvas" xmlns:cx="http://schemas.microsoft.com/office/drawing/2014/chartex" xmlns:cx1="http://schemas.microsoft.com/office/drawing/2015/9/8/chartex" xmlns:mc="http://schemas.openxmlformats.org/markup-compatibility/2006" xmlns:o="urn:schemas-microsoft-com:office:office" xmlns:r="http://schemas.openxmlformats.org/officeDocument/2006/relationships" xmlns:m="http://schemas.openxmlformats.org/officeDocument/2006/math" xmlns:v="urn:schemas-microsoft-com:vml" xmlns:wp14="http://schemas.microsoft.com/office/word/2010/wordprocessingDrawing" xmlns:wp="http://schemas.openxmlformats.org/drawingml/2006/wordprocessingDrawing" xmlns:w10="urn:schemas-microsoft-com:office:word" xmlns:w="http://schemas.openxmlformats.org/wordprocessingml/2006/main" xmlns:w14="http://schemas.microsoft.com/office/word/2010/wordml" xmlns:w15="http://schemas.microsoft.com/office/word/2012/wordml" xmlns:w16se="http://schemas.microsoft.com/office/word/2015/wordml/symex" xmlns:wpg="http://schemas.microsoft.com/office/word/2010/wordprocessingGroup" xmlns:wpi="http://schemas.microsoft.com/office/word/2010/wordprocessingInk" xmlns:wne="http://schemas.microsoft.com/office/word/2006/wordml" xmlns:wps="http://schemas.microsoft.com/office/word/2010/wordprocessingShape" mc:Ignorable="w14 w15 w16se wp14">
+<w:ftr xmlns:wpc="http://schemas.microsoft.com/office/word/2010/wordprocessingCanvas" xmlns:mc="http://schemas.openxmlformats.org/markup-compatibility/2006" xmlns:o="urn:schemas-microsoft-com:office:office" xmlns:r="http://schemas.openxmlformats.org/officeDocument/2006/relationships" xmlns:m="http://schemas.openxmlformats.org/officeDocument/2006/math" xmlns:v="urn:schemas-microsoft-com:vml" xmlns:wp14="http://schemas.microsoft.com/office/word/2010/wordprocessingDrawing" xmlns:wp="http://schemas.openxmlformats.org/drawingml/2006/wordprocessingDrawing" xmlns:w10="urn:schemas-microsoft-com:office:word" xmlns:w="http://schemas.openxmlformats.org/wordprocessingml/2006/main" xmlns:w14="http://schemas.microsoft.com/office/word/2010/wordml" xmlns:wpg="http://schemas.microsoft.com/office/word/2010/wordprocessingGroup" xmlns:wpi="http://schemas.microsoft.com/office/word/2010/wordprocessingInk" xmlns:wne="http://schemas.microsoft.com/office/word/2006/wordml" xmlns:wps="http://schemas.microsoft.com/office/word/2010/wordprocessingShape" mc:Ignorable="w14 wp14">
   <w:sdt>
     <w:sdtPr>
       <w:id w:val="695104429"/>
@@ -1329,7 +3088,7 @@
           <w:rPr>
             <w:noProof/>
           </w:rPr>
-          <w:t>2</w:t>
+          <w:t>3</w:t>
         </w:r>
         <w:r>
           <w:fldChar w:fldCharType="end"/>
@@ -1349,7 +3108,7 @@
 </file>
 
 <file path=word/footnotes.xml><?xml version="1.0" encoding="utf-8"?>
-<w:footnotes xmlns:wpc="http://schemas.microsoft.com/office/word/2010/wordprocessingCanvas" xmlns:cx="http://schemas.microsoft.com/office/drawing/2014/chartex" xmlns:cx1="http://schemas.microsoft.com/office/drawing/2015/9/8/chartex" xmlns:mc="http://schemas.openxmlformats.org/markup-compatibility/2006" xmlns:o="urn:schemas-microsoft-com:office:office" xmlns:r="http://schemas.openxmlformats.org/officeDocument/2006/relationships" xmlns:m="http://schemas.openxmlformats.org/officeDocument/2006/math" xmlns:v="urn:schemas-microsoft-com:vml" xmlns:wp14="http://schemas.microsoft.com/office/word/2010/wordprocessingDrawing" xmlns:wp="http://schemas.openxmlformats.org/drawingml/2006/wordprocessingDrawing" xmlns:w10="urn:schemas-microsoft-com:office:word" xmlns:w="http://schemas.openxmlformats.org/wordprocessingml/2006/main" xmlns:w14="http://schemas.microsoft.com/office/word/2010/wordml" xmlns:w15="http://schemas.microsoft.com/office/word/2012/wordml" xmlns:w16se="http://schemas.microsoft.com/office/word/2015/wordml/symex" xmlns:wpg="http://schemas.microsoft.com/office/word/2010/wordprocessingGroup" xmlns:wpi="http://schemas.microsoft.com/office/word/2010/wordprocessingInk" xmlns:wne="http://schemas.microsoft.com/office/word/2006/wordml" xmlns:wps="http://schemas.microsoft.com/office/word/2010/wordprocessingShape" mc:Ignorable="w14 w15 w16se wp14">
+<w:footnotes xmlns:wpc="http://schemas.microsoft.com/office/word/2010/wordprocessingCanvas" xmlns:mc="http://schemas.openxmlformats.org/markup-compatibility/2006" xmlns:o="urn:schemas-microsoft-com:office:office" xmlns:r="http://schemas.openxmlformats.org/officeDocument/2006/relationships" xmlns:m="http://schemas.openxmlformats.org/officeDocument/2006/math" xmlns:v="urn:schemas-microsoft-com:vml" xmlns:wp14="http://schemas.microsoft.com/office/word/2010/wordprocessingDrawing" xmlns:wp="http://schemas.openxmlformats.org/drawingml/2006/wordprocessingDrawing" xmlns:w10="urn:schemas-microsoft-com:office:word" xmlns:w="http://schemas.openxmlformats.org/wordprocessingml/2006/main" xmlns:w14="http://schemas.microsoft.com/office/word/2010/wordml" xmlns:wpg="http://schemas.microsoft.com/office/word/2010/wordprocessingGroup" xmlns:wpi="http://schemas.microsoft.com/office/word/2010/wordprocessingInk" xmlns:wne="http://schemas.microsoft.com/office/word/2006/wordml" xmlns:wps="http://schemas.microsoft.com/office/word/2010/wordprocessingShape" mc:Ignorable="w14 wp14">
   <w:footnote w:type="separator" w:id="-1">
     <w:p>
       <w:pPr>
@@ -1374,7 +3133,7 @@
 </file>
 
 <file path=word/header1.xml><?xml version="1.0" encoding="utf-8"?>
-<w:hdr xmlns:wpc="http://schemas.microsoft.com/office/word/2010/wordprocessingCanvas" xmlns:cx="http://schemas.microsoft.com/office/drawing/2014/chartex" xmlns:cx1="http://schemas.microsoft.com/office/drawing/2015/9/8/chartex" xmlns:mc="http://schemas.openxmlformats.org/markup-compatibility/2006" xmlns:o="urn:schemas-microsoft-com:office:office" xmlns:r="http://schemas.openxmlformats.org/officeDocument/2006/relationships" xmlns:m="http://schemas.openxmlformats.org/officeDocument/2006/math" xmlns:v="urn:schemas-microsoft-com:vml" xmlns:wp14="http://schemas.microsoft.com/office/word/2010/wordprocessingDrawing" xmlns:wp="http://schemas.openxmlformats.org/drawingml/2006/wordprocessingDrawing" xmlns:w10="urn:schemas-microsoft-com:office:word" xmlns:w="http://schemas.openxmlformats.org/wordprocessingml/2006/main" xmlns:w14="http://schemas.microsoft.com/office/word/2010/wordml" xmlns:w15="http://schemas.microsoft.com/office/word/2012/wordml" xmlns:w16se="http://schemas.microsoft.com/office/word/2015/wordml/symex" xmlns:wpg="http://schemas.microsoft.com/office/word/2010/wordprocessingGroup" xmlns:wpi="http://schemas.microsoft.com/office/word/2010/wordprocessingInk" xmlns:wne="http://schemas.microsoft.com/office/word/2006/wordml" xmlns:wps="http://schemas.microsoft.com/office/word/2010/wordprocessingShape" mc:Ignorable="w14 w15 w16se wp14">
+<w:hdr xmlns:wpc="http://schemas.microsoft.com/office/word/2010/wordprocessingCanvas" xmlns:mc="http://schemas.openxmlformats.org/markup-compatibility/2006" xmlns:o="urn:schemas-microsoft-com:office:office" xmlns:r="http://schemas.openxmlformats.org/officeDocument/2006/relationships" xmlns:m="http://schemas.openxmlformats.org/officeDocument/2006/math" xmlns:v="urn:schemas-microsoft-com:vml" xmlns:wp14="http://schemas.microsoft.com/office/word/2010/wordprocessingDrawing" xmlns:wp="http://schemas.openxmlformats.org/drawingml/2006/wordprocessingDrawing" xmlns:w10="urn:schemas-microsoft-com:office:word" xmlns:w="http://schemas.openxmlformats.org/wordprocessingml/2006/main" xmlns:w14="http://schemas.microsoft.com/office/word/2010/wordml" xmlns:wpg="http://schemas.microsoft.com/office/word/2010/wordprocessingGroup" xmlns:wpi="http://schemas.microsoft.com/office/word/2010/wordprocessingInk" xmlns:wne="http://schemas.microsoft.com/office/word/2006/wordml" xmlns:wps="http://schemas.microsoft.com/office/word/2010/wordprocessingShape" mc:Ignorable="w14 wp14">
   <w:p>
     <w:pPr>
       <w:pStyle w:val="Header"/>
@@ -1456,7 +3215,7 @@
             </wp:anchor>
           </w:drawing>
         </mc:Choice>
-        <mc:Fallback>
+        <mc:Fallback xmlns:w16se="http://schemas.microsoft.com/office/word/2015/wordml/symex" xmlns:w15="http://schemas.microsoft.com/office/word/2012/wordml" xmlns:cx1="http://schemas.microsoft.com/office/drawing/2015/9/8/chartex" xmlns:cx="http://schemas.microsoft.com/office/drawing/2014/chartex">
           <w:pict>
             <v:rect w14:anchorId="630B6BBD" id="Text Box 2" o:spid="_x0000_s1026" style="position:absolute;left:0;text-align:left;margin-left:297.3pt;margin-top:-13.7pt;width:186.8pt;height:25.05pt;z-index:-503316477;visibility:visible;mso-wrap-style:square;mso-wrap-distance-left:9pt;mso-wrap-distance-top:0;mso-wrap-distance-right:9pt;mso-wrap-distance-bottom:0;mso-position-horizontal:absolute;mso-position-horizontal-relative:text;mso-position-vertical:absolute;mso-position-vertical-relative:text;v-text-anchor:top" o:gfxdata="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" filled="f" stroked="f" strokeweight=".26mm">
               <v:textbox>
@@ -1560,7 +3319,7 @@
             </wp:anchor>
           </w:drawing>
         </mc:Choice>
-        <mc:Fallback>
+        <mc:Fallback xmlns:w16se="http://schemas.microsoft.com/office/word/2015/wordml/symex" xmlns:w15="http://schemas.microsoft.com/office/word/2012/wordml" xmlns:cx1="http://schemas.microsoft.com/office/drawing/2015/9/8/chartex" xmlns:cx="http://schemas.microsoft.com/office/drawing/2014/chartex">
           <w:pict>
             <v:rect w14:anchorId="2053EC33" id="_x0000_s1027" style="position:absolute;left:0;text-align:left;margin-left:-1.95pt;margin-top:-13.7pt;width:233.3pt;height:25.05pt;z-index:-503316474;visibility:visible;mso-wrap-style:square;mso-wrap-distance-left:9pt;mso-wrap-distance-top:0;mso-wrap-distance-right:9pt;mso-wrap-distance-bottom:0;mso-position-horizontal:absolute;mso-position-horizontal-relative:text;mso-position-vertical:absolute;mso-position-vertical-relative:text;v-text-anchor:top" o:gfxdata="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" filled="f" stroked="f" strokeweight=".26mm">
               <v:textbox>
@@ -1598,7 +3357,7 @@
 </file>
 
 <file path=word/header2.xml><?xml version="1.0" encoding="utf-8"?>
-<w:hdr xmlns:wpc="http://schemas.microsoft.com/office/word/2010/wordprocessingCanvas" xmlns:cx="http://schemas.microsoft.com/office/drawing/2014/chartex" xmlns:cx1="http://schemas.microsoft.com/office/drawing/2015/9/8/chartex" xmlns:mc="http://schemas.openxmlformats.org/markup-compatibility/2006" xmlns:o="urn:schemas-microsoft-com:office:office" xmlns:r="http://schemas.openxmlformats.org/officeDocument/2006/relationships" xmlns:m="http://schemas.openxmlformats.org/officeDocument/2006/math" xmlns:v="urn:schemas-microsoft-com:vml" xmlns:wp14="http://schemas.microsoft.com/office/word/2010/wordprocessingDrawing" xmlns:wp="http://schemas.openxmlformats.org/drawingml/2006/wordprocessingDrawing" xmlns:w10="urn:schemas-microsoft-com:office:word" xmlns:w="http://schemas.openxmlformats.org/wordprocessingml/2006/main" xmlns:w14="http://schemas.microsoft.com/office/word/2010/wordml" xmlns:w15="http://schemas.microsoft.com/office/word/2012/wordml" xmlns:w16se="http://schemas.microsoft.com/office/word/2015/wordml/symex" xmlns:wpg="http://schemas.microsoft.com/office/word/2010/wordprocessingGroup" xmlns:wpi="http://schemas.microsoft.com/office/word/2010/wordprocessingInk" xmlns:wne="http://schemas.microsoft.com/office/word/2006/wordml" xmlns:wps="http://schemas.microsoft.com/office/word/2010/wordprocessingShape" mc:Ignorable="w14 w15 w16se wp14">
+<w:hdr xmlns:wpc="http://schemas.microsoft.com/office/word/2010/wordprocessingCanvas" xmlns:mc="http://schemas.openxmlformats.org/markup-compatibility/2006" xmlns:o="urn:schemas-microsoft-com:office:office" xmlns:r="http://schemas.openxmlformats.org/officeDocument/2006/relationships" xmlns:m="http://schemas.openxmlformats.org/officeDocument/2006/math" xmlns:v="urn:schemas-microsoft-com:vml" xmlns:wp14="http://schemas.microsoft.com/office/word/2010/wordprocessingDrawing" xmlns:wp="http://schemas.openxmlformats.org/drawingml/2006/wordprocessingDrawing" xmlns:w10="urn:schemas-microsoft-com:office:word" xmlns:w="http://schemas.openxmlformats.org/wordprocessingml/2006/main" xmlns:w14="http://schemas.microsoft.com/office/word/2010/wordml" xmlns:wpg="http://schemas.microsoft.com/office/word/2010/wordprocessingGroup" xmlns:wpi="http://schemas.microsoft.com/office/word/2010/wordprocessingInk" xmlns:wne="http://schemas.microsoft.com/office/word/2006/wordml" xmlns:wps="http://schemas.microsoft.com/office/word/2010/wordprocessingShape" mc:Ignorable="w14 wp14">
   <w:p>
     <w:pPr>
       <w:pStyle w:val="Header"/>
@@ -1724,7 +3483,7 @@
             </wp:anchor>
           </w:drawing>
         </mc:Choice>
-        <mc:Fallback>
+        <mc:Fallback xmlns:w16se="http://schemas.microsoft.com/office/word/2015/wordml/symex" xmlns:w15="http://schemas.microsoft.com/office/word/2012/wordml" xmlns:cx1="http://schemas.microsoft.com/office/drawing/2015/9/8/chartex" xmlns:cx="http://schemas.microsoft.com/office/drawing/2014/chartex">
           <w:pict>
             <v:rect w14:anchorId="1F2DE12C" id="_x0000_s1028" style="position:absolute;left:0;text-align:left;margin-left:290.55pt;margin-top:21.8pt;width:186.8pt;height:25.05pt;z-index:-503316476;visibility:visible;mso-wrap-style:square;mso-wrap-distance-left:9pt;mso-wrap-distance-top:0;mso-wrap-distance-right:9pt;mso-wrap-distance-bottom:0;mso-position-horizontal:absolute;mso-position-horizontal-relative:text;mso-position-vertical:absolute;mso-position-vertical-relative:text;v-text-anchor:top" o:gfxdata="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" filled="f" stroked="f" strokeweight=".26mm">
               <v:textbox>
@@ -1755,7 +3514,7 @@
 </file>
 
 <file path=word/styles.xml><?xml version="1.0" encoding="utf-8"?>
-<w:styles xmlns:mc="http://schemas.openxmlformats.org/markup-compatibility/2006" xmlns:r="http://schemas.openxmlformats.org/officeDocument/2006/relationships" xmlns:w="http://schemas.openxmlformats.org/wordprocessingml/2006/main" xmlns:w14="http://schemas.microsoft.com/office/word/2010/wordml" xmlns:w15="http://schemas.microsoft.com/office/word/2012/wordml" xmlns:w16se="http://schemas.microsoft.com/office/word/2015/wordml/symex" mc:Ignorable="w14 w15 w16se">
+<w:styles xmlns:mc="http://schemas.openxmlformats.org/markup-compatibility/2006" xmlns:r="http://schemas.openxmlformats.org/officeDocument/2006/relationships" xmlns:w="http://schemas.openxmlformats.org/wordprocessingml/2006/main" xmlns:w14="http://schemas.microsoft.com/office/word/2010/wordml" mc:Ignorable="w14">
   <w:docDefaults>
     <w:rPrDefault>
       <w:rPr>
@@ -1765,371 +3524,862 @@
     </w:rPrDefault>
     <w:pPrDefault/>
   </w:docDefaults>
-  <w:latentStyles w:defLockedState="0" w:defUIPriority="0" w:defSemiHidden="0" w:defUnhideWhenUsed="0" w:defQFormat="0" w:count="371">
-    <w:lsdException w:name="Normal" w:qFormat="1"/>
-    <w:lsdException w:name="heading 1" w:qFormat="1"/>
-    <w:lsdException w:name="heading 2" w:qFormat="1"/>
-    <w:lsdException w:name="heading 3" w:qFormat="1"/>
-    <w:lsdException w:name="heading 4" w:semiHidden="1" w:unhideWhenUsed="1" w:qFormat="1"/>
-    <w:lsdException w:name="heading 5" w:semiHidden="1" w:unhideWhenUsed="1" w:qFormat="1"/>
-    <w:lsdException w:name="heading 6" w:semiHidden="1" w:unhideWhenUsed="1" w:qFormat="1"/>
-    <w:lsdException w:name="heading 7" w:semiHidden="1" w:unhideWhenUsed="1" w:qFormat="1"/>
-    <w:lsdException w:name="heading 8" w:semiHidden="1" w:unhideWhenUsed="1" w:qFormat="1"/>
-    <w:lsdException w:name="heading 9" w:semiHidden="1" w:unhideWhenUsed="1" w:qFormat="1"/>
-    <w:lsdException w:name="index 1" w:semiHidden="1" w:unhideWhenUsed="1"/>
-    <w:lsdException w:name="index 2" w:semiHidden="1" w:unhideWhenUsed="1"/>
-    <w:lsdException w:name="index 3" w:semiHidden="1" w:unhideWhenUsed="1"/>
-    <w:lsdException w:name="index 4" w:semiHidden="1" w:unhideWhenUsed="1"/>
-    <w:lsdException w:name="index 5" w:semiHidden="1" w:unhideWhenUsed="1"/>
-    <w:lsdException w:name="index 6" w:semiHidden="1" w:unhideWhenUsed="1"/>
-    <w:lsdException w:name="index 7" w:semiHidden="1" w:unhideWhenUsed="1"/>
-    <w:lsdException w:name="index 8" w:semiHidden="1" w:unhideWhenUsed="1"/>
-    <w:lsdException w:name="index 9" w:semiHidden="1" w:unhideWhenUsed="1"/>
-    <w:lsdException w:name="toc 1" w:semiHidden="1" w:unhideWhenUsed="1"/>
-    <w:lsdException w:name="toc 2" w:semiHidden="1" w:unhideWhenUsed="1"/>
-    <w:lsdException w:name="toc 3" w:semiHidden="1" w:unhideWhenUsed="1"/>
-    <w:lsdException w:name="toc 4" w:semiHidden="1" w:unhideWhenUsed="1"/>
-    <w:lsdException w:name="toc 5" w:semiHidden="1" w:unhideWhenUsed="1"/>
-    <w:lsdException w:name="toc 6" w:semiHidden="1" w:unhideWhenUsed="1"/>
-    <w:lsdException w:name="toc 7" w:semiHidden="1" w:unhideWhenUsed="1"/>
-    <w:lsdException w:name="toc 8" w:semiHidden="1" w:unhideWhenUsed="1"/>
-    <w:lsdException w:name="toc 9" w:semiHidden="1" w:unhideWhenUsed="1"/>
-    <w:lsdException w:name="Normal Indent" w:semiHidden="1" w:unhideWhenUsed="1"/>
-    <w:lsdException w:name="footnote text" w:semiHidden="1" w:unhideWhenUsed="1"/>
-    <w:lsdException w:name="annotation text" w:semiHidden="1" w:unhideWhenUsed="1"/>
-    <w:lsdException w:name="header" w:semiHidden="1" w:unhideWhenUsed="1"/>
-    <w:lsdException w:name="footer" w:semiHidden="1" w:uiPriority="99" w:unhideWhenUsed="1"/>
-    <w:lsdException w:name="index heading" w:semiHidden="1" w:unhideWhenUsed="1"/>
-    <w:lsdException w:name="caption" w:semiHidden="1" w:unhideWhenUsed="1" w:qFormat="1"/>
-    <w:lsdException w:name="table of figures" w:semiHidden="1" w:unhideWhenUsed="1"/>
-    <w:lsdException w:name="envelope address" w:semiHidden="1" w:unhideWhenUsed="1"/>
-    <w:lsdException w:name="envelope return" w:semiHidden="1" w:unhideWhenUsed="1"/>
-    <w:lsdException w:name="footnote reference" w:semiHidden="1" w:unhideWhenUsed="1"/>
-    <w:lsdException w:name="annotation reference" w:semiHidden="1" w:unhideWhenUsed="1"/>
-    <w:lsdException w:name="line number" w:semiHidden="1" w:unhideWhenUsed="1"/>
-    <w:lsdException w:name="page number" w:semiHidden="1" w:unhideWhenUsed="1"/>
-    <w:lsdException w:name="endnote reference" w:semiHidden="1" w:unhideWhenUsed="1"/>
-    <w:lsdException w:name="endnote text" w:semiHidden="1" w:unhideWhenUsed="1"/>
-    <w:lsdException w:name="table of authorities" w:semiHidden="1" w:unhideWhenUsed="1"/>
-    <w:lsdException w:name="macro" w:semiHidden="1" w:unhideWhenUsed="1"/>
-    <w:lsdException w:name="toa heading" w:semiHidden="1" w:unhideWhenUsed="1"/>
-    <w:lsdException w:name="List" w:semiHidden="1" w:unhideWhenUsed="1"/>
-    <w:lsdException w:name="List Bullet" w:semiHidden="1" w:unhideWhenUsed="1"/>
-    <w:lsdException w:name="List 2" w:semiHidden="1" w:unhideWhenUsed="1"/>
-    <w:lsdException w:name="List 3" w:semiHidden="1" w:unhideWhenUsed="1"/>
-    <w:lsdException w:name="List Bullet 2" w:semiHidden="1" w:unhideWhenUsed="1"/>
-    <w:lsdException w:name="List Bullet 3" w:semiHidden="1" w:unhideWhenUsed="1"/>
-    <w:lsdException w:name="List Bullet 4" w:semiHidden="1" w:unhideWhenUsed="1"/>
-    <w:lsdException w:name="List Bullet 5" w:semiHidden="1" w:unhideWhenUsed="1"/>
-    <w:lsdException w:name="List Number 2" w:semiHidden="1" w:unhideWhenUsed="1"/>
-    <w:lsdException w:name="List Number 3" w:semiHidden="1" w:unhideWhenUsed="1"/>
-    <w:lsdException w:name="List Number 4" w:semiHidden="1" w:unhideWhenUsed="1"/>
-    <w:lsdException w:name="List Number 5" w:semiHidden="1" w:unhideWhenUsed="1"/>
-    <w:lsdException w:name="Title" w:qFormat="1"/>
-    <w:lsdException w:name="Closing" w:semiHidden="1" w:unhideWhenUsed="1"/>
-    <w:lsdException w:name="Signature" w:semiHidden="1" w:unhideWhenUsed="1"/>
-    <w:lsdException w:name="Default Paragraph Font" w:semiHidden="1" w:unhideWhenUsed="1"/>
-    <w:lsdException w:name="Body Text" w:semiHidden="1" w:unhideWhenUsed="1"/>
-    <w:lsdException w:name="Body Text Indent" w:semiHidden="1" w:unhideWhenUsed="1"/>
-    <w:lsdException w:name="List Continue" w:semiHidden="1" w:unhideWhenUsed="1"/>
-    <w:lsdException w:name="List Continue 2" w:semiHidden="1" w:unhideWhenUsed="1"/>
-    <w:lsdException w:name="List Continue 3" w:semiHidden="1" w:unhideWhenUsed="1"/>
-    <w:lsdException w:name="List Continue 4" w:semiHidden="1" w:unhideWhenUsed="1"/>
-    <w:lsdException w:name="List Continue 5" w:semiHidden="1" w:unhideWhenUsed="1"/>
-    <w:lsdException w:name="Message Header" w:semiHidden="1" w:unhideWhenUsed="1"/>
-    <w:lsdException w:name="Subtitle" w:qFormat="1"/>
-    <w:lsdException w:name="Body Text First Indent 2" w:semiHidden="1" w:unhideWhenUsed="1"/>
-    <w:lsdException w:name="Note Heading" w:semiHidden="1" w:unhideWhenUsed="1"/>
-    <w:lsdException w:name="Body Text 2" w:semiHidden="1" w:unhideWhenUsed="1"/>
-    <w:lsdException w:name="Body Text 3" w:semiHidden="1" w:unhideWhenUsed="1"/>
-    <w:lsdException w:name="Body Text Indent 2" w:semiHidden="1" w:unhideWhenUsed="1"/>
-    <w:lsdException w:name="Body Text Indent 3" w:semiHidden="1" w:unhideWhenUsed="1"/>
-    <w:lsdException w:name="Block Text" w:semiHidden="1" w:unhideWhenUsed="1"/>
-    <w:lsdException w:name="Hyperlink" w:semiHidden="1" w:unhideWhenUsed="1"/>
-    <w:lsdException w:name="FollowedHyperlink" w:semiHidden="1" w:unhideWhenUsed="1"/>
-    <w:lsdException w:name="Strong" w:qFormat="1"/>
-    <w:lsdException w:name="Emphasis" w:qFormat="1"/>
-    <w:lsdException w:name="Document Map" w:semiHidden="1" w:unhideWhenUsed="1"/>
-    <w:lsdException w:name="Plain Text" w:semiHidden="1" w:unhideWhenUsed="1"/>
-    <w:lsdException w:name="E-mail Signature" w:semiHidden="1" w:unhideWhenUsed="1"/>
-    <w:lsdException w:name="HTML Top of Form" w:semiHidden="1" w:unhideWhenUsed="1"/>
-    <w:lsdException w:name="HTML Bottom of Form" w:semiHidden="1" w:unhideWhenUsed="1"/>
-    <w:lsdException w:name="Normal (Web)" w:semiHidden="1" w:unhideWhenUsed="1"/>
-    <w:lsdException w:name="HTML Acronym" w:semiHidden="1" w:unhideWhenUsed="1"/>
-    <w:lsdException w:name="HTML Address" w:semiHidden="1" w:unhideWhenUsed="1"/>
-    <w:lsdException w:name="HTML Cite" w:semiHidden="1" w:unhideWhenUsed="1"/>
-    <w:lsdException w:name="HTML Code" w:semiHidden="1" w:unhideWhenUsed="1"/>
-    <w:lsdException w:name="HTML Definition" w:semiHidden="1" w:unhideWhenUsed="1"/>
-    <w:lsdException w:name="HTML Keyboard" w:semiHidden="1" w:unhideWhenUsed="1"/>
-    <w:lsdException w:name="HTML Preformatted" w:semiHidden="1" w:uiPriority="99" w:unhideWhenUsed="1"/>
-    <w:lsdException w:name="HTML Sample" w:semiHidden="1" w:unhideWhenUsed="1"/>
-    <w:lsdException w:name="HTML Typewriter" w:semiHidden="1" w:unhideWhenUsed="1"/>
-    <w:lsdException w:name="HTML Variable" w:semiHidden="1" w:unhideWhenUsed="1"/>
-    <w:lsdException w:name="Normal Table" w:semiHidden="1" w:unhideWhenUsed="1"/>
-    <w:lsdException w:name="annotation subject" w:semiHidden="1" w:unhideWhenUsed="1"/>
-    <w:lsdException w:name="No List" w:semiHidden="1" w:unhideWhenUsed="1"/>
-    <w:lsdException w:name="Outline List 1" w:semiHidden="1" w:unhideWhenUsed="1"/>
-    <w:lsdException w:name="Outline List 2" w:semiHidden="1" w:unhideWhenUsed="1"/>
-    <w:lsdException w:name="Outline List 3" w:semiHidden="1" w:unhideWhenUsed="1"/>
-    <w:lsdException w:name="Table Simple 1" w:semiHidden="1" w:unhideWhenUsed="1"/>
-    <w:lsdException w:name="Table Simple 2" w:semiHidden="1" w:unhideWhenUsed="1"/>
-    <w:lsdException w:name="Table Simple 3" w:semiHidden="1" w:unhideWhenUsed="1"/>
-    <w:lsdException w:name="Table Classic 1" w:semiHidden="1" w:unhideWhenUsed="1"/>
-    <w:lsdException w:name="Table Classic 2" w:semiHidden="1" w:unhideWhenUsed="1"/>
-    <w:lsdException w:name="Table Classic 3" w:semiHidden="1" w:unhideWhenUsed="1"/>
-    <w:lsdException w:name="Table Classic 4" w:semiHidden="1" w:unhideWhenUsed="1"/>
-    <w:lsdException w:name="Table Colorful 1" w:semiHidden="1" w:unhideWhenUsed="1"/>
-    <w:lsdException w:name="Table Colorful 2" w:semiHidden="1" w:unhideWhenUsed="1"/>
-    <w:lsdException w:name="Table Colorful 3" w:semiHidden="1" w:unhideWhenUsed="1"/>
-    <w:lsdException w:name="Table Columns 1" w:semiHidden="1" w:unhideWhenUsed="1"/>
-    <w:lsdException w:name="Table Columns 2" w:semiHidden="1" w:unhideWhenUsed="1"/>
-    <w:lsdException w:name="Table Columns 3" w:semiHidden="1" w:unhideWhenUsed="1"/>
-    <w:lsdException w:name="Table Columns 4" w:semiHidden="1" w:unhideWhenUsed="1"/>
-    <w:lsdException w:name="Table Columns 5" w:semiHidden="1" w:unhideWhenUsed="1"/>
-    <w:lsdException w:name="Table Grid 1" w:semiHidden="1" w:unhideWhenUsed="1"/>
-    <w:lsdException w:name="Table Grid 2" w:semiHidden="1" w:unhideWhenUsed="1"/>
-    <w:lsdException w:name="Table Grid 3" w:semiHidden="1" w:unhideWhenUsed="1"/>
-    <w:lsdException w:name="Table Grid 4" w:semiHidden="1" w:unhideWhenUsed="1"/>
-    <w:lsdException w:name="Table Grid 5" w:semiHidden="1" w:unhideWhenUsed="1"/>
-    <w:lsdException w:name="Table Grid 6" w:semiHidden="1" w:unhideWhenUsed="1"/>
-    <w:lsdException w:name="Table Grid 7" w:semiHidden="1" w:unhideWhenUsed="1"/>
-    <w:lsdException w:name="Table Grid 8" w:semiHidden="1" w:unhideWhenUsed="1"/>
-    <w:lsdException w:name="Table List 1" w:semiHidden="1" w:unhideWhenUsed="1"/>
-    <w:lsdException w:name="Table List 2" w:semiHidden="1" w:unhideWhenUsed="1"/>
-    <w:lsdException w:name="Table List 3" w:semiHidden="1" w:unhideWhenUsed="1"/>
-    <w:lsdException w:name="Table List 4" w:semiHidden="1" w:unhideWhenUsed="1"/>
-    <w:lsdException w:name="Table List 5" w:semiHidden="1" w:unhideWhenUsed="1"/>
-    <w:lsdException w:name="Table List 6" w:semiHidden="1" w:unhideWhenUsed="1"/>
-    <w:lsdException w:name="Table List 7" w:semiHidden="1" w:unhideWhenUsed="1"/>
-    <w:lsdException w:name="Table List 8" w:semiHidden="1" w:unhideWhenUsed="1"/>
-    <w:lsdException w:name="Table 3D effects 1" w:semiHidden="1" w:unhideWhenUsed="1"/>
-    <w:lsdException w:name="Table 3D effects 2" w:semiHidden="1" w:unhideWhenUsed="1"/>
-    <w:lsdException w:name="Table 3D effects 3" w:semiHidden="1" w:unhideWhenUsed="1"/>
-    <w:lsdException w:name="Table Contemporary" w:semiHidden="1" w:unhideWhenUsed="1"/>
-    <w:lsdException w:name="Table Elegant" w:semiHidden="1" w:unhideWhenUsed="1"/>
-    <w:lsdException w:name="Table Professional" w:semiHidden="1" w:unhideWhenUsed="1"/>
-    <w:lsdException w:name="Table Subtle 1" w:semiHidden="1" w:unhideWhenUsed="1"/>
-    <w:lsdException w:name="Table Subtle 2" w:semiHidden="1" w:unhideWhenUsed="1"/>
-    <w:lsdException w:name="Table Web 1" w:semiHidden="1" w:unhideWhenUsed="1"/>
-    <w:lsdException w:name="Table Web 2" w:semiHidden="1" w:unhideWhenUsed="1"/>
-    <w:lsdException w:name="Table Web 3" w:semiHidden="1" w:unhideWhenUsed="1"/>
-    <w:lsdException w:name="Balloon Text" w:semiHidden="1" w:unhideWhenUsed="1"/>
-    <w:lsdException w:name="Table Theme" w:semiHidden="1" w:unhideWhenUsed="1"/>
-    <w:lsdException w:name="Placeholder Text" w:semiHidden="1" w:uiPriority="99"/>
-    <w:lsdException w:name="No Spacing" w:uiPriority="1" w:qFormat="1"/>
-    <w:lsdException w:name="Light Shading" w:uiPriority="60"/>
-    <w:lsdException w:name="Light List" w:uiPriority="61"/>
-    <w:lsdException w:name="Light Grid" w:uiPriority="62"/>
-    <w:lsdException w:name="Medium Shading 1" w:uiPriority="63"/>
-    <w:lsdException w:name="Medium Shading 2" w:uiPriority="64"/>
-    <w:lsdException w:name="Medium List 1" w:uiPriority="65"/>
-    <w:lsdException w:name="Medium List 2" w:uiPriority="66"/>
-    <w:lsdException w:name="Medium Grid 1" w:uiPriority="67"/>
-    <w:lsdException w:name="Medium Grid 2" w:uiPriority="68"/>
-    <w:lsdException w:name="Medium Grid 3" w:uiPriority="69"/>
-    <w:lsdException w:name="Dark List" w:uiPriority="70"/>
-    <w:lsdException w:name="Colorful Shading" w:uiPriority="71"/>
-    <w:lsdException w:name="Colorful List" w:uiPriority="72"/>
-    <w:lsdException w:name="Colorful Grid" w:uiPriority="73"/>
-    <w:lsdException w:name="Light Shading Accent 1" w:uiPriority="60"/>
-    <w:lsdException w:name="Light List Accent 1" w:uiPriority="61"/>
-    <w:lsdException w:name="Light Grid Accent 1" w:uiPriority="62"/>
-    <w:lsdException w:name="Medium Shading 1 Accent 1" w:uiPriority="63"/>
-    <w:lsdException w:name="Medium Shading 2 Accent 1" w:uiPriority="64"/>
-    <w:lsdException w:name="Medium List 1 Accent 1" w:uiPriority="65"/>
-    <w:lsdException w:name="Revision" w:semiHidden="1" w:uiPriority="99"/>
-    <w:lsdException w:name="List Paragraph" w:uiPriority="34" w:qFormat="1"/>
-    <w:lsdException w:name="Quote" w:uiPriority="29" w:qFormat="1"/>
-    <w:lsdException w:name="Intense Quote" w:uiPriority="30" w:qFormat="1"/>
-    <w:lsdException w:name="Medium List 2 Accent 1" w:uiPriority="66"/>
-    <w:lsdException w:name="Medium Grid 1 Accent 1" w:uiPriority="67"/>
-    <w:lsdException w:name="Medium Grid 2 Accent 1" w:uiPriority="68"/>
-    <w:lsdException w:name="Medium Grid 3 Accent 1" w:uiPriority="69"/>
-    <w:lsdException w:name="Dark List Accent 1" w:uiPriority="70"/>
-    <w:lsdException w:name="Colorful Shading Accent 1" w:uiPriority="71"/>
-    <w:lsdException w:name="Colorful List Accent 1" w:uiPriority="72"/>
-    <w:lsdException w:name="Colorful Grid Accent 1" w:uiPriority="73"/>
-    <w:lsdException w:name="Light Shading Accent 2" w:uiPriority="60"/>
-    <w:lsdException w:name="Light List Accent 2" w:uiPriority="61"/>
-    <w:lsdException w:name="Light Grid Accent 2" w:uiPriority="62"/>
-    <w:lsdException w:name="Medium Shading 1 Accent 2" w:uiPriority="63"/>
-    <w:lsdException w:name="Medium Shading 2 Accent 2" w:uiPriority="64"/>
-    <w:lsdException w:name="Medium List 1 Accent 2" w:uiPriority="65"/>
-    <w:lsdException w:name="Medium List 2 Accent 2" w:uiPriority="66"/>
-    <w:lsdException w:name="Medium Grid 1 Accent 2" w:uiPriority="67"/>
-    <w:lsdException w:name="Medium Grid 2 Accent 2" w:uiPriority="68"/>
-    <w:lsdException w:name="Medium Grid 3 Accent 2" w:uiPriority="69"/>
-    <w:lsdException w:name="Dark List Accent 2" w:uiPriority="70"/>
-    <w:lsdException w:name="Colorful Shading Accent 2" w:uiPriority="71"/>
-    <w:lsdException w:name="Colorful List Accent 2" w:uiPriority="72"/>
-    <w:lsdException w:name="Colorful Grid Accent 2" w:uiPriority="73"/>
-    <w:lsdException w:name="Light Shading Accent 3" w:uiPriority="60"/>
-    <w:lsdException w:name="Light List Accent 3" w:uiPriority="61"/>
-    <w:lsdException w:name="Light Grid Accent 3" w:uiPriority="62"/>
-    <w:lsdException w:name="Medium Shading 1 Accent 3" w:uiPriority="63"/>
-    <w:lsdException w:name="Medium Shading 2 Accent 3" w:uiPriority="64"/>
-    <w:lsdException w:name="Medium List 1 Accent 3" w:uiPriority="65"/>
-    <w:lsdException w:name="Medium List 2 Accent 3" w:uiPriority="66"/>
-    <w:lsdException w:name="Medium Grid 1 Accent 3" w:uiPriority="67"/>
-    <w:lsdException w:name="Medium Grid 2 Accent 3" w:uiPriority="68"/>
-    <w:lsdException w:name="Medium Grid 3 Accent 3" w:uiPriority="69"/>
-    <w:lsdException w:name="Dark List Accent 3" w:uiPriority="70"/>
-    <w:lsdException w:name="Colorful Shading Accent 3" w:uiPriority="71"/>
-    <w:lsdException w:name="Colorful List Accent 3" w:uiPriority="72"/>
-    <w:lsdException w:name="Colorful Grid Accent 3" w:uiPriority="73"/>
-    <w:lsdException w:name="Light Shading Accent 4" w:uiPriority="60"/>
-    <w:lsdException w:name="Light List Accent 4" w:uiPriority="61"/>
-    <w:lsdException w:name="Light Grid Accent 4" w:uiPriority="62"/>
-    <w:lsdException w:name="Medium Shading 1 Accent 4" w:uiPriority="63"/>
-    <w:lsdException w:name="Medium Shading 2 Accent 4" w:uiPriority="64"/>
-    <w:lsdException w:name="Medium List 1 Accent 4" w:uiPriority="65"/>
-    <w:lsdException w:name="Medium List 2 Accent 4" w:uiPriority="66"/>
-    <w:lsdException w:name="Medium Grid 1 Accent 4" w:uiPriority="67"/>
-    <w:lsdException w:name="Medium Grid 2 Accent 4" w:uiPriority="68"/>
-    <w:lsdException w:name="Medium Grid 3 Accent 4" w:uiPriority="69"/>
-    <w:lsdException w:name="Dark List Accent 4" w:uiPriority="70"/>
-    <w:lsdException w:name="Colorful Shading Accent 4" w:uiPriority="71"/>
-    <w:lsdException w:name="Colorful List Accent 4" w:uiPriority="72"/>
-    <w:lsdException w:name="Colorful Grid Accent 4" w:uiPriority="73"/>
-    <w:lsdException w:name="Light Shading Accent 5" w:uiPriority="60"/>
-    <w:lsdException w:name="Light List Accent 5" w:uiPriority="61"/>
-    <w:lsdException w:name="Light Grid Accent 5" w:uiPriority="62"/>
-    <w:lsdException w:name="Medium Shading 1 Accent 5" w:uiPriority="63"/>
-    <w:lsdException w:name="Medium Shading 2 Accent 5" w:uiPriority="64"/>
-    <w:lsdException w:name="Medium List 1 Accent 5" w:uiPriority="65"/>
-    <w:lsdException w:name="Medium List 2 Accent 5" w:uiPriority="66"/>
-    <w:lsdException w:name="Medium Grid 1 Accent 5" w:uiPriority="67"/>
-    <w:lsdException w:name="Medium Grid 2 Accent 5" w:uiPriority="68"/>
-    <w:lsdException w:name="Medium Grid 3 Accent 5" w:uiPriority="69"/>
-    <w:lsdException w:name="Dark List Accent 5" w:uiPriority="70"/>
-    <w:lsdException w:name="Colorful Shading Accent 5" w:uiPriority="71"/>
-    <w:lsdException w:name="Colorful List Accent 5" w:uiPriority="72"/>
-    <w:lsdException w:name="Colorful Grid Accent 5" w:uiPriority="73"/>
-    <w:lsdException w:name="Light Shading Accent 6" w:uiPriority="60"/>
-    <w:lsdException w:name="Light List Accent 6" w:uiPriority="61"/>
-    <w:lsdException w:name="Light Grid Accent 6" w:uiPriority="62"/>
-    <w:lsdException w:name="Medium Shading 1 Accent 6" w:uiPriority="63"/>
-    <w:lsdException w:name="Medium Shading 2 Accent 6" w:uiPriority="64"/>
-    <w:lsdException w:name="Medium List 1 Accent 6" w:uiPriority="65"/>
-    <w:lsdException w:name="Medium List 2 Accent 6" w:uiPriority="66"/>
-    <w:lsdException w:name="Medium Grid 1 Accent 6" w:uiPriority="67"/>
-    <w:lsdException w:name="Medium Grid 2 Accent 6" w:uiPriority="68"/>
-    <w:lsdException w:name="Medium Grid 3 Accent 6" w:uiPriority="69"/>
-    <w:lsdException w:name="Dark List Accent 6" w:uiPriority="70"/>
-    <w:lsdException w:name="Colorful Shading Accent 6" w:uiPriority="71"/>
-    <w:lsdException w:name="Colorful List Accent 6" w:uiPriority="72"/>
-    <w:lsdException w:name="Colorful Grid Accent 6" w:uiPriority="73"/>
-    <w:lsdException w:name="Subtle Emphasis" w:uiPriority="19" w:qFormat="1"/>
-    <w:lsdException w:name="Intense Emphasis" w:uiPriority="21" w:qFormat="1"/>
-    <w:lsdException w:name="Subtle Reference" w:uiPriority="31" w:qFormat="1"/>
-    <w:lsdException w:name="Intense Reference" w:uiPriority="32" w:qFormat="1"/>
-    <w:lsdException w:name="Book Title" w:uiPriority="33" w:qFormat="1"/>
-    <w:lsdException w:name="Bibliography" w:semiHidden="1" w:uiPriority="37" w:unhideWhenUsed="1"/>
-    <w:lsdException w:name="TOC Heading" w:semiHidden="1" w:uiPriority="39" w:unhideWhenUsed="1" w:qFormat="1"/>
-    <w:lsdException w:name="Plain Table 1" w:uiPriority="41"/>
-    <w:lsdException w:name="Plain Table 2" w:uiPriority="42"/>
-    <w:lsdException w:name="Plain Table 3" w:uiPriority="43"/>
-    <w:lsdException w:name="Plain Table 4" w:uiPriority="44"/>
-    <w:lsdException w:name="Plain Table 5" w:uiPriority="45"/>
-    <w:lsdException w:name="Grid Table Light" w:uiPriority="40"/>
-    <w:lsdException w:name="Grid Table 1 Light" w:uiPriority="46"/>
-    <w:lsdException w:name="Grid Table 2" w:uiPriority="47"/>
-    <w:lsdException w:name="Grid Table 3" w:uiPriority="48"/>
-    <w:lsdException w:name="Grid Table 4" w:uiPriority="49"/>
-    <w:lsdException w:name="Grid Table 5 Dark" w:uiPriority="50"/>
-    <w:lsdException w:name="Grid Table 6 Colorful" w:uiPriority="51"/>
-    <w:lsdException w:name="Grid Table 7 Colorful" w:uiPriority="52"/>
-    <w:lsdException w:name="Grid Table 1 Light Accent 1" w:uiPriority="46"/>
-    <w:lsdException w:name="Grid Table 2 Accent 1" w:uiPriority="47"/>
-    <w:lsdException w:name="Grid Table 3 Accent 1" w:uiPriority="48"/>
-    <w:lsdException w:name="Grid Table 4 Accent 1" w:uiPriority="49"/>
-    <w:lsdException w:name="Grid Table 5 Dark Accent 1" w:uiPriority="50"/>
-    <w:lsdException w:name="Grid Table 6 Colorful Accent 1" w:uiPriority="51"/>
-    <w:lsdException w:name="Grid Table 7 Colorful Accent 1" w:uiPriority="52"/>
-    <w:lsdException w:name="Grid Table 1 Light Accent 2" w:uiPriority="46"/>
-    <w:lsdException w:name="Grid Table 2 Accent 2" w:uiPriority="47"/>
-    <w:lsdException w:name="Grid Table 3 Accent 2" w:uiPriority="48"/>
-    <w:lsdException w:name="Grid Table 4 Accent 2" w:uiPriority="49"/>
-    <w:lsdException w:name="Grid Table 5 Dark Accent 2" w:uiPriority="50"/>
-    <w:lsdException w:name="Grid Table 6 Colorful Accent 2" w:uiPriority="51"/>
-    <w:lsdException w:name="Grid Table 7 Colorful Accent 2" w:uiPriority="52"/>
-    <w:lsdException w:name="Grid Table 1 Light Accent 3" w:uiPriority="46"/>
-    <w:lsdException w:name="Grid Table 2 Accent 3" w:uiPriority="47"/>
-    <w:lsdException w:name="Grid Table 3 Accent 3" w:uiPriority="48"/>
-    <w:lsdException w:name="Grid Table 4 Accent 3" w:uiPriority="49"/>
-    <w:lsdException w:name="Grid Table 5 Dark Accent 3" w:uiPriority="50"/>
-    <w:lsdException w:name="Grid Table 6 Colorful Accent 3" w:uiPriority="51"/>
-    <w:lsdException w:name="Grid Table 7 Colorful Accent 3" w:uiPriority="52"/>
-    <w:lsdException w:name="Grid Table 1 Light Accent 4" w:uiPriority="46"/>
-    <w:lsdException w:name="Grid Table 2 Accent 4" w:uiPriority="47"/>
-    <w:lsdException w:name="Grid Table 3 Accent 4" w:uiPriority="48"/>
-    <w:lsdException w:name="Grid Table 4 Accent 4" w:uiPriority="49"/>
-    <w:lsdException w:name="Grid Table 5 Dark Accent 4" w:uiPriority="50"/>
-    <w:lsdException w:name="Grid Table 6 Colorful Accent 4" w:uiPriority="51"/>
-    <w:lsdException w:name="Grid Table 7 Colorful Accent 4" w:uiPriority="52"/>
-    <w:lsdException w:name="Grid Table 1 Light Accent 5" w:uiPriority="46"/>
-    <w:lsdException w:name="Grid Table 2 Accent 5" w:uiPriority="47"/>
-    <w:lsdException w:name="Grid Table 3 Accent 5" w:uiPriority="48"/>
-    <w:lsdException w:name="Grid Table 4 Accent 5" w:uiPriority="49"/>
-    <w:lsdException w:name="Grid Table 5 Dark Accent 5" w:uiPriority="50"/>
-    <w:lsdException w:name="Grid Table 6 Colorful Accent 5" w:uiPriority="51"/>
-    <w:lsdException w:name="Grid Table 7 Colorful Accent 5" w:uiPriority="52"/>
-    <w:lsdException w:name="Grid Table 1 Light Accent 6" w:uiPriority="46"/>
-    <w:lsdException w:name="Grid Table 2 Accent 6" w:uiPriority="47"/>
-    <w:lsdException w:name="Grid Table 3 Accent 6" w:uiPriority="48"/>
-    <w:lsdException w:name="Grid Table 4 Accent 6" w:uiPriority="49"/>
-    <w:lsdException w:name="Grid Table 5 Dark Accent 6" w:uiPriority="50"/>
-    <w:lsdException w:name="Grid Table 6 Colorful Accent 6" w:uiPriority="51"/>
-    <w:lsdException w:name="Grid Table 7 Colorful Accent 6" w:uiPriority="52"/>
-    <w:lsdException w:name="List Table 1 Light" w:uiPriority="46"/>
-    <w:lsdException w:name="List Table 2" w:uiPriority="47"/>
-    <w:lsdException w:name="List Table 3" w:uiPriority="48"/>
-    <w:lsdException w:name="List Table 4" w:uiPriority="49"/>
-    <w:lsdException w:name="List Table 5 Dark" w:uiPriority="50"/>
-    <w:lsdException w:name="List Table 6 Colorful" w:uiPriority="51"/>
-    <w:lsdException w:name="List Table 7 Colorful" w:uiPriority="52"/>
-    <w:lsdException w:name="List Table 1 Light Accent 1" w:uiPriority="46"/>
-    <w:lsdException w:name="List Table 2 Accent 1" w:uiPriority="47"/>
-    <w:lsdException w:name="List Table 3 Accent 1" w:uiPriority="48"/>
-    <w:lsdException w:name="List Table 4 Accent 1" w:uiPriority="49"/>
-    <w:lsdException w:name="List Table 5 Dark Accent 1" w:uiPriority="50"/>
-    <w:lsdException w:name="List Table 6 Colorful Accent 1" w:uiPriority="51"/>
-    <w:lsdException w:name="List Table 7 Colorful Accent 1" w:uiPriority="52"/>
-    <w:lsdException w:name="List Table 1 Light Accent 2" w:uiPriority="46"/>
-    <w:lsdException w:name="List Table 2 Accent 2" w:uiPriority="47"/>
-    <w:lsdException w:name="List Table 3 Accent 2" w:uiPriority="48"/>
-    <w:lsdException w:name="List Table 4 Accent 2" w:uiPriority="49"/>
-    <w:lsdException w:name="List Table 5 Dark Accent 2" w:uiPriority="50"/>
-    <w:lsdException w:name="List Table 6 Colorful Accent 2" w:uiPriority="51"/>
-    <w:lsdException w:name="List Table 7 Colorful Accent 2" w:uiPriority="52"/>
-    <w:lsdException w:name="List Table 1 Light Accent 3" w:uiPriority="46"/>
-    <w:lsdException w:name="List Table 2 Accent 3" w:uiPriority="47"/>
-    <w:lsdException w:name="List Table 3 Accent 3" w:uiPriority="48"/>
-    <w:lsdException w:name="List Table 4 Accent 3" w:uiPriority="49"/>
-    <w:lsdException w:name="List Table 5 Dark Accent 3" w:uiPriority="50"/>
-    <w:lsdException w:name="List Table 6 Colorful Accent 3" w:uiPriority="51"/>
-    <w:lsdException w:name="List Table 7 Colorful Accent 3" w:uiPriority="52"/>
-    <w:lsdException w:name="List Table 1 Light Accent 4" w:uiPriority="46"/>
-    <w:lsdException w:name="List Table 2 Accent 4" w:uiPriority="47"/>
-    <w:lsdException w:name="List Table 3 Accent 4" w:uiPriority="48"/>
-    <w:lsdException w:name="List Table 4 Accent 4" w:uiPriority="49"/>
-    <w:lsdException w:name="List Table 5 Dark Accent 4" w:uiPriority="50"/>
-    <w:lsdException w:name="List Table 6 Colorful Accent 4" w:uiPriority="51"/>
-    <w:lsdException w:name="List Table 7 Colorful Accent 4" w:uiPriority="52"/>
-    <w:lsdException w:name="List Table 1 Light Accent 5" w:uiPriority="46"/>
-    <w:lsdException w:name="List Table 2 Accent 5" w:uiPriority="47"/>
-    <w:lsdException w:name="List Table 3 Accent 5" w:uiPriority="48"/>
-    <w:lsdException w:name="List Table 4 Accent 5" w:uiPriority="49"/>
-    <w:lsdException w:name="List Table 5 Dark Accent 5" w:uiPriority="50"/>
-    <w:lsdException w:name="List Table 6 Colorful Accent 5" w:uiPriority="51"/>
-    <w:lsdException w:name="List Table 7 Colorful Accent 5" w:uiPriority="52"/>
-    <w:lsdException w:name="List Table 1 Light Accent 6" w:uiPriority="46"/>
-    <w:lsdException w:name="List Table 2 Accent 6" w:uiPriority="47"/>
-    <w:lsdException w:name="List Table 3 Accent 6" w:uiPriority="48"/>
-    <w:lsdException w:name="List Table 4 Accent 6" w:uiPriority="49"/>
-    <w:lsdException w:name="List Table 5 Dark Accent 6" w:uiPriority="50"/>
-    <w:lsdException w:name="List Table 6 Colorful Accent 6" w:uiPriority="51"/>
-    <w:lsdException w:name="List Table 7 Colorful Accent 6" w:uiPriority="52"/>
+  <w:latentStyles w:defLockedState="0" w:defUIPriority="0" w:defSemiHidden="1" w:defUnhideWhenUsed="1" w:defQFormat="0" w:count="267">
+    <w:lsdException w:name="Normal" w:semiHidden="0" w:unhideWhenUsed="0" w:qFormat="1"/>
+    <w:lsdException w:name="heading 1" w:semiHidden="0" w:unhideWhenUsed="0" w:qFormat="1"/>
+    <w:lsdException w:name="heading 2" w:semiHidden="0" w:unhideWhenUsed="0" w:qFormat="1"/>
+    <w:lsdException w:name="heading 3" w:semiHidden="0" w:unhideWhenUsed="0" w:qFormat="1"/>
+    <w:lsdException w:name="heading 4" w:qFormat="1"/>
+    <w:lsdException w:name="heading 5" w:qFormat="1"/>
+    <w:lsdException w:name="heading 6" w:qFormat="1"/>
+    <w:lsdException w:name="heading 7" w:qFormat="1"/>
+    <w:lsdException w:name="heading 8" w:qFormat="1"/>
+    <w:lsdException w:name="heading 9" w:qFormat="1"/>
+    <w:lsdException w:name="footer" w:uiPriority="99"/>
+    <w:lsdException w:name="caption" w:qFormat="1"/>
+    <w:lsdException w:name="List Number" w:semiHidden="0" w:unhideWhenUsed="0"/>
+    <w:lsdException w:name="List 4" w:semiHidden="0" w:unhideWhenUsed="0"/>
+    <w:lsdException w:name="List 5" w:semiHidden="0" w:unhideWhenUsed="0"/>
+    <w:lsdException w:name="Title" w:semiHidden="0" w:unhideWhenUsed="0" w:qFormat="1"/>
+    <w:lsdException w:name="Subtitle" w:semiHidden="0" w:unhideWhenUsed="0" w:qFormat="1"/>
+    <w:lsdException w:name="Salutation" w:semiHidden="0" w:unhideWhenUsed="0"/>
+    <w:lsdException w:name="Date" w:semiHidden="0" w:unhideWhenUsed="0"/>
+    <w:lsdException w:name="Body Text First Indent" w:semiHidden="0" w:unhideWhenUsed="0"/>
+    <w:lsdException w:name="Strong" w:semiHidden="0" w:unhideWhenUsed="0" w:qFormat="1"/>
+    <w:lsdException w:name="Emphasis" w:semiHidden="0" w:unhideWhenUsed="0" w:qFormat="1"/>
+    <w:lsdException w:name="HTML Preformatted" w:uiPriority="99"/>
+    <w:lsdException w:name="Table Grid" w:semiHidden="0" w:unhideWhenUsed="0"/>
+    <w:lsdException w:name="Placeholder Text" w:uiPriority="99" w:unhideWhenUsed="0"/>
+    <w:lsdException w:name="No Spacing" w:semiHidden="0" w:uiPriority="1" w:unhideWhenUsed="0" w:qFormat="1"/>
+    <w:lsdException w:name="Light Shading" w:semiHidden="0" w:uiPriority="60" w:unhideWhenUsed="0"/>
+    <w:lsdException w:name="Light List" w:semiHidden="0" w:uiPriority="61" w:unhideWhenUsed="0"/>
+    <w:lsdException w:name="Light Grid" w:semiHidden="0" w:uiPriority="62" w:unhideWhenUsed="0"/>
+    <w:lsdException w:name="Medium Shading 1" w:semiHidden="0" w:uiPriority="63" w:unhideWhenUsed="0"/>
+    <w:lsdException w:name="Medium Shading 2" w:semiHidden="0" w:uiPriority="64" w:unhideWhenUsed="0"/>
+    <w:lsdException w:name="Medium List 1" w:semiHidden="0" w:uiPriority="65" w:unhideWhenUsed="0"/>
+    <w:lsdException w:name="Medium List 2" w:semiHidden="0" w:uiPriority="66" w:unhideWhenUsed="0"/>
+    <w:lsdException w:name="Medium Grid 1" w:semiHidden="0" w:uiPriority="67" w:unhideWhenUsed="0"/>
+    <w:lsdException w:name="Medium Grid 2" w:semiHidden="0" w:uiPriority="68" w:unhideWhenUsed="0"/>
+    <w:lsdException w:name="Medium Grid 3" w:semiHidden="0" w:uiPriority="69" w:unhideWhenUsed="0"/>
+    <w:lsdException w:name="Dark List" w:semiHidden="0" w:uiPriority="70" w:unhideWhenUsed="0"/>
+    <w:lsdException w:name="Colorful Shading" w:semiHidden="0" w:uiPriority="71" w:unhideWhenUsed="0"/>
+    <w:lsdException w:name="Colorful List" w:semiHidden="0" w:uiPriority="72" w:unhideWhenUsed="0"/>
+    <w:lsdException w:name="Colorful Grid" w:semiHidden="0" w:uiPriority="73" w:unhideWhenUsed="0"/>
+    <w:lsdException w:name="Light Shading Accent 1" w:semiHidden="0" w:uiPriority="60" w:unhideWhenUsed="0"/>
+    <w:lsdException w:name="Light List Accent 1" w:semiHidden="0" w:uiPriority="61" w:unhideWhenUsed="0"/>
+    <w:lsdException w:name="Light Grid Accent 1" w:semiHidden="0" w:uiPriority="62" w:unhideWhenUsed="0"/>
+    <w:lsdException w:name="Medium Shading 1 Accent 1" w:semiHidden="0" w:uiPriority="63" w:unhideWhenUsed="0"/>
+    <w:lsdException w:name="Medium Shading 2 Accent 1" w:semiHidden="0" w:uiPriority="64" w:unhideWhenUsed="0"/>
+    <w:lsdException w:name="Medium List 1 Accent 1" w:semiHidden="0" w:uiPriority="65" w:unhideWhenUsed="0"/>
+    <w:lsdException w:name="Revision" w:uiPriority="99" w:unhideWhenUsed="0"/>
+    <w:lsdException w:name="List Paragraph" w:semiHidden="0" w:uiPriority="34" w:unhideWhenUsed="0" w:qFormat="1"/>
+    <w:lsdException w:name="Quote" w:semiHidden="0" w:uiPriority="29" w:unhideWhenUsed="0" w:qFormat="1"/>
+    <w:lsdException w:name="Intense Quote" w:semiHidden="0" w:uiPriority="30" w:unhideWhenUsed="0" w:qFormat="1"/>
+    <w:lsdException w:name="Medium List 2 Accent 1" w:semiHidden="0" w:uiPriority="66" w:unhideWhenUsed="0"/>
+    <w:lsdException w:name="Medium Grid 1 Accent 1" w:semiHidden="0" w:uiPriority="67" w:unhideWhenUsed="0"/>
+    <w:lsdException w:name="Medium Grid 2 Accent 1" w:semiHidden="0" w:uiPriority="68" w:unhideWhenUsed="0"/>
+    <w:lsdException w:name="Medium Grid 3 Accent 1" w:semiHidden="0" w:uiPriority="69" w:unhideWhenUsed="0"/>
+    <w:lsdException w:name="Dark List Accent 1" w:semiHidden="0" w:uiPriority="70" w:unhideWhenUsed="0"/>
+    <w:lsdException w:name="Colorful Shading Accent 1" w:semiHidden="0" w:uiPriority="71" w:unhideWhenUsed="0"/>
+    <w:lsdException w:name="Colorful List Accent 1" w:semiHidden="0" w:uiPriority="72" w:unhideWhenUsed="0"/>
+    <w:lsdException w:name="Colorful Grid Accent 1" w:semiHidden="0" w:uiPriority="73" w:unhideWhenUsed="0"/>
+    <w:lsdException w:name="Light Shading Accent 2" w:semiHidden="0" w:uiPriority="60" w:unhideWhenUsed="0"/>
+    <w:lsdException w:name="Light List Accent 2" w:semiHidden="0" w:uiPriority="61" w:unhideWhenUsed="0"/>
+    <w:lsdException w:name="Light Grid Accent 2" w:semiHidden="0" w:uiPriority="62" w:unhideWhenUsed="0"/>
+    <w:lsdException w:name="Medium Shading 1 Accent 2" w:semiHidden="0" w:uiPriority="63" w:unhideWhenUsed="0"/>
+    <w:lsdException w:name="Medium Shading 2 Accent 2" w:semiHidden="0" w:uiPriority="64" w:unhideWhenUsed="0"/>
+    <w:lsdException w:name="Medium List 1 Accent 2" w:semiHidden="0" w:uiPriority="65" w:unhideWhenUsed="0"/>
+    <w:lsdException w:name="Medium List 2 Accent 2" w:semiHidden="0" w:uiPriority="66" w:unhideWhenUsed="0"/>
+    <w:lsdException w:name="Medium Grid 1 Accent 2" w:semiHidden="0" w:uiPriority="67" w:unhideWhenUsed="0"/>
+    <w:lsdException w:name="Medium Grid 2 Accent 2" w:semiHidden="0" w:uiPriority="68" w:unhideWhenUsed="0"/>
+    <w:lsdException w:name="Medium Grid 3 Accent 2" w:semiHidden="0" w:uiPriority="69" w:unhideWhenUsed="0"/>
+    <w:lsdException w:name="Dark List Accent 2" w:semiHidden="0" w:uiPriority="70" w:unhideWhenUsed="0"/>
+    <w:lsdException w:name="Colorful Shading Accent 2" w:semiHidden="0" w:uiPriority="71" w:unhideWhenUsed="0"/>
+    <w:lsdException w:name="Colorful List Accent 2" w:semiHidden="0" w:uiPriority="72" w:unhideWhenUsed="0"/>
+    <w:lsdException w:name="Colorful Grid Accent 2" w:semiHidden="0" w:uiPriority="73" w:unhideWhenUsed="0"/>
+    <w:lsdException w:name="Light Shading Accent 3" w:semiHidden="0" w:uiPriority="60" w:unhideWhenUsed="0"/>
+    <w:lsdException w:name="Light List Accent 3" w:semiHidden="0" w:uiPriority="61" w:unhideWhenUsed="0"/>
+    <w:lsdException w:name="Light Grid Accent 3" w:semiHidden="0" w:uiPriority="62" w:unhideWhenUsed="0"/>
+    <w:lsdException w:name="Medium Shading 1 Accent 3" w:semiHidden="0" w:uiPriority="63" w:unhideWhenUsed="0"/>
+    <w:lsdException w:name="Medium Shading 2 Accent 3" w:semiHidden="0" w:uiPriority="64" w:unhideWhenUsed="0"/>
+    <w:lsdException w:name="Medium List 1 Accent 3" w:semiHidden="0" w:uiPriority="65" w:unhideWhenUsed="0"/>
+    <w:lsdException w:name="Medium List 2 Accent 3" w:semiHidden="0" w:uiPriority="66" w:unhideWhenUsed="0"/>
+    <w:lsdException w:name="Medium Grid 1 Accent 3" w:semiHidden="0" w:uiPriority="67" w:unhideWhenUsed="0"/>
+    <w:lsdException w:name="Medium Grid 2 Accent 3" w:semiHidden="0" w:uiPriority="68" w:unhideWhenUsed="0"/>
+    <w:lsdException w:name="Medium Grid 3 Accent 3" w:semiHidden="0" w:uiPriority="69" w:unhideWhenUsed="0"/>
+    <w:lsdException w:name="Dark List Accent 3" w:semiHidden="0" w:uiPriority="70" w:unhideWhenUsed="0"/>
+    <w:lsdException w:name="Colorful Shading Accent 3" w:semiHidden="0" w:uiPriority="71" w:unhideWhenUsed="0"/>
+    <w:lsdException w:name="Colorful List Accent 3" w:semiHidden="0" w:uiPriority="72" w:unhideWhenUsed="0"/>
+    <w:lsdException w:name="Colorful Grid Accent 3" w:semiHidden="0" w:uiPriority="73" w:unhideWhenUsed="0"/>
+    <w:lsdException w:name="Light Shading Accent 4" w:semiHidden="0" w:uiPriority="60" w:unhideWhenUsed="0"/>
+    <w:lsdException w:name="Light List Accent 4" w:semiHidden="0" w:uiPriority="61" w:unhideWhenUsed="0"/>
+    <w:lsdException w:name="Light Grid Accent 4" w:semiHidden="0" w:uiPriority="62" w:unhideWhenUsed="0"/>
+    <w:lsdException w:name="Medium Shading 1 Accent 4" w:semiHidden="0" w:uiPriority="63" w:unhideWhenUsed="0"/>
+    <w:lsdException w:name="Medium Shading 2 Accent 4" w:semiHidden="0" w:uiPriority="64" w:unhideWhenUsed="0"/>
+    <w:lsdException w:name="Medium List 1 Accent 4" w:semiHidden="0" w:uiPriority="65" w:unhideWhenUsed="0"/>
+    <w:lsdException w:name="Medium List 2 Accent 4" w:semiHidden="0" w:uiPriority="66" w:unhideWhenUsed="0"/>
+    <w:lsdException w:name="Medium Grid 1 Accent 4" w:semiHidden="0" w:uiPriority="67" w:unhideWhenUsed="0"/>
+    <w:lsdException w:name="Medium Grid 2 Accent 4" w:semiHidden="0" w:uiPriority="68" w:unhideWhenUsed="0"/>
+    <w:lsdException w:name="Medium Grid 3 Accent 4" w:semiHidden="0" w:uiPriority="69" w:unhideWhenUsed="0"/>
+    <w:lsdException w:name="Dark List Accent 4" w:semiHidden="0" w:uiPriority="70" w:unhideWhenUsed="0"/>
+    <w:lsdException w:name="Colorful Shading Accent 4" w:semiHidden="0" w:uiPriority="71" w:unhideWhenUsed="0"/>
+    <w:lsdException w:name="Colorful List Accent 4" w:semiHidden="0" w:uiPriority="72" w:unhideWhenUsed="0"/>
+    <w:lsdException w:name="Colorful Grid Accent 4" w:semiHidden="0" w:uiPriority="73" w:unhideWhenUsed="0"/>
+    <w:lsdException w:name="Light Shading Accent 5" w:semiHidden="0" w:uiPriority="60" w:unhideWhenUsed="0"/>
+    <w:lsdException w:name="Light List Accent 5" w:semiHidden="0" w:uiPriority="61" w:unhideWhenUsed="0"/>
+    <w:lsdException w:name="Light Grid Accent 5" w:semiHidden="0" w:uiPriority="62" w:unhideWhenUsed="0"/>
+    <w:lsdException w:name="Medium Shading 1 Accent 5" w:semiHidden="0" w:uiPriority="63" w:unhideWhenUsed="0"/>
+    <w:lsdException w:name="Medium Shading 2 Accent 5" w:semiHidden="0" w:uiPriority="64" w:unhideWhenUsed="0"/>
+    <w:lsdException w:name="Medium List 1 Accent 5" w:semiHidden="0" w:uiPriority="65" w:unhideWhenUsed="0"/>
+    <w:lsdException w:name="Medium List 2 Accent 5" w:semiHidden="0" w:uiPriority="66" w:unhideWhenUsed="0"/>
+    <w:lsdException w:name="Medium Grid 1 Accent 5" w:semiHidden="0" w:uiPriority="67" w:unhideWhenUsed="0"/>
+    <w:lsdException w:name="Medium Grid 2 Accent 5" w:semiHidden="0" w:uiPriority="68" w:unhideWhenUsed="0"/>
+    <w:lsdException w:name="Medium Grid 3 Accent 5" w:semiHidden="0" w:uiPriority="69" w:unhideWhenUsed="0"/>
+    <w:lsdException w:name="Dark List Accent 5" w:semiHidden="0" w:uiPriority="70" w:unhideWhenUsed="0"/>
+    <w:lsdException w:name="Colorful Shading Accent 5" w:semiHidden="0" w:uiPriority="71" w:unhideWhenUsed="0"/>
+    <w:lsdException w:name="Colorful List Accent 5" w:semiHidden="0" w:uiPriority="72" w:unhideWhenUsed="0"/>
+    <w:lsdException w:name="Colorful Grid Accent 5" w:semiHidden="0" w:uiPriority="73" w:unhideWhenUsed="0"/>
+    <w:lsdException w:name="Light Shading Accent 6" w:semiHidden="0" w:uiPriority="60" w:unhideWhenUsed="0"/>
+    <w:lsdException w:name="Light List Accent 6" w:semiHidden="0" w:uiPriority="61" w:unhideWhenUsed="0"/>
+    <w:lsdException w:name="Light Grid Accent 6" w:semiHidden="0" w:uiPriority="62" w:unhideWhenUsed="0"/>
+    <w:lsdException w:name="Medium Shading 1 Accent 6" w:semiHidden="0" w:uiPriority="63" w:unhideWhenUsed="0"/>
+    <w:lsdException w:name="Medium Shading 2 Accent 6" w:semiHidden="0" w:uiPriority="64" w:unhideWhenUsed="0"/>
+    <w:lsdException w:name="Medium List 1 Accent 6" w:semiHidden="0" w:uiPriority="65" w:unhideWhenUsed="0"/>
+    <w:lsdException w:name="Medium List 2 Accent 6" w:semiHidden="0" w:uiPriority="66" w:unhideWhenUsed="0"/>
+    <w:lsdException w:name="Medium Grid 1 Accent 6" w:semiHidden="0" w:uiPriority="67" w:unhideWhenUsed="0"/>
+    <w:lsdException w:name="Medium Grid 2 Accent 6" w:semiHidden="0" w:uiPriority="68" w:unhideWhenUsed="0"/>
+    <w:lsdException w:name="Medium Grid 3 Accent 6" w:semiHidden="0" w:uiPriority="69" w:unhideWhenUsed="0"/>
+    <w:lsdException w:name="Dark List Accent 6" w:semiHidden="0" w:uiPriority="70" w:unhideWhenUsed="0"/>
+    <w:lsdException w:name="Colorful Shading Accent 6" w:semiHidden="0" w:uiPriority="71" w:unhideWhenUsed="0"/>
+    <w:lsdException w:name="Colorful List Accent 6" w:semiHidden="0" w:uiPriority="72" w:unhideWhenUsed="0"/>
+    <w:lsdException w:name="Colorful Grid Accent 6" w:semiHidden="0" w:uiPriority="73" w:unhideWhenUsed="0"/>
+    <w:lsdException w:name="Subtle Emphasis" w:semiHidden="0" w:uiPriority="19" w:unhideWhenUsed="0" w:qFormat="1"/>
+    <w:lsdException w:name="Intense Emphasis" w:semiHidden="0" w:uiPriority="21" w:unhideWhenUsed="0" w:qFormat="1"/>
+    <w:lsdException w:name="Subtle Reference" w:semiHidden="0" w:uiPriority="31" w:unhideWhenUsed="0" w:qFormat="1"/>
+    <w:lsdException w:name="Intense Reference" w:semiHidden="0" w:uiPriority="32" w:unhideWhenUsed="0" w:qFormat="1"/>
+    <w:lsdException w:name="Book Title" w:semiHidden="0" w:uiPriority="33" w:unhideWhenUsed="0" w:qFormat="1"/>
+    <w:lsdException w:name="Bibliography" w:uiPriority="37"/>
+    <w:lsdException w:name="TOC Heading" w:uiPriority="39" w:qFormat="1"/>
+  </w:latentStyles>
+  <w:style w:type="paragraph" w:default="1" w:styleId="Normal">
+    <w:name w:val="Normal"/>
+    <w:qFormat/>
+    <w:rsid w:val="00BC36BC"/>
+    <w:pPr>
+      <w:spacing w:after="120" w:line="276" w:lineRule="auto"/>
+      <w:jc w:val="both"/>
+    </w:pPr>
+    <w:rPr>
+      <w:color w:val="000000"/>
+      <w:sz w:val="24"/>
+      <w:szCs w:val="24"/>
+      <w:lang w:val="en-GB"/>
+    </w:rPr>
+  </w:style>
+  <w:style w:type="paragraph" w:styleId="Heading1">
+    <w:name w:val="heading 1"/>
+    <w:basedOn w:val="Heading2"/>
+    <w:next w:val="Normal"/>
+    <w:link w:val="Heading1Char"/>
+    <w:qFormat/>
+    <w:rsid w:val="00BC36BC"/>
+    <w:pPr>
+      <w:outlineLvl w:val="0"/>
+    </w:pPr>
+    <w:rPr>
+      <w:sz w:val="36"/>
+      <w:szCs w:val="36"/>
+    </w:rPr>
+  </w:style>
+  <w:style w:type="paragraph" w:styleId="Heading2">
+    <w:name w:val="heading 2"/>
+    <w:basedOn w:val="Heading3"/>
+    <w:qFormat/>
+    <w:rsid w:val="00BC36BC"/>
+    <w:pPr>
+      <w:spacing w:before="240" w:after="240"/>
+      <w:jc w:val="center"/>
+      <w:outlineLvl w:val="1"/>
+    </w:pPr>
+  </w:style>
+  <w:style w:type="paragraph" w:styleId="Heading3">
+    <w:name w:val="heading 3"/>
+    <w:basedOn w:val="Normal"/>
+    <w:qFormat/>
+    <w:rsid w:val="00BC36BC"/>
+    <w:pPr>
+      <w:outlineLvl w:val="2"/>
+    </w:pPr>
+    <w:rPr>
+      <w:b/>
+      <w:bCs/>
+      <w:sz w:val="28"/>
+      <w:szCs w:val="28"/>
+    </w:rPr>
+  </w:style>
+  <w:style w:type="character" w:default="1" w:styleId="DefaultParagraphFont">
+    <w:name w:val="Default Paragraph Font"/>
+    <w:uiPriority w:val="1"/>
+    <w:semiHidden/>
+    <w:unhideWhenUsed/>
+  </w:style>
+  <w:style w:type="table" w:default="1" w:styleId="TableNormal">
+    <w:name w:val="Normal Table"/>
+    <w:uiPriority w:val="99"/>
+    <w:semiHidden/>
+    <w:unhideWhenUsed/>
+    <w:tblPr>
+      <w:tblInd w:w="0" w:type="dxa"/>
+      <w:tblCellMar>
+        <w:top w:w="0" w:type="dxa"/>
+        <w:left w:w="108" w:type="dxa"/>
+        <w:bottom w:w="0" w:type="dxa"/>
+        <w:right w:w="108" w:type="dxa"/>
+      </w:tblCellMar>
+    </w:tblPr>
+  </w:style>
+  <w:style w:type="numbering" w:default="1" w:styleId="NoList">
+    <w:name w:val="No List"/>
+    <w:uiPriority w:val="99"/>
+    <w:semiHidden/>
+    <w:unhideWhenUsed/>
+  </w:style>
+  <w:style w:type="character" w:customStyle="1" w:styleId="HeaderChar">
+    <w:name w:val="Header Char"/>
+    <w:basedOn w:val="DefaultParagraphFont"/>
+    <w:link w:val="Header"/>
+    <w:qFormat/>
+    <w:rsid w:val="00D91537"/>
+    <w:rPr>
+      <w:sz w:val="24"/>
+      <w:szCs w:val="24"/>
+      <w:lang w:val="en-GB" w:eastAsia="en-GB"/>
+    </w:rPr>
+  </w:style>
+  <w:style w:type="character" w:customStyle="1" w:styleId="FooterChar">
+    <w:name w:val="Footer Char"/>
+    <w:basedOn w:val="DefaultParagraphFont"/>
+    <w:link w:val="Footer"/>
+    <w:uiPriority w:val="99"/>
+    <w:qFormat/>
+    <w:rsid w:val="00D91537"/>
+    <w:rPr>
+      <w:sz w:val="24"/>
+      <w:szCs w:val="24"/>
+      <w:lang w:val="en-GB" w:eastAsia="en-GB"/>
+    </w:rPr>
+  </w:style>
+  <w:style w:type="character" w:customStyle="1" w:styleId="BalloonTextChar">
+    <w:name w:val="Balloon Text Char"/>
+    <w:basedOn w:val="DefaultParagraphFont"/>
+    <w:link w:val="BalloonText"/>
+    <w:qFormat/>
+    <w:rsid w:val="00D91537"/>
+    <w:rPr>
+      <w:rFonts w:ascii="Tahoma" w:hAnsi="Tahoma" w:cs="Tahoma"/>
+      <w:sz w:val="16"/>
+      <w:szCs w:val="16"/>
+      <w:lang w:val="en-GB" w:eastAsia="en-GB"/>
+    </w:rPr>
+  </w:style>
+  <w:style w:type="character" w:customStyle="1" w:styleId="InternetLink">
+    <w:name w:val="Internet Link"/>
+    <w:basedOn w:val="DefaultParagraphFont"/>
+    <w:rsid w:val="00BC36BC"/>
+    <w:rPr>
+      <w:color w:val="0000FF" w:themeColor="hyperlink"/>
+      <w:u w:val="single"/>
+    </w:rPr>
+  </w:style>
+  <w:style w:type="character" w:customStyle="1" w:styleId="Heading1Char">
+    <w:name w:val="Heading 1 Char"/>
+    <w:basedOn w:val="DefaultParagraphFont"/>
+    <w:link w:val="Heading1"/>
+    <w:qFormat/>
+    <w:rsid w:val="00BC36BC"/>
+    <w:rPr>
+      <w:b/>
+      <w:bCs/>
+      <w:sz w:val="36"/>
+      <w:szCs w:val="36"/>
+      <w:lang w:val="en-GB" w:eastAsia="en-GB"/>
+    </w:rPr>
+  </w:style>
+  <w:style w:type="character" w:customStyle="1" w:styleId="HTMLPreformattedChar">
+    <w:name w:val="HTML Preformatted Char"/>
+    <w:basedOn w:val="DefaultParagraphFont"/>
+    <w:link w:val="HTMLPreformatted"/>
+    <w:uiPriority w:val="99"/>
+    <w:qFormat/>
+    <w:rsid w:val="003479EA"/>
+    <w:rPr>
+      <w:rFonts w:ascii="Courier New" w:hAnsi="Courier New" w:cs="Courier New"/>
+      <w:color w:val="000000"/>
+      <w:lang w:val="en-GB"/>
+    </w:rPr>
+  </w:style>
+  <w:style w:type="character" w:customStyle="1" w:styleId="ListLabel1">
+    <w:name w:val="ListLabel 1"/>
+    <w:qFormat/>
+    <w:rPr>
+      <w:sz w:val="20"/>
+    </w:rPr>
+  </w:style>
+  <w:style w:type="character" w:customStyle="1" w:styleId="ListLabel2">
+    <w:name w:val="ListLabel 2"/>
+    <w:qFormat/>
+    <w:rPr>
+      <w:sz w:val="20"/>
+    </w:rPr>
+  </w:style>
+  <w:style w:type="character" w:customStyle="1" w:styleId="ListLabel3">
+    <w:name w:val="ListLabel 3"/>
+    <w:qFormat/>
+    <w:rPr>
+      <w:sz w:val="20"/>
+    </w:rPr>
+  </w:style>
+  <w:style w:type="character" w:customStyle="1" w:styleId="ListLabel4">
+    <w:name w:val="ListLabel 4"/>
+    <w:qFormat/>
+    <w:rPr>
+      <w:sz w:val="20"/>
+    </w:rPr>
+  </w:style>
+  <w:style w:type="character" w:customStyle="1" w:styleId="ListLabel5">
+    <w:name w:val="ListLabel 5"/>
+    <w:qFormat/>
+    <w:rPr>
+      <w:sz w:val="20"/>
+    </w:rPr>
+  </w:style>
+  <w:style w:type="character" w:customStyle="1" w:styleId="ListLabel6">
+    <w:name w:val="ListLabel 6"/>
+    <w:qFormat/>
+    <w:rPr>
+      <w:sz w:val="20"/>
+    </w:rPr>
+  </w:style>
+  <w:style w:type="character" w:customStyle="1" w:styleId="ListLabel7">
+    <w:name w:val="ListLabel 7"/>
+    <w:qFormat/>
+    <w:rPr>
+      <w:sz w:val="20"/>
+    </w:rPr>
+  </w:style>
+  <w:style w:type="character" w:customStyle="1" w:styleId="ListLabel8">
+    <w:name w:val="ListLabel 8"/>
+    <w:qFormat/>
+    <w:rPr>
+      <w:sz w:val="20"/>
+    </w:rPr>
+  </w:style>
+  <w:style w:type="character" w:customStyle="1" w:styleId="ListLabel9">
+    <w:name w:val="ListLabel 9"/>
+    <w:qFormat/>
+    <w:rPr>
+      <w:sz w:val="20"/>
+    </w:rPr>
+  </w:style>
+  <w:style w:type="character" w:customStyle="1" w:styleId="ListLabel10">
+    <w:name w:val="ListLabel 10"/>
+    <w:qFormat/>
+    <w:rPr>
+      <w:sz w:val="20"/>
+    </w:rPr>
+  </w:style>
+  <w:style w:type="character" w:customStyle="1" w:styleId="ListLabel11">
+    <w:name w:val="ListLabel 11"/>
+    <w:qFormat/>
+    <w:rPr>
+      <w:sz w:val="20"/>
+    </w:rPr>
+  </w:style>
+  <w:style w:type="character" w:customStyle="1" w:styleId="ListLabel12">
+    <w:name w:val="ListLabel 12"/>
+    <w:qFormat/>
+    <w:rPr>
+      <w:sz w:val="20"/>
+    </w:rPr>
+  </w:style>
+  <w:style w:type="character" w:customStyle="1" w:styleId="ListLabel13">
+    <w:name w:val="ListLabel 13"/>
+    <w:qFormat/>
+    <w:rPr>
+      <w:sz w:val="20"/>
+    </w:rPr>
+  </w:style>
+  <w:style w:type="character" w:customStyle="1" w:styleId="ListLabel14">
+    <w:name w:val="ListLabel 14"/>
+    <w:qFormat/>
+    <w:rPr>
+      <w:sz w:val="20"/>
+    </w:rPr>
+  </w:style>
+  <w:style w:type="character" w:customStyle="1" w:styleId="ListLabel15">
+    <w:name w:val="ListLabel 15"/>
+    <w:qFormat/>
+    <w:rPr>
+      <w:sz w:val="20"/>
+    </w:rPr>
+  </w:style>
+  <w:style w:type="character" w:customStyle="1" w:styleId="ListLabel16">
+    <w:name w:val="ListLabel 16"/>
+    <w:qFormat/>
+    <w:rPr>
+      <w:sz w:val="20"/>
+    </w:rPr>
+  </w:style>
+  <w:style w:type="character" w:customStyle="1" w:styleId="ListLabel17">
+    <w:name w:val="ListLabel 17"/>
+    <w:qFormat/>
+    <w:rPr>
+      <w:sz w:val="20"/>
+    </w:rPr>
+  </w:style>
+  <w:style w:type="character" w:customStyle="1" w:styleId="ListLabel18">
+    <w:name w:val="ListLabel 18"/>
+    <w:qFormat/>
+    <w:rPr>
+      <w:sz w:val="20"/>
+    </w:rPr>
+  </w:style>
+  <w:style w:type="character" w:customStyle="1" w:styleId="ListLabel19">
+    <w:name w:val="ListLabel 19"/>
+    <w:qFormat/>
+    <w:rPr>
+      <w:sz w:val="20"/>
+    </w:rPr>
+  </w:style>
+  <w:style w:type="character" w:customStyle="1" w:styleId="ListLabel20">
+    <w:name w:val="ListLabel 20"/>
+    <w:qFormat/>
+    <w:rPr>
+      <w:sz w:val="20"/>
+    </w:rPr>
+  </w:style>
+  <w:style w:type="character" w:customStyle="1" w:styleId="ListLabel21">
+    <w:name w:val="ListLabel 21"/>
+    <w:qFormat/>
+    <w:rPr>
+      <w:sz w:val="20"/>
+    </w:rPr>
+  </w:style>
+  <w:style w:type="character" w:customStyle="1" w:styleId="ListLabel22">
+    <w:name w:val="ListLabel 22"/>
+    <w:qFormat/>
+    <w:rPr>
+      <w:sz w:val="20"/>
+    </w:rPr>
+  </w:style>
+  <w:style w:type="character" w:customStyle="1" w:styleId="ListLabel23">
+    <w:name w:val="ListLabel 23"/>
+    <w:qFormat/>
+    <w:rPr>
+      <w:sz w:val="20"/>
+    </w:rPr>
+  </w:style>
+  <w:style w:type="character" w:customStyle="1" w:styleId="ListLabel24">
+    <w:name w:val="ListLabel 24"/>
+    <w:qFormat/>
+    <w:rPr>
+      <w:sz w:val="20"/>
+    </w:rPr>
+  </w:style>
+  <w:style w:type="character" w:customStyle="1" w:styleId="ListLabel25">
+    <w:name w:val="ListLabel 25"/>
+    <w:qFormat/>
+    <w:rPr>
+      <w:sz w:val="20"/>
+    </w:rPr>
+  </w:style>
+  <w:style w:type="character" w:customStyle="1" w:styleId="ListLabel26">
+    <w:name w:val="ListLabel 26"/>
+    <w:qFormat/>
+    <w:rPr>
+      <w:sz w:val="20"/>
+    </w:rPr>
+  </w:style>
+  <w:style w:type="character" w:customStyle="1" w:styleId="ListLabel27">
+    <w:name w:val="ListLabel 27"/>
+    <w:qFormat/>
+    <w:rPr>
+      <w:sz w:val="20"/>
+    </w:rPr>
+  </w:style>
+  <w:style w:type="character" w:customStyle="1" w:styleId="ListLabel28">
+    <w:name w:val="ListLabel 28"/>
+    <w:qFormat/>
+    <w:rPr>
+      <w:sz w:val="20"/>
+    </w:rPr>
+  </w:style>
+  <w:style w:type="character" w:customStyle="1" w:styleId="ListLabel29">
+    <w:name w:val="ListLabel 29"/>
+    <w:qFormat/>
+    <w:rPr>
+      <w:sz w:val="20"/>
+    </w:rPr>
+  </w:style>
+  <w:style w:type="character" w:customStyle="1" w:styleId="ListLabel30">
+    <w:name w:val="ListLabel 30"/>
+    <w:qFormat/>
+    <w:rPr>
+      <w:sz w:val="20"/>
+    </w:rPr>
+  </w:style>
+  <w:style w:type="character" w:customStyle="1" w:styleId="ListLabel31">
+    <w:name w:val="ListLabel 31"/>
+    <w:qFormat/>
+    <w:rPr>
+      <w:sz w:val="20"/>
+    </w:rPr>
+  </w:style>
+  <w:style w:type="character" w:customStyle="1" w:styleId="ListLabel32">
+    <w:name w:val="ListLabel 32"/>
+    <w:qFormat/>
+    <w:rPr>
+      <w:sz w:val="20"/>
+    </w:rPr>
+  </w:style>
+  <w:style w:type="character" w:customStyle="1" w:styleId="ListLabel33">
+    <w:name w:val="ListLabel 33"/>
+    <w:qFormat/>
+    <w:rPr>
+      <w:sz w:val="20"/>
+    </w:rPr>
+  </w:style>
+  <w:style w:type="character" w:customStyle="1" w:styleId="ListLabel34">
+    <w:name w:val="ListLabel 34"/>
+    <w:qFormat/>
+    <w:rPr>
+      <w:sz w:val="20"/>
+    </w:rPr>
+  </w:style>
+  <w:style w:type="character" w:customStyle="1" w:styleId="ListLabel35">
+    <w:name w:val="ListLabel 35"/>
+    <w:qFormat/>
+    <w:rPr>
+      <w:sz w:val="20"/>
+    </w:rPr>
+  </w:style>
+  <w:style w:type="character" w:customStyle="1" w:styleId="ListLabel36">
+    <w:name w:val="ListLabel 36"/>
+    <w:qFormat/>
+    <w:rPr>
+      <w:sz w:val="20"/>
+    </w:rPr>
+  </w:style>
+  <w:style w:type="paragraph" w:customStyle="1" w:styleId="Heading">
+    <w:name w:val="Heading"/>
+    <w:basedOn w:val="Normal"/>
+    <w:next w:val="BodyText"/>
+    <w:qFormat/>
+    <w:pPr>
+      <w:keepNext/>
+      <w:spacing w:before="240"/>
+    </w:pPr>
+    <w:rPr>
+      <w:rFonts w:ascii="Noto Sans" w:eastAsia="Noto Sans" w:hAnsi="Noto Sans" w:cs="Noto Sans Devanagari"/>
+      <w:sz w:val="28"/>
+      <w:szCs w:val="28"/>
+    </w:rPr>
+  </w:style>
+  <w:style w:type="paragraph" w:styleId="BodyText">
+    <w:name w:val="Body Text"/>
+    <w:basedOn w:val="Normal"/>
+    <w:pPr>
+      <w:spacing w:after="140" w:line="288" w:lineRule="auto"/>
+    </w:pPr>
+  </w:style>
+  <w:style w:type="paragraph" w:styleId="List">
+    <w:name w:val="List"/>
+    <w:basedOn w:val="BodyText"/>
+    <w:rPr>
+      <w:rFonts w:cs="Noto Sans Devanagari"/>
+    </w:rPr>
+  </w:style>
+  <w:style w:type="paragraph" w:styleId="Caption">
+    <w:name w:val="caption"/>
+    <w:basedOn w:val="Normal"/>
+    <w:qFormat/>
+    <w:pPr>
+      <w:suppressLineNumbers/>
+      <w:spacing w:before="120"/>
+    </w:pPr>
+    <w:rPr>
+      <w:rFonts w:cs="Noto Sans Devanagari"/>
+      <w:i/>
+      <w:iCs/>
+    </w:rPr>
+  </w:style>
+  <w:style w:type="paragraph" w:customStyle="1" w:styleId="Index">
+    <w:name w:val="Index"/>
+    <w:basedOn w:val="Normal"/>
+    <w:qFormat/>
+    <w:pPr>
+      <w:suppressLineNumbers/>
+    </w:pPr>
+    <w:rPr>
+      <w:rFonts w:cs="Noto Sans Devanagari"/>
+    </w:rPr>
+  </w:style>
+  <w:style w:type="paragraph" w:styleId="NormalWeb">
+    <w:name w:val="Normal (Web)"/>
+    <w:basedOn w:val="Normal"/>
+    <w:qFormat/>
+    <w:rsid w:val="00B10B7B"/>
+    <w:pPr>
+      <w:spacing w:beforeAutospacing="1" w:afterAutospacing="1"/>
+    </w:pPr>
+  </w:style>
+  <w:style w:type="paragraph" w:styleId="HTMLPreformatted">
+    <w:name w:val="HTML Preformatted"/>
+    <w:basedOn w:val="Normal"/>
+    <w:link w:val="HTMLPreformattedChar"/>
+    <w:uiPriority w:val="99"/>
+    <w:qFormat/>
+    <w:rsid w:val="00B10B7B"/>
+    <w:pPr>
+      <w:tabs>
+        <w:tab w:val="left" w:pos="916"/>
+        <w:tab w:val="left" w:pos="1832"/>
+        <w:tab w:val="left" w:pos="2748"/>
+        <w:tab w:val="left" w:pos="3664"/>
+        <w:tab w:val="left" w:pos="4580"/>
+        <w:tab w:val="left" w:pos="5496"/>
+        <w:tab w:val="left" w:pos="6412"/>
+        <w:tab w:val="left" w:pos="7328"/>
+        <w:tab w:val="left" w:pos="8244"/>
+        <w:tab w:val="left" w:pos="9160"/>
+        <w:tab w:val="left" w:pos="10076"/>
+        <w:tab w:val="left" w:pos="10992"/>
+        <w:tab w:val="left" w:pos="11908"/>
+        <w:tab w:val="left" w:pos="12824"/>
+        <w:tab w:val="left" w:pos="13740"/>
+        <w:tab w:val="left" w:pos="14656"/>
+      </w:tabs>
+    </w:pPr>
+    <w:rPr>
+      <w:rFonts w:ascii="Courier New" w:hAnsi="Courier New" w:cs="Courier New"/>
+      <w:sz w:val="20"/>
+      <w:szCs w:val="20"/>
+    </w:rPr>
+  </w:style>
+  <w:style w:type="paragraph" w:styleId="PlainText">
+    <w:name w:val="Plain Text"/>
+    <w:basedOn w:val="Normal"/>
+    <w:qFormat/>
+    <w:rsid w:val="00F67BF6"/>
+    <w:rPr>
+      <w:rFonts w:ascii="Courier New" w:hAnsi="Courier New" w:cs="Courier New"/>
+      <w:sz w:val="20"/>
+      <w:szCs w:val="20"/>
+    </w:rPr>
+  </w:style>
+  <w:style w:type="paragraph" w:styleId="Header">
+    <w:name w:val="header"/>
+    <w:basedOn w:val="Normal"/>
+    <w:link w:val="HeaderChar"/>
+    <w:rsid w:val="00D91537"/>
+    <w:pPr>
+      <w:tabs>
+        <w:tab w:val="center" w:pos="4513"/>
+        <w:tab w:val="right" w:pos="9026"/>
+      </w:tabs>
+    </w:pPr>
+  </w:style>
+  <w:style w:type="paragraph" w:styleId="Footer">
+    <w:name w:val="footer"/>
+    <w:basedOn w:val="Normal"/>
+    <w:link w:val="FooterChar"/>
+    <w:uiPriority w:val="99"/>
+    <w:rsid w:val="00D91537"/>
+    <w:pPr>
+      <w:tabs>
+        <w:tab w:val="center" w:pos="4513"/>
+        <w:tab w:val="right" w:pos="9026"/>
+      </w:tabs>
+    </w:pPr>
+  </w:style>
+  <w:style w:type="paragraph" w:styleId="BalloonText">
+    <w:name w:val="Balloon Text"/>
+    <w:basedOn w:val="Normal"/>
+    <w:link w:val="BalloonTextChar"/>
+    <w:qFormat/>
+    <w:rsid w:val="00D91537"/>
+    <w:rPr>
+      <w:rFonts w:ascii="Tahoma" w:hAnsi="Tahoma" w:cs="Tahoma"/>
+      <w:sz w:val="16"/>
+      <w:szCs w:val="16"/>
+    </w:rPr>
+  </w:style>
+  <w:style w:type="paragraph" w:styleId="ListParagraph">
+    <w:name w:val="List Paragraph"/>
+    <w:basedOn w:val="Normal"/>
+    <w:uiPriority w:val="34"/>
+    <w:qFormat/>
+    <w:rsid w:val="00BC36BC"/>
+    <w:pPr>
+      <w:ind w:left="720"/>
+      <w:contextualSpacing/>
+    </w:pPr>
+  </w:style>
+  <w:style w:type="paragraph" w:customStyle="1" w:styleId="FrameContents">
+    <w:name w:val="Frame Contents"/>
+    <w:basedOn w:val="Normal"/>
+    <w:qFormat/>
+  </w:style>
+</w:styles>
+</file>
+
+<file path=word/stylesWithEffects.xml><?xml version="1.0" encoding="utf-8"?>
+<w:styles xmlns:wpc="http://schemas.microsoft.com/office/word/2010/wordprocessingCanvas" xmlns:mc="http://schemas.openxmlformats.org/markup-compatibility/2006" xmlns:o="urn:schemas-microsoft-com:office:office" xmlns:r="http://schemas.openxmlformats.org/officeDocument/2006/relationships" xmlns:m="http://schemas.openxmlformats.org/officeDocument/2006/math" xmlns:v="urn:schemas-microsoft-com:vml" xmlns:wp14="http://schemas.microsoft.com/office/word/2010/wordprocessingDrawing" xmlns:wp="http://schemas.openxmlformats.org/drawingml/2006/wordprocessingDrawing" xmlns:w10="urn:schemas-microsoft-com:office:word" xmlns:w="http://schemas.openxmlformats.org/wordprocessingml/2006/main" xmlns:w14="http://schemas.microsoft.com/office/word/2010/wordml" xmlns:wpg="http://schemas.microsoft.com/office/word/2010/wordprocessingGroup" xmlns:wpi="http://schemas.microsoft.com/office/word/2010/wordprocessingInk" xmlns:wne="http://schemas.microsoft.com/office/word/2006/wordml" xmlns:wps="http://schemas.microsoft.com/office/word/2010/wordprocessingShape" mc:Ignorable="w14 wp14">
+  <w:docDefaults>
+    <w:rPrDefault>
+      <w:rPr>
+        <w:rFonts w:ascii="Times New Roman" w:eastAsia="Times New Roman" w:hAnsi="Times New Roman" w:cs="Times New Roman"/>
+        <w:lang w:val="en-ZA" w:eastAsia="en-ZA" w:bidi="ar-SA"/>
+      </w:rPr>
+    </w:rPrDefault>
+    <w:pPrDefault/>
+  </w:docDefaults>
+  <w:latentStyles w:defLockedState="0" w:defUIPriority="0" w:defSemiHidden="1" w:defUnhideWhenUsed="1" w:defQFormat="0" w:count="267">
+    <w:lsdException w:name="Normal" w:semiHidden="0" w:unhideWhenUsed="0" w:qFormat="1"/>
+    <w:lsdException w:name="heading 1" w:semiHidden="0" w:unhideWhenUsed="0" w:qFormat="1"/>
+    <w:lsdException w:name="heading 2" w:semiHidden="0" w:unhideWhenUsed="0" w:qFormat="1"/>
+    <w:lsdException w:name="heading 3" w:semiHidden="0" w:unhideWhenUsed="0" w:qFormat="1"/>
+    <w:lsdException w:name="heading 4" w:qFormat="1"/>
+    <w:lsdException w:name="heading 5" w:qFormat="1"/>
+    <w:lsdException w:name="heading 6" w:qFormat="1"/>
+    <w:lsdException w:name="heading 7" w:qFormat="1"/>
+    <w:lsdException w:name="heading 8" w:qFormat="1"/>
+    <w:lsdException w:name="heading 9" w:qFormat="1"/>
+    <w:lsdException w:name="footer" w:uiPriority="99"/>
+    <w:lsdException w:name="caption" w:qFormat="1"/>
+    <w:lsdException w:name="List Number" w:semiHidden="0" w:unhideWhenUsed="0"/>
+    <w:lsdException w:name="List 4" w:semiHidden="0" w:unhideWhenUsed="0"/>
+    <w:lsdException w:name="List 5" w:semiHidden="0" w:unhideWhenUsed="0"/>
+    <w:lsdException w:name="Title" w:semiHidden="0" w:unhideWhenUsed="0" w:qFormat="1"/>
+    <w:lsdException w:name="Subtitle" w:semiHidden="0" w:unhideWhenUsed="0" w:qFormat="1"/>
+    <w:lsdException w:name="Salutation" w:semiHidden="0" w:unhideWhenUsed="0"/>
+    <w:lsdException w:name="Date" w:semiHidden="0" w:unhideWhenUsed="0"/>
+    <w:lsdException w:name="Body Text First Indent" w:semiHidden="0" w:unhideWhenUsed="0"/>
+    <w:lsdException w:name="Strong" w:semiHidden="0" w:unhideWhenUsed="0" w:qFormat="1"/>
+    <w:lsdException w:name="Emphasis" w:semiHidden="0" w:unhideWhenUsed="0" w:qFormat="1"/>
+    <w:lsdException w:name="HTML Preformatted" w:uiPriority="99"/>
+    <w:lsdException w:name="Table Grid" w:semiHidden="0" w:unhideWhenUsed="0"/>
+    <w:lsdException w:name="Placeholder Text" w:uiPriority="99" w:unhideWhenUsed="0"/>
+    <w:lsdException w:name="No Spacing" w:semiHidden="0" w:uiPriority="1" w:unhideWhenUsed="0" w:qFormat="1"/>
+    <w:lsdException w:name="Light Shading" w:semiHidden="0" w:uiPriority="60" w:unhideWhenUsed="0"/>
+    <w:lsdException w:name="Light List" w:semiHidden="0" w:uiPriority="61" w:unhideWhenUsed="0"/>
+    <w:lsdException w:name="Light Grid" w:semiHidden="0" w:uiPriority="62" w:unhideWhenUsed="0"/>
+    <w:lsdException w:name="Medium Shading 1" w:semiHidden="0" w:uiPriority="63" w:unhideWhenUsed="0"/>
+    <w:lsdException w:name="Medium Shading 2" w:semiHidden="0" w:uiPriority="64" w:unhideWhenUsed="0"/>
+    <w:lsdException w:name="Medium List 1" w:semiHidden="0" w:uiPriority="65" w:unhideWhenUsed="0"/>
+    <w:lsdException w:name="Medium List 2" w:semiHidden="0" w:uiPriority="66" w:unhideWhenUsed="0"/>
+    <w:lsdException w:name="Medium Grid 1" w:semiHidden="0" w:uiPriority="67" w:unhideWhenUsed="0"/>
+    <w:lsdException w:name="Medium Grid 2" w:semiHidden="0" w:uiPriority="68" w:unhideWhenUsed="0"/>
+    <w:lsdException w:name="Medium Grid 3" w:semiHidden="0" w:uiPriority="69" w:unhideWhenUsed="0"/>
+    <w:lsdException w:name="Dark List" w:semiHidden="0" w:uiPriority="70" w:unhideWhenUsed="0"/>
+    <w:lsdException w:name="Colorful Shading" w:semiHidden="0" w:uiPriority="71" w:unhideWhenUsed="0"/>
+    <w:lsdException w:name="Colorful List" w:semiHidden="0" w:uiPriority="72" w:unhideWhenUsed="0"/>
+    <w:lsdException w:name="Colorful Grid" w:semiHidden="0" w:uiPriority="73" w:unhideWhenUsed="0"/>
+    <w:lsdException w:name="Light Shading Accent 1" w:semiHidden="0" w:uiPriority="60" w:unhideWhenUsed="0"/>
+    <w:lsdException w:name="Light List Accent 1" w:semiHidden="0" w:uiPriority="61" w:unhideWhenUsed="0"/>
+    <w:lsdException w:name="Light Grid Accent 1" w:semiHidden="0" w:uiPriority="62" w:unhideWhenUsed="0"/>
+    <w:lsdException w:name="Medium Shading 1 Accent 1" w:semiHidden="0" w:uiPriority="63" w:unhideWhenUsed="0"/>
+    <w:lsdException w:name="Medium Shading 2 Accent 1" w:semiHidden="0" w:uiPriority="64" w:unhideWhenUsed="0"/>
+    <w:lsdException w:name="Medium List 1 Accent 1" w:semiHidden="0" w:uiPriority="65" w:unhideWhenUsed="0"/>
+    <w:lsdException w:name="Revision" w:uiPriority="99" w:unhideWhenUsed="0"/>
+    <w:lsdException w:name="List Paragraph" w:semiHidden="0" w:uiPriority="34" w:unhideWhenUsed="0" w:qFormat="1"/>
+    <w:lsdException w:name="Quote" w:semiHidden="0" w:uiPriority="29" w:unhideWhenUsed="0" w:qFormat="1"/>
+    <w:lsdException w:name="Intense Quote" w:semiHidden="0" w:uiPriority="30" w:unhideWhenUsed="0" w:qFormat="1"/>
+    <w:lsdException w:name="Medium List 2 Accent 1" w:semiHidden="0" w:uiPriority="66" w:unhideWhenUsed="0"/>
+    <w:lsdException w:name="Medium Grid 1 Accent 1" w:semiHidden="0" w:uiPriority="67" w:unhideWhenUsed="0"/>
+    <w:lsdException w:name="Medium Grid 2 Accent 1" w:semiHidden="0" w:uiPriority="68" w:unhideWhenUsed="0"/>
+    <w:lsdException w:name="Medium Grid 3 Accent 1" w:semiHidden="0" w:uiPriority="69" w:unhideWhenUsed="0"/>
+    <w:lsdException w:name="Dark List Accent 1" w:semiHidden="0" w:uiPriority="70" w:unhideWhenUsed="0"/>
+    <w:lsdException w:name="Colorful Shading Accent 1" w:semiHidden="0" w:uiPriority="71" w:unhideWhenUsed="0"/>
+    <w:lsdException w:name="Colorful List Accent 1" w:semiHidden="0" w:uiPriority="72" w:unhideWhenUsed="0"/>
+    <w:lsdException w:name="Colorful Grid Accent 1" w:semiHidden="0" w:uiPriority="73" w:unhideWhenUsed="0"/>
+    <w:lsdException w:name="Light Shading Accent 2" w:semiHidden="0" w:uiPriority="60" w:unhideWhenUsed="0"/>
+    <w:lsdException w:name="Light List Accent 2" w:semiHidden="0" w:uiPriority="61" w:unhideWhenUsed="0"/>
+    <w:lsdException w:name="Light Grid Accent 2" w:semiHidden="0" w:uiPriority="62" w:unhideWhenUsed="0"/>
+    <w:lsdException w:name="Medium Shading 1 Accent 2" w:semiHidden="0" w:uiPriority="63" w:unhideWhenUsed="0"/>
+    <w:lsdException w:name="Medium Shading 2 Accent 2" w:semiHidden="0" w:uiPriority="64" w:unhideWhenUsed="0"/>
+    <w:lsdException w:name="Medium List 1 Accent 2" w:semiHidden="0" w:uiPriority="65" w:unhideWhenUsed="0"/>
+    <w:lsdException w:name="Medium List 2 Accent 2" w:semiHidden="0" w:uiPriority="66" w:unhideWhenUsed="0"/>
+    <w:lsdException w:name="Medium Grid 1 Accent 2" w:semiHidden="0" w:uiPriority="67" w:unhideWhenUsed="0"/>
+    <w:lsdException w:name="Medium Grid 2 Accent 2" w:semiHidden="0" w:uiPriority="68" w:unhideWhenUsed="0"/>
+    <w:lsdException w:name="Medium Grid 3 Accent 2" w:semiHidden="0" w:uiPriority="69" w:unhideWhenUsed="0"/>
+    <w:lsdException w:name="Dark List Accent 2" w:semiHidden="0" w:uiPriority="70" w:unhideWhenUsed="0"/>
+    <w:lsdException w:name="Colorful Shading Accent 2" w:semiHidden="0" w:uiPriority="71" w:unhideWhenUsed="0"/>
+    <w:lsdException w:name="Colorful List Accent 2" w:semiHidden="0" w:uiPriority="72" w:unhideWhenUsed="0"/>
+    <w:lsdException w:name="Colorful Grid Accent 2" w:semiHidden="0" w:uiPriority="73" w:unhideWhenUsed="0"/>
+    <w:lsdException w:name="Light Shading Accent 3" w:semiHidden="0" w:uiPriority="60" w:unhideWhenUsed="0"/>
+    <w:lsdException w:name="Light List Accent 3" w:semiHidden="0" w:uiPriority="61" w:unhideWhenUsed="0"/>
+    <w:lsdException w:name="Light Grid Accent 3" w:semiHidden="0" w:uiPriority="62" w:unhideWhenUsed="0"/>
+    <w:lsdException w:name="Medium Shading 1 Accent 3" w:semiHidden="0" w:uiPriority="63" w:unhideWhenUsed="0"/>
+    <w:lsdException w:name="Medium Shading 2 Accent 3" w:semiHidden="0" w:uiPriority="64" w:unhideWhenUsed="0"/>
+    <w:lsdException w:name="Medium List 1 Accent 3" w:semiHidden="0" w:uiPriority="65" w:unhideWhenUsed="0"/>
+    <w:lsdException w:name="Medium List 2 Accent 3" w:semiHidden="0" w:uiPriority="66" w:unhideWhenUsed="0"/>
+    <w:lsdException w:name="Medium Grid 1 Accent 3" w:semiHidden="0" w:uiPriority="67" w:unhideWhenUsed="0"/>
+    <w:lsdException w:name="Medium Grid 2 Accent 3" w:semiHidden="0" w:uiPriority="68" w:unhideWhenUsed="0"/>
+    <w:lsdException w:name="Medium Grid 3 Accent 3" w:semiHidden="0" w:uiPriority="69" w:unhideWhenUsed="0"/>
+    <w:lsdException w:name="Dark List Accent 3" w:semiHidden="0" w:uiPriority="70" w:unhideWhenUsed="0"/>
+    <w:lsdException w:name="Colorful Shading Accent 3" w:semiHidden="0" w:uiPriority="71" w:unhideWhenUsed="0"/>
+    <w:lsdException w:name="Colorful List Accent 3" w:semiHidden="0" w:uiPriority="72" w:unhideWhenUsed="0"/>
+    <w:lsdException w:name="Colorful Grid Accent 3" w:semiHidden="0" w:uiPriority="73" w:unhideWhenUsed="0"/>
+    <w:lsdException w:name="Light Shading Accent 4" w:semiHidden="0" w:uiPriority="60" w:unhideWhenUsed="0"/>
+    <w:lsdException w:name="Light List Accent 4" w:semiHidden="0" w:uiPriority="61" w:unhideWhenUsed="0"/>
+    <w:lsdException w:name="Light Grid Accent 4" w:semiHidden="0" w:uiPriority="62" w:unhideWhenUsed="0"/>
+    <w:lsdException w:name="Medium Shading 1 Accent 4" w:semiHidden="0" w:uiPriority="63" w:unhideWhenUsed="0"/>
+    <w:lsdException w:name="Medium Shading 2 Accent 4" w:semiHidden="0" w:uiPriority="64" w:unhideWhenUsed="0"/>
+    <w:lsdException w:name="Medium List 1 Accent 4" w:semiHidden="0" w:uiPriority="65" w:unhideWhenUsed="0"/>
+    <w:lsdException w:name="Medium List 2 Accent 4" w:semiHidden="0" w:uiPriority="66" w:unhideWhenUsed="0"/>
+    <w:lsdException w:name="Medium Grid 1 Accent 4" w:semiHidden="0" w:uiPriority="67" w:unhideWhenUsed="0"/>
+    <w:lsdException w:name="Medium Grid 2 Accent 4" w:semiHidden="0" w:uiPriority="68" w:unhideWhenUsed="0"/>
+    <w:lsdException w:name="Medium Grid 3 Accent 4" w:semiHidden="0" w:uiPriority="69" w:unhideWhenUsed="0"/>
+    <w:lsdException w:name="Dark List Accent 4" w:semiHidden="0" w:uiPriority="70" w:unhideWhenUsed="0"/>
+    <w:lsdException w:name="Colorful Shading Accent 4" w:semiHidden="0" w:uiPriority="71" w:unhideWhenUsed="0"/>
+    <w:lsdException w:name="Colorful List Accent 4" w:semiHidden="0" w:uiPriority="72" w:unhideWhenUsed="0"/>
+    <w:lsdException w:name="Colorful Grid Accent 4" w:semiHidden="0" w:uiPriority="73" w:unhideWhenUsed="0"/>
+    <w:lsdException w:name="Light Shading Accent 5" w:semiHidden="0" w:uiPriority="60" w:unhideWhenUsed="0"/>
+    <w:lsdException w:name="Light List Accent 5" w:semiHidden="0" w:uiPriority="61" w:unhideWhenUsed="0"/>
+    <w:lsdException w:name="Light Grid Accent 5" w:semiHidden="0" w:uiPriority="62" w:unhideWhenUsed="0"/>
+    <w:lsdException w:name="Medium Shading 1 Accent 5" w:semiHidden="0" w:uiPriority="63" w:unhideWhenUsed="0"/>
+    <w:lsdException w:name="Medium Shading 2 Accent 5" w:semiHidden="0" w:uiPriority="64" w:unhideWhenUsed="0"/>
+    <w:lsdException w:name="Medium List 1 Accent 5" w:semiHidden="0" w:uiPriority="65" w:unhideWhenUsed="0"/>
+    <w:lsdException w:name="Medium List 2 Accent 5" w:semiHidden="0" w:uiPriority="66" w:unhideWhenUsed="0"/>
+    <w:lsdException w:name="Medium Grid 1 Accent 5" w:semiHidden="0" w:uiPriority="67" w:unhideWhenUsed="0"/>
+    <w:lsdException w:name="Medium Grid 2 Accent 5" w:semiHidden="0" w:uiPriority="68" w:unhideWhenUsed="0"/>
+    <w:lsdException w:name="Medium Grid 3 Accent 5" w:semiHidden="0" w:uiPriority="69" w:unhideWhenUsed="0"/>
+    <w:lsdException w:name="Dark List Accent 5" w:semiHidden="0" w:uiPriority="70" w:unhideWhenUsed="0"/>
+    <w:lsdException w:name="Colorful Shading Accent 5" w:semiHidden="0" w:uiPriority="71" w:unhideWhenUsed="0"/>
+    <w:lsdException w:name="Colorful List Accent 5" w:semiHidden="0" w:uiPriority="72" w:unhideWhenUsed="0"/>
+    <w:lsdException w:name="Colorful Grid Accent 5" w:semiHidden="0" w:uiPriority="73" w:unhideWhenUsed="0"/>
+    <w:lsdException w:name="Light Shading Accent 6" w:semiHidden="0" w:uiPriority="60" w:unhideWhenUsed="0"/>
+    <w:lsdException w:name="Light List Accent 6" w:semiHidden="0" w:uiPriority="61" w:unhideWhenUsed="0"/>
+    <w:lsdException w:name="Light Grid Accent 6" w:semiHidden="0" w:uiPriority="62" w:unhideWhenUsed="0"/>
+    <w:lsdException w:name="Medium Shading 1 Accent 6" w:semiHidden="0" w:uiPriority="63" w:unhideWhenUsed="0"/>
+    <w:lsdException w:name="Medium Shading 2 Accent 6" w:semiHidden="0" w:uiPriority="64" w:unhideWhenUsed="0"/>
+    <w:lsdException w:name="Medium List 1 Accent 6" w:semiHidden="0" w:uiPriority="65" w:unhideWhenUsed="0"/>
+    <w:lsdException w:name="Medium List 2 Accent 6" w:semiHidden="0" w:uiPriority="66" w:unhideWhenUsed="0"/>
+    <w:lsdException w:name="Medium Grid 1 Accent 6" w:semiHidden="0" w:uiPriority="67" w:unhideWhenUsed="0"/>
+    <w:lsdException w:name="Medium Grid 2 Accent 6" w:semiHidden="0" w:uiPriority="68" w:unhideWhenUsed="0"/>
+    <w:lsdException w:name="Medium Grid 3 Accent 6" w:semiHidden="0" w:uiPriority="69" w:unhideWhenUsed="0"/>
+    <w:lsdException w:name="Dark List Accent 6" w:semiHidden="0" w:uiPriority="70" w:unhideWhenUsed="0"/>
+    <w:lsdException w:name="Colorful Shading Accent 6" w:semiHidden="0" w:uiPriority="71" w:unhideWhenUsed="0"/>
+    <w:lsdException w:name="Colorful List Accent 6" w:semiHidden="0" w:uiPriority="72" w:unhideWhenUsed="0"/>
+    <w:lsdException w:name="Colorful Grid Accent 6" w:semiHidden="0" w:uiPriority="73" w:unhideWhenUsed="0"/>
+    <w:lsdException w:name="Subtle Emphasis" w:semiHidden="0" w:uiPriority="19" w:unhideWhenUsed="0" w:qFormat="1"/>
+    <w:lsdException w:name="Intense Emphasis" w:semiHidden="0" w:uiPriority="21" w:unhideWhenUsed="0" w:qFormat="1"/>
+    <w:lsdException w:name="Subtle Reference" w:semiHidden="0" w:uiPriority="31" w:unhideWhenUsed="0" w:qFormat="1"/>
+    <w:lsdException w:name="Intense Reference" w:semiHidden="0" w:uiPriority="32" w:unhideWhenUsed="0" w:qFormat="1"/>
+    <w:lsdException w:name="Book Title" w:semiHidden="0" w:uiPriority="33" w:unhideWhenUsed="0" w:qFormat="1"/>
+    <w:lsdException w:name="Bibliography" w:uiPriority="37"/>
+    <w:lsdException w:name="TOC Heading" w:uiPriority="39" w:qFormat="1"/>
   </w:latentStyles>
   <w:style w:type="paragraph" w:default="1" w:styleId="Normal">
     <w:name w:val="Normal"/>

</xml_diff>